<commit_message>
Implement video background and blur effects for Home page
Added a video background using CSS positioning.
Applied blur and transparency effects to text and input fields for better readability.
</commit_message>
<xml_diff>
--- a/Aprendizaje.docx
+++ b/Aprendizaje.docx
@@ -107,6 +107,81 @@
       </w:r>
     </w:p>
     <w:p>
+      <w:pPr>
+        <w:rPr>
+          <w:lang w:val="es-ES"/>
+        </w:rPr>
+      </w:pPr>
+      <w:r>
+        <w:rPr>
+          <w:lang w:val="es-ES"/>
+        </w:rPr>
+        <w:t>**Perfecto, recién me paso es</w:t>
+      </w:r>
+      <w:r>
+        <w:rPr>
+          <w:lang w:val="es-ES"/>
+        </w:rPr>
+        <w:t xml:space="preserve">to con otros archivos y lo que hice fue cambiar el nombre momentáneamente y volverlo a cambiar </w:t>
+      </w:r>
+      <w:proofErr w:type="gramStart"/>
+      <w:r>
+        <w:rPr>
+          <w:lang w:val="es-ES"/>
+        </w:rPr>
+        <w:t>al  nombre</w:t>
+      </w:r>
+      <w:proofErr w:type="gramEnd"/>
+      <w:r>
+        <w:rPr>
+          <w:lang w:val="es-ES"/>
+        </w:rPr>
+        <w:t xml:space="preserve"> que quiero, </w:t>
+      </w:r>
+      <w:proofErr w:type="spellStart"/>
+      <w:r>
+        <w:rPr>
+          <w:lang w:val="es-ES"/>
+        </w:rPr>
+        <w:t>cerre</w:t>
+      </w:r>
+      <w:proofErr w:type="spellEnd"/>
+      <w:r>
+        <w:rPr>
+          <w:lang w:val="es-ES"/>
+        </w:rPr>
+        <w:t xml:space="preserve"> </w:t>
+      </w:r>
+      <w:proofErr w:type="spellStart"/>
+      <w:r>
+        <w:rPr>
+          <w:lang w:val="es-ES"/>
+        </w:rPr>
+        <w:t>vscode</w:t>
+      </w:r>
+      <w:proofErr w:type="spellEnd"/>
+      <w:r>
+        <w:rPr>
+          <w:lang w:val="es-ES"/>
+        </w:rPr>
+        <w:t xml:space="preserve"> y lo </w:t>
+      </w:r>
+      <w:proofErr w:type="spellStart"/>
+      <w:r>
+        <w:rPr>
+          <w:lang w:val="es-ES"/>
+        </w:rPr>
+        <w:t>volvi</w:t>
+      </w:r>
+      <w:proofErr w:type="spellEnd"/>
+      <w:r>
+        <w:rPr>
+          <w:lang w:val="es-ES"/>
+        </w:rPr>
+        <w:t xml:space="preserve"> a abrir y ya acepta los nombres</w:t>
+      </w:r>
+    </w:p>
+    <w:p>
       <w:r>
         <w:t>Remove-Item -Path "</w:t>
       </w:r>
@@ -239,6 +314,4838 @@
         </w:rPr>
         <w:t>En ella se guardan funciones que se usan mas de una vez, esto para conservar el proyecto D.R.Y</w:t>
       </w:r>
+    </w:p>
+    <w:p>
+      <w:pPr>
+        <w:rPr>
+          <w:b/>
+          <w:bCs/>
+          <w:lang w:val="es-ES"/>
+        </w:rPr>
+      </w:pPr>
+      <w:r>
+        <w:rPr>
+          <w:b/>
+          <w:bCs/>
+          <w:lang w:val="es-ES"/>
+        </w:rPr>
+        <w:t>Nomenclatura BEM en CSS:</w:t>
+      </w:r>
+    </w:p>
+    <w:p>
+      <w:pPr>
+        <w:rPr>
+          <w:lang w:val="es-ES"/>
+        </w:rPr>
+      </w:pPr>
+      <w:r>
+        <w:rPr>
+          <w:b/>
+          <w:bCs/>
+          <w:lang w:val="es-ES"/>
+        </w:rPr>
+        <w:t>B</w:t>
+      </w:r>
+      <w:r>
+        <w:rPr>
+          <w:lang w:val="es-ES"/>
+        </w:rPr>
+        <w:t xml:space="preserve">lock: primero escribimos el nombre del </w:t>
+      </w:r>
+      <w:proofErr w:type="gramStart"/>
+      <w:r>
+        <w:rPr>
+          <w:lang w:val="es-ES"/>
+        </w:rPr>
+        <w:t>bloque :</w:t>
+      </w:r>
+      <w:proofErr w:type="gramEnd"/>
+      <w:r>
+        <w:rPr>
+          <w:lang w:val="es-ES"/>
+        </w:rPr>
+        <w:t xml:space="preserve"> .persona-de-palitos</w:t>
+      </w:r>
+    </w:p>
+    <w:p>
+      <w:pPr>
+        <w:rPr>
+          <w:lang w:val="es-ES"/>
+        </w:rPr>
+      </w:pPr>
+      <w:proofErr w:type="spellStart"/>
+      <w:r>
+        <w:rPr>
+          <w:b/>
+          <w:bCs/>
+          <w:lang w:val="es-ES"/>
+        </w:rPr>
+        <w:t>E</w:t>
+      </w:r>
+      <w:r>
+        <w:rPr>
+          <w:lang w:val="es-ES"/>
+        </w:rPr>
+        <w:t>lement</w:t>
+      </w:r>
+      <w:proofErr w:type="spellEnd"/>
+      <w:r>
+        <w:rPr>
+          <w:lang w:val="es-ES"/>
+        </w:rPr>
+        <w:t xml:space="preserve">: </w:t>
+      </w:r>
+      <w:r>
+        <w:rPr>
+          <w:lang w:val="es-ES"/>
+        </w:rPr>
+        <w:t xml:space="preserve">Brazos, </w:t>
+      </w:r>
+      <w:proofErr w:type="gramStart"/>
+      <w:r>
+        <w:rPr>
+          <w:lang w:val="es-ES"/>
+        </w:rPr>
+        <w:t>cabeza..</w:t>
+      </w:r>
+      <w:proofErr w:type="gramEnd"/>
+      <w:r>
+        <w:rPr>
+          <w:lang w:val="es-ES"/>
+        </w:rPr>
+        <w:t xml:space="preserve"> </w:t>
+      </w:r>
+      <w:proofErr w:type="spellStart"/>
+      <w:proofErr w:type="gramStart"/>
+      <w:r>
+        <w:rPr>
+          <w:lang w:val="es-ES"/>
+        </w:rPr>
+        <w:t>ets</w:t>
+      </w:r>
+      <w:proofErr w:type="spellEnd"/>
+      <w:r>
+        <w:rPr>
+          <w:lang w:val="es-ES"/>
+        </w:rPr>
+        <w:t xml:space="preserve"> .persona</w:t>
+      </w:r>
+      <w:proofErr w:type="gramEnd"/>
+      <w:r>
+        <w:rPr>
+          <w:lang w:val="es-ES"/>
+        </w:rPr>
+        <w:t>-de-palitos_ _cabeza</w:t>
+      </w:r>
+    </w:p>
+    <w:p>
+      <w:pPr>
+        <w:rPr>
+          <w:lang w:val="es-ES"/>
+        </w:rPr>
+      </w:pPr>
+      <w:r>
+        <w:rPr>
+          <w:b/>
+          <w:bCs/>
+          <w:lang w:val="es-ES"/>
+        </w:rPr>
+        <w:t>M</w:t>
+      </w:r>
+      <w:r>
+        <w:rPr>
+          <w:lang w:val="es-ES"/>
+        </w:rPr>
+        <w:t>odificador: rojo, verde, grande</w:t>
+      </w:r>
+      <w:proofErr w:type="gramStart"/>
+      <w:r>
+        <w:rPr>
+          <w:lang w:val="es-ES"/>
+        </w:rPr>
+        <w:t xml:space="preserve"> ..</w:t>
+      </w:r>
+      <w:proofErr w:type="gramEnd"/>
+      <w:r>
+        <w:rPr>
+          <w:lang w:val="es-ES"/>
+        </w:rPr>
+        <w:t xml:space="preserve"> </w:t>
+      </w:r>
+      <w:proofErr w:type="spellStart"/>
+      <w:r>
+        <w:rPr>
+          <w:lang w:val="es-ES"/>
+        </w:rPr>
+        <w:t>ets</w:t>
+      </w:r>
+      <w:proofErr w:type="spellEnd"/>
+      <w:r>
+        <w:rPr>
+          <w:lang w:val="es-ES"/>
+        </w:rPr>
+        <w:t xml:space="preserve"> persona-de-palitos - - verde </w:t>
+      </w:r>
+    </w:p>
+    <w:p>
+      <w:pPr>
+        <w:rPr>
+          <w:lang w:val="es-ES"/>
+        </w:rPr>
+      </w:pPr>
+      <w:r>
+        <w:rPr>
+          <w:lang w:val="es-ES"/>
+        </w:rPr>
+        <w:t xml:space="preserve">                       </w:t>
+      </w:r>
+      <w:proofErr w:type="gramStart"/>
+      <w:r>
+        <w:rPr>
+          <w:lang w:val="es-ES"/>
+        </w:rPr>
+        <w:t>.persona</w:t>
+      </w:r>
+      <w:proofErr w:type="gramEnd"/>
+      <w:r>
+        <w:rPr>
+          <w:lang w:val="es-ES"/>
+        </w:rPr>
+        <w:t>-de-palitos_ _cabeza- - grande</w:t>
+      </w:r>
+    </w:p>
+    <w:p>
+      <w:pPr>
+        <w:rPr>
+          <w:lang w:val="es-ES"/>
+        </w:rPr>
+      </w:pPr>
+    </w:p>
+    <w:p>
+      <w:pPr>
+        <w:rPr>
+          <w:lang w:val="es-ES"/>
+        </w:rPr>
+      </w:pPr>
+      <w:r>
+        <w:rPr>
+          <w:lang w:val="es-ES"/>
+        </w:rPr>
+        <w:t xml:space="preserve">Repasa como poner un video en un fondo y como hacer el efecto de </w:t>
+      </w:r>
+      <w:proofErr w:type="spellStart"/>
+      <w:r>
+        <w:rPr>
+          <w:lang w:val="es-ES"/>
+        </w:rPr>
+        <w:t>blurr</w:t>
+      </w:r>
+      <w:proofErr w:type="spellEnd"/>
+    </w:p>
+    <w:p>
+      <w:pPr>
+        <w:shd w:val="clear" w:color="auto" w:fill="1F1F1F"/>
+        <w:spacing w:after="0" w:line="285" w:lineRule="atLeast"/>
+        <w:rPr>
+          <w:rFonts w:ascii="Consolas" w:eastAsia="Times New Roman" w:hAnsi="Consolas" w:cs="Times New Roman"/>
+          <w:color w:val="CCCCCC"/>
+          <w:kern w:val="0"/>
+          <w:sz w:val="21"/>
+          <w:szCs w:val="21"/>
+          <w14:ligatures w14:val="none"/>
+        </w:rPr>
+      </w:pPr>
+      <w:proofErr w:type="gramStart"/>
+      <w:r>
+        <w:rPr>
+          <w:rFonts w:ascii="Consolas" w:eastAsia="Times New Roman" w:hAnsi="Consolas" w:cs="Times New Roman"/>
+          <w:color w:val="D7BA7D"/>
+          <w:kern w:val="0"/>
+          <w:sz w:val="21"/>
+          <w:szCs w:val="21"/>
+          <w14:ligatures w14:val="none"/>
+        </w:rPr>
+        <w:lastRenderedPageBreak/>
+        <w:t>.</w:t>
+      </w:r>
+      <w:proofErr w:type="spellStart"/>
+      <w:r>
+        <w:rPr>
+          <w:rFonts w:ascii="Consolas" w:eastAsia="Times New Roman" w:hAnsi="Consolas" w:cs="Times New Roman"/>
+          <w:color w:val="D7BA7D"/>
+          <w:kern w:val="0"/>
+          <w:sz w:val="21"/>
+          <w:szCs w:val="21"/>
+          <w14:ligatures w14:val="none"/>
+        </w:rPr>
+        <w:t>formContainer</w:t>
+      </w:r>
+      <w:proofErr w:type="spellEnd"/>
+      <w:proofErr w:type="gramEnd"/>
+      <w:r>
+        <w:rPr>
+          <w:rFonts w:ascii="Consolas" w:eastAsia="Times New Roman" w:hAnsi="Consolas" w:cs="Times New Roman"/>
+          <w:color w:val="D7BA7D"/>
+          <w:kern w:val="0"/>
+          <w:sz w:val="21"/>
+          <w:szCs w:val="21"/>
+          <w14:ligatures w14:val="none"/>
+        </w:rPr>
+        <w:t>__</w:t>
+      </w:r>
+      <w:proofErr w:type="spellStart"/>
+      <w:proofErr w:type="gramStart"/>
+      <w:r>
+        <w:rPr>
+          <w:rFonts w:ascii="Consolas" w:eastAsia="Times New Roman" w:hAnsi="Consolas" w:cs="Times New Roman"/>
+          <w:color w:val="D7BA7D"/>
+          <w:kern w:val="0"/>
+          <w:sz w:val="21"/>
+          <w:szCs w:val="21"/>
+          <w14:ligatures w14:val="none"/>
+        </w:rPr>
+        <w:t>Backgroundvideo</w:t>
+      </w:r>
+      <w:proofErr w:type="spellEnd"/>
+      <w:r>
+        <w:rPr>
+          <w:rFonts w:ascii="Consolas" w:eastAsia="Times New Roman" w:hAnsi="Consolas" w:cs="Times New Roman"/>
+          <w:color w:val="CCCCCC"/>
+          <w:kern w:val="0"/>
+          <w:sz w:val="21"/>
+          <w:szCs w:val="21"/>
+          <w14:ligatures w14:val="none"/>
+        </w:rPr>
+        <w:t>{</w:t>
+      </w:r>
+      <w:proofErr w:type="gramEnd"/>
+    </w:p>
+    <w:p>
+      <w:pPr>
+        <w:shd w:val="clear" w:color="auto" w:fill="1F1F1F"/>
+        <w:spacing w:after="0" w:line="285" w:lineRule="atLeast"/>
+        <w:rPr>
+          <w:rFonts w:ascii="Consolas" w:eastAsia="Times New Roman" w:hAnsi="Consolas" w:cs="Times New Roman"/>
+          <w:color w:val="CCCCCC"/>
+          <w:kern w:val="0"/>
+          <w:sz w:val="21"/>
+          <w:szCs w:val="21"/>
+          <w14:ligatures w14:val="none"/>
+        </w:rPr>
+      </w:pPr>
+      <w:r>
+        <w:rPr>
+          <w:rFonts w:ascii="Consolas" w:eastAsia="Times New Roman" w:hAnsi="Consolas" w:cs="Times New Roman"/>
+          <w:color w:val="CCCCCC"/>
+          <w:kern w:val="0"/>
+          <w:sz w:val="21"/>
+          <w:szCs w:val="21"/>
+          <w14:ligatures w14:val="none"/>
+        </w:rPr>
+        <w:t xml:space="preserve">  </w:t>
+      </w:r>
+      <w:r>
+        <w:rPr>
+          <w:rFonts w:ascii="Consolas" w:eastAsia="Times New Roman" w:hAnsi="Consolas" w:cs="Times New Roman"/>
+          <w:color w:val="9CDCFE"/>
+          <w:kern w:val="0"/>
+          <w:sz w:val="21"/>
+          <w:szCs w:val="21"/>
+          <w14:ligatures w14:val="none"/>
+        </w:rPr>
+        <w:t>position</w:t>
+      </w:r>
+      <w:r>
+        <w:rPr>
+          <w:rFonts w:ascii="Consolas" w:eastAsia="Times New Roman" w:hAnsi="Consolas" w:cs="Times New Roman"/>
+          <w:color w:val="CCCCCC"/>
+          <w:kern w:val="0"/>
+          <w:sz w:val="21"/>
+          <w:szCs w:val="21"/>
+          <w14:ligatures w14:val="none"/>
+        </w:rPr>
+        <w:t xml:space="preserve">: </w:t>
+      </w:r>
+      <w:r>
+        <w:rPr>
+          <w:rFonts w:ascii="Consolas" w:eastAsia="Times New Roman" w:hAnsi="Consolas" w:cs="Times New Roman"/>
+          <w:color w:val="CE9178"/>
+          <w:kern w:val="0"/>
+          <w:sz w:val="21"/>
+          <w:szCs w:val="21"/>
+          <w14:ligatures w14:val="none"/>
+        </w:rPr>
+        <w:t>absolute</w:t>
+      </w:r>
+      <w:r>
+        <w:rPr>
+          <w:rFonts w:ascii="Consolas" w:eastAsia="Times New Roman" w:hAnsi="Consolas" w:cs="Times New Roman"/>
+          <w:color w:val="CCCCCC"/>
+          <w:kern w:val="0"/>
+          <w:sz w:val="21"/>
+          <w:szCs w:val="21"/>
+          <w14:ligatures w14:val="none"/>
+        </w:rPr>
+        <w:t>;</w:t>
+      </w:r>
+    </w:p>
+    <w:p>
+      <w:pPr>
+        <w:shd w:val="clear" w:color="auto" w:fill="1F1F1F"/>
+        <w:spacing w:after="0" w:line="285" w:lineRule="atLeast"/>
+        <w:rPr>
+          <w:rFonts w:ascii="Consolas" w:eastAsia="Times New Roman" w:hAnsi="Consolas" w:cs="Times New Roman"/>
+          <w:color w:val="CCCCCC"/>
+          <w:kern w:val="0"/>
+          <w:sz w:val="21"/>
+          <w:szCs w:val="21"/>
+          <w14:ligatures w14:val="none"/>
+        </w:rPr>
+      </w:pPr>
+      <w:r>
+        <w:rPr>
+          <w:rFonts w:ascii="Consolas" w:eastAsia="Times New Roman" w:hAnsi="Consolas" w:cs="Times New Roman"/>
+          <w:color w:val="CCCCCC"/>
+          <w:kern w:val="0"/>
+          <w:sz w:val="21"/>
+          <w:szCs w:val="21"/>
+          <w14:ligatures w14:val="none"/>
+        </w:rPr>
+        <w:t xml:space="preserve">  </w:t>
+      </w:r>
+      <w:r>
+        <w:rPr>
+          <w:rFonts w:ascii="Consolas" w:eastAsia="Times New Roman" w:hAnsi="Consolas" w:cs="Times New Roman"/>
+          <w:color w:val="9CDCFE"/>
+          <w:kern w:val="0"/>
+          <w:sz w:val="21"/>
+          <w:szCs w:val="21"/>
+          <w14:ligatures w14:val="none"/>
+        </w:rPr>
+        <w:t>top</w:t>
+      </w:r>
+      <w:r>
+        <w:rPr>
+          <w:rFonts w:ascii="Consolas" w:eastAsia="Times New Roman" w:hAnsi="Consolas" w:cs="Times New Roman"/>
+          <w:color w:val="CCCCCC"/>
+          <w:kern w:val="0"/>
+          <w:sz w:val="21"/>
+          <w:szCs w:val="21"/>
+          <w14:ligatures w14:val="none"/>
+        </w:rPr>
+        <w:t xml:space="preserve">: </w:t>
+      </w:r>
+      <w:r>
+        <w:rPr>
+          <w:rFonts w:ascii="Consolas" w:eastAsia="Times New Roman" w:hAnsi="Consolas" w:cs="Times New Roman"/>
+          <w:color w:val="B5CEA8"/>
+          <w:kern w:val="0"/>
+          <w:sz w:val="21"/>
+          <w:szCs w:val="21"/>
+          <w14:ligatures w14:val="none"/>
+        </w:rPr>
+        <w:t>0</w:t>
+      </w:r>
+      <w:r>
+        <w:rPr>
+          <w:rFonts w:ascii="Consolas" w:eastAsia="Times New Roman" w:hAnsi="Consolas" w:cs="Times New Roman"/>
+          <w:color w:val="CCCCCC"/>
+          <w:kern w:val="0"/>
+          <w:sz w:val="21"/>
+          <w:szCs w:val="21"/>
+          <w14:ligatures w14:val="none"/>
+        </w:rPr>
+        <w:t>;</w:t>
+      </w:r>
+    </w:p>
+    <w:p>
+      <w:pPr>
+        <w:shd w:val="clear" w:color="auto" w:fill="1F1F1F"/>
+        <w:spacing w:after="0" w:line="285" w:lineRule="atLeast"/>
+        <w:rPr>
+          <w:rFonts w:ascii="Consolas" w:eastAsia="Times New Roman" w:hAnsi="Consolas" w:cs="Times New Roman"/>
+          <w:color w:val="CCCCCC"/>
+          <w:kern w:val="0"/>
+          <w:sz w:val="21"/>
+          <w:szCs w:val="21"/>
+          <w14:ligatures w14:val="none"/>
+        </w:rPr>
+      </w:pPr>
+      <w:r>
+        <w:rPr>
+          <w:rFonts w:ascii="Consolas" w:eastAsia="Times New Roman" w:hAnsi="Consolas" w:cs="Times New Roman"/>
+          <w:color w:val="CCCCCC"/>
+          <w:kern w:val="0"/>
+          <w:sz w:val="21"/>
+          <w:szCs w:val="21"/>
+          <w14:ligatures w14:val="none"/>
+        </w:rPr>
+        <w:t xml:space="preserve">  </w:t>
+      </w:r>
+      <w:r>
+        <w:rPr>
+          <w:rFonts w:ascii="Consolas" w:eastAsia="Times New Roman" w:hAnsi="Consolas" w:cs="Times New Roman"/>
+          <w:color w:val="9CDCFE"/>
+          <w:kern w:val="0"/>
+          <w:sz w:val="21"/>
+          <w:szCs w:val="21"/>
+          <w14:ligatures w14:val="none"/>
+        </w:rPr>
+        <w:t>left</w:t>
+      </w:r>
+      <w:r>
+        <w:rPr>
+          <w:rFonts w:ascii="Consolas" w:eastAsia="Times New Roman" w:hAnsi="Consolas" w:cs="Times New Roman"/>
+          <w:color w:val="CCCCCC"/>
+          <w:kern w:val="0"/>
+          <w:sz w:val="21"/>
+          <w:szCs w:val="21"/>
+          <w14:ligatures w14:val="none"/>
+        </w:rPr>
+        <w:t xml:space="preserve">: </w:t>
+      </w:r>
+      <w:r>
+        <w:rPr>
+          <w:rFonts w:ascii="Consolas" w:eastAsia="Times New Roman" w:hAnsi="Consolas" w:cs="Times New Roman"/>
+          <w:color w:val="B5CEA8"/>
+          <w:kern w:val="0"/>
+          <w:sz w:val="21"/>
+          <w:szCs w:val="21"/>
+          <w14:ligatures w14:val="none"/>
+        </w:rPr>
+        <w:t>0</w:t>
+      </w:r>
+      <w:r>
+        <w:rPr>
+          <w:rFonts w:ascii="Consolas" w:eastAsia="Times New Roman" w:hAnsi="Consolas" w:cs="Times New Roman"/>
+          <w:color w:val="CCCCCC"/>
+          <w:kern w:val="0"/>
+          <w:sz w:val="21"/>
+          <w:szCs w:val="21"/>
+          <w14:ligatures w14:val="none"/>
+        </w:rPr>
+        <w:t>;</w:t>
+      </w:r>
+    </w:p>
+    <w:p>
+      <w:pPr>
+        <w:shd w:val="clear" w:color="auto" w:fill="1F1F1F"/>
+        <w:spacing w:after="0" w:line="285" w:lineRule="atLeast"/>
+        <w:rPr>
+          <w:rFonts w:ascii="Consolas" w:eastAsia="Times New Roman" w:hAnsi="Consolas" w:cs="Times New Roman"/>
+          <w:color w:val="CCCCCC"/>
+          <w:kern w:val="0"/>
+          <w:sz w:val="21"/>
+          <w:szCs w:val="21"/>
+          <w14:ligatures w14:val="none"/>
+        </w:rPr>
+      </w:pPr>
+      <w:r>
+        <w:rPr>
+          <w:rFonts w:ascii="Consolas" w:eastAsia="Times New Roman" w:hAnsi="Consolas" w:cs="Times New Roman"/>
+          <w:color w:val="CCCCCC"/>
+          <w:kern w:val="0"/>
+          <w:sz w:val="21"/>
+          <w:szCs w:val="21"/>
+          <w14:ligatures w14:val="none"/>
+        </w:rPr>
+        <w:t xml:space="preserve">  </w:t>
+      </w:r>
+      <w:r>
+        <w:rPr>
+          <w:rFonts w:ascii="Consolas" w:eastAsia="Times New Roman" w:hAnsi="Consolas" w:cs="Times New Roman"/>
+          <w:color w:val="9CDCFE"/>
+          <w:kern w:val="0"/>
+          <w:sz w:val="21"/>
+          <w:szCs w:val="21"/>
+          <w14:ligatures w14:val="none"/>
+        </w:rPr>
+        <w:t>width</w:t>
+      </w:r>
+      <w:r>
+        <w:rPr>
+          <w:rFonts w:ascii="Consolas" w:eastAsia="Times New Roman" w:hAnsi="Consolas" w:cs="Times New Roman"/>
+          <w:color w:val="CCCCCC"/>
+          <w:kern w:val="0"/>
+          <w:sz w:val="21"/>
+          <w:szCs w:val="21"/>
+          <w14:ligatures w14:val="none"/>
+        </w:rPr>
+        <w:t xml:space="preserve">: </w:t>
+      </w:r>
+      <w:r>
+        <w:rPr>
+          <w:rFonts w:ascii="Consolas" w:eastAsia="Times New Roman" w:hAnsi="Consolas" w:cs="Times New Roman"/>
+          <w:color w:val="B5CEA8"/>
+          <w:kern w:val="0"/>
+          <w:sz w:val="21"/>
+          <w:szCs w:val="21"/>
+          <w14:ligatures w14:val="none"/>
+        </w:rPr>
+        <w:t>100%</w:t>
+      </w:r>
+      <w:r>
+        <w:rPr>
+          <w:rFonts w:ascii="Consolas" w:eastAsia="Times New Roman" w:hAnsi="Consolas" w:cs="Times New Roman"/>
+          <w:color w:val="CCCCCC"/>
+          <w:kern w:val="0"/>
+          <w:sz w:val="21"/>
+          <w:szCs w:val="21"/>
+          <w14:ligatures w14:val="none"/>
+        </w:rPr>
+        <w:t>;</w:t>
+      </w:r>
+    </w:p>
+    <w:p>
+      <w:pPr>
+        <w:shd w:val="clear" w:color="auto" w:fill="1F1F1F"/>
+        <w:spacing w:after="0" w:line="285" w:lineRule="atLeast"/>
+        <w:rPr>
+          <w:rFonts w:ascii="Consolas" w:eastAsia="Times New Roman" w:hAnsi="Consolas" w:cs="Times New Roman"/>
+          <w:color w:val="CCCCCC"/>
+          <w:kern w:val="0"/>
+          <w:sz w:val="21"/>
+          <w:szCs w:val="21"/>
+          <w14:ligatures w14:val="none"/>
+        </w:rPr>
+      </w:pPr>
+      <w:r>
+        <w:rPr>
+          <w:rFonts w:ascii="Consolas" w:eastAsia="Times New Roman" w:hAnsi="Consolas" w:cs="Times New Roman"/>
+          <w:color w:val="CCCCCC"/>
+          <w:kern w:val="0"/>
+          <w:sz w:val="21"/>
+          <w:szCs w:val="21"/>
+          <w14:ligatures w14:val="none"/>
+        </w:rPr>
+        <w:t xml:space="preserve">  </w:t>
+      </w:r>
+      <w:r>
+        <w:rPr>
+          <w:rFonts w:ascii="Consolas" w:eastAsia="Times New Roman" w:hAnsi="Consolas" w:cs="Times New Roman"/>
+          <w:color w:val="9CDCFE"/>
+          <w:kern w:val="0"/>
+          <w:sz w:val="21"/>
+          <w:szCs w:val="21"/>
+          <w14:ligatures w14:val="none"/>
+        </w:rPr>
+        <w:t>height</w:t>
+      </w:r>
+      <w:r>
+        <w:rPr>
+          <w:rFonts w:ascii="Consolas" w:eastAsia="Times New Roman" w:hAnsi="Consolas" w:cs="Times New Roman"/>
+          <w:color w:val="CCCCCC"/>
+          <w:kern w:val="0"/>
+          <w:sz w:val="21"/>
+          <w:szCs w:val="21"/>
+          <w14:ligatures w14:val="none"/>
+        </w:rPr>
+        <w:t xml:space="preserve">: </w:t>
+      </w:r>
+      <w:r>
+        <w:rPr>
+          <w:rFonts w:ascii="Consolas" w:eastAsia="Times New Roman" w:hAnsi="Consolas" w:cs="Times New Roman"/>
+          <w:color w:val="B5CEA8"/>
+          <w:kern w:val="0"/>
+          <w:sz w:val="21"/>
+          <w:szCs w:val="21"/>
+          <w14:ligatures w14:val="none"/>
+        </w:rPr>
+        <w:t>100%</w:t>
+      </w:r>
+      <w:r>
+        <w:rPr>
+          <w:rFonts w:ascii="Consolas" w:eastAsia="Times New Roman" w:hAnsi="Consolas" w:cs="Times New Roman"/>
+          <w:color w:val="CCCCCC"/>
+          <w:kern w:val="0"/>
+          <w:sz w:val="21"/>
+          <w:szCs w:val="21"/>
+          <w14:ligatures w14:val="none"/>
+        </w:rPr>
+        <w:t>;</w:t>
+      </w:r>
+    </w:p>
+    <w:p>
+      <w:pPr>
+        <w:shd w:val="clear" w:color="auto" w:fill="1F1F1F"/>
+        <w:spacing w:after="0" w:line="285" w:lineRule="atLeast"/>
+        <w:rPr>
+          <w:rFonts w:ascii="Consolas" w:eastAsia="Times New Roman" w:hAnsi="Consolas" w:cs="Times New Roman"/>
+          <w:color w:val="CCCCCC"/>
+          <w:kern w:val="0"/>
+          <w:sz w:val="21"/>
+          <w:szCs w:val="21"/>
+          <w14:ligatures w14:val="none"/>
+        </w:rPr>
+      </w:pPr>
+      <w:r>
+        <w:rPr>
+          <w:rFonts w:ascii="Consolas" w:eastAsia="Times New Roman" w:hAnsi="Consolas" w:cs="Times New Roman"/>
+          <w:color w:val="CCCCCC"/>
+          <w:kern w:val="0"/>
+          <w:sz w:val="21"/>
+          <w:szCs w:val="21"/>
+          <w14:ligatures w14:val="none"/>
+        </w:rPr>
+        <w:t xml:space="preserve">  </w:t>
+      </w:r>
+      <w:r>
+        <w:rPr>
+          <w:rFonts w:ascii="Consolas" w:eastAsia="Times New Roman" w:hAnsi="Consolas" w:cs="Times New Roman"/>
+          <w:color w:val="9CDCFE"/>
+          <w:kern w:val="0"/>
+          <w:sz w:val="21"/>
+          <w:szCs w:val="21"/>
+          <w14:ligatures w14:val="none"/>
+        </w:rPr>
+        <w:t>object-fit</w:t>
+      </w:r>
+      <w:r>
+        <w:rPr>
+          <w:rFonts w:ascii="Consolas" w:eastAsia="Times New Roman" w:hAnsi="Consolas" w:cs="Times New Roman"/>
+          <w:color w:val="CCCCCC"/>
+          <w:kern w:val="0"/>
+          <w:sz w:val="21"/>
+          <w:szCs w:val="21"/>
+          <w14:ligatures w14:val="none"/>
+        </w:rPr>
+        <w:t xml:space="preserve">: </w:t>
+      </w:r>
+      <w:r>
+        <w:rPr>
+          <w:rFonts w:ascii="Consolas" w:eastAsia="Times New Roman" w:hAnsi="Consolas" w:cs="Times New Roman"/>
+          <w:color w:val="CE9178"/>
+          <w:kern w:val="0"/>
+          <w:sz w:val="21"/>
+          <w:szCs w:val="21"/>
+          <w14:ligatures w14:val="none"/>
+        </w:rPr>
+        <w:t>cover</w:t>
+      </w:r>
+      <w:r>
+        <w:rPr>
+          <w:rFonts w:ascii="Consolas" w:eastAsia="Times New Roman" w:hAnsi="Consolas" w:cs="Times New Roman"/>
+          <w:color w:val="CCCCCC"/>
+          <w:kern w:val="0"/>
+          <w:sz w:val="21"/>
+          <w:szCs w:val="21"/>
+          <w14:ligatures w14:val="none"/>
+        </w:rPr>
+        <w:t xml:space="preserve">; </w:t>
+      </w:r>
+    </w:p>
+    <w:p>
+      <w:pPr>
+        <w:shd w:val="clear" w:color="auto" w:fill="1F1F1F"/>
+        <w:spacing w:after="0" w:line="285" w:lineRule="atLeast"/>
+        <w:rPr>
+          <w:rFonts w:ascii="Consolas" w:eastAsia="Times New Roman" w:hAnsi="Consolas" w:cs="Times New Roman"/>
+          <w:color w:val="CCCCCC"/>
+          <w:kern w:val="0"/>
+          <w:sz w:val="21"/>
+          <w:szCs w:val="21"/>
+          <w14:ligatures w14:val="none"/>
+        </w:rPr>
+      </w:pPr>
+      <w:r>
+        <w:rPr>
+          <w:rFonts w:ascii="Consolas" w:eastAsia="Times New Roman" w:hAnsi="Consolas" w:cs="Times New Roman"/>
+          <w:color w:val="CCCCCC"/>
+          <w:kern w:val="0"/>
+          <w:sz w:val="21"/>
+          <w:szCs w:val="21"/>
+          <w14:ligatures w14:val="none"/>
+        </w:rPr>
+        <w:t xml:space="preserve">  </w:t>
+      </w:r>
+      <w:r>
+        <w:rPr>
+          <w:rFonts w:ascii="Consolas" w:eastAsia="Times New Roman" w:hAnsi="Consolas" w:cs="Times New Roman"/>
+          <w:color w:val="9CDCFE"/>
+          <w:kern w:val="0"/>
+          <w:sz w:val="21"/>
+          <w:szCs w:val="21"/>
+          <w14:ligatures w14:val="none"/>
+        </w:rPr>
+        <w:t>z-index</w:t>
+      </w:r>
+      <w:r>
+        <w:rPr>
+          <w:rFonts w:ascii="Consolas" w:eastAsia="Times New Roman" w:hAnsi="Consolas" w:cs="Times New Roman"/>
+          <w:color w:val="CCCCCC"/>
+          <w:kern w:val="0"/>
+          <w:sz w:val="21"/>
+          <w:szCs w:val="21"/>
+          <w14:ligatures w14:val="none"/>
+        </w:rPr>
+        <w:t xml:space="preserve">: </w:t>
+      </w:r>
+      <w:r>
+        <w:rPr>
+          <w:rFonts w:ascii="Consolas" w:eastAsia="Times New Roman" w:hAnsi="Consolas" w:cs="Times New Roman"/>
+          <w:color w:val="B5CEA8"/>
+          <w:kern w:val="0"/>
+          <w:sz w:val="21"/>
+          <w:szCs w:val="21"/>
+          <w14:ligatures w14:val="none"/>
+        </w:rPr>
+        <w:t>-1</w:t>
+      </w:r>
+      <w:r>
+        <w:rPr>
+          <w:rFonts w:ascii="Consolas" w:eastAsia="Times New Roman" w:hAnsi="Consolas" w:cs="Times New Roman"/>
+          <w:color w:val="CCCCCC"/>
+          <w:kern w:val="0"/>
+          <w:sz w:val="21"/>
+          <w:szCs w:val="21"/>
+          <w14:ligatures w14:val="none"/>
+        </w:rPr>
+        <w:t>;</w:t>
+      </w:r>
+    </w:p>
+    <w:p>
+      <w:pPr>
+        <w:shd w:val="clear" w:color="auto" w:fill="1F1F1F"/>
+        <w:spacing w:after="0" w:line="285" w:lineRule="atLeast"/>
+        <w:rPr>
+          <w:rFonts w:ascii="Consolas" w:eastAsia="Times New Roman" w:hAnsi="Consolas" w:cs="Times New Roman"/>
+          <w:color w:val="CCCCCC"/>
+          <w:kern w:val="0"/>
+          <w:sz w:val="21"/>
+          <w:szCs w:val="21"/>
+          <w14:ligatures w14:val="none"/>
+        </w:rPr>
+      </w:pPr>
+      <w:r>
+        <w:rPr>
+          <w:rFonts w:ascii="Consolas" w:eastAsia="Times New Roman" w:hAnsi="Consolas" w:cs="Times New Roman"/>
+          <w:color w:val="CCCCCC"/>
+          <w:kern w:val="0"/>
+          <w:sz w:val="21"/>
+          <w:szCs w:val="21"/>
+          <w14:ligatures w14:val="none"/>
+        </w:rPr>
+        <w:t>   </w:t>
+      </w:r>
+      <w:r>
+        <w:rPr>
+          <w:rFonts w:ascii="Consolas" w:eastAsia="Times New Roman" w:hAnsi="Consolas" w:cs="Times New Roman"/>
+          <w:color w:val="9CDCFE"/>
+          <w:kern w:val="0"/>
+          <w:sz w:val="21"/>
+          <w:szCs w:val="21"/>
+          <w14:ligatures w14:val="none"/>
+        </w:rPr>
+        <w:t>border-radius</w:t>
+      </w:r>
+      <w:r>
+        <w:rPr>
+          <w:rFonts w:ascii="Consolas" w:eastAsia="Times New Roman" w:hAnsi="Consolas" w:cs="Times New Roman"/>
+          <w:color w:val="CCCCCC"/>
+          <w:kern w:val="0"/>
+          <w:sz w:val="21"/>
+          <w:szCs w:val="21"/>
+          <w14:ligatures w14:val="none"/>
+        </w:rPr>
+        <w:t xml:space="preserve">: </w:t>
+      </w:r>
+      <w:r>
+        <w:rPr>
+          <w:rFonts w:ascii="Consolas" w:eastAsia="Times New Roman" w:hAnsi="Consolas" w:cs="Times New Roman"/>
+          <w:color w:val="B5CEA8"/>
+          <w:kern w:val="0"/>
+          <w:sz w:val="21"/>
+          <w:szCs w:val="21"/>
+          <w14:ligatures w14:val="none"/>
+        </w:rPr>
+        <w:t>0px</w:t>
+      </w:r>
+      <w:r>
+        <w:rPr>
+          <w:rFonts w:ascii="Consolas" w:eastAsia="Times New Roman" w:hAnsi="Consolas" w:cs="Times New Roman"/>
+          <w:color w:val="CCCCCC"/>
+          <w:kern w:val="0"/>
+          <w:sz w:val="21"/>
+          <w:szCs w:val="21"/>
+          <w14:ligatures w14:val="none"/>
+        </w:rPr>
+        <w:t xml:space="preserve"> </w:t>
+      </w:r>
+      <w:proofErr w:type="spellStart"/>
+      <w:r>
+        <w:rPr>
+          <w:rFonts w:ascii="Consolas" w:eastAsia="Times New Roman" w:hAnsi="Consolas" w:cs="Times New Roman"/>
+          <w:color w:val="B5CEA8"/>
+          <w:kern w:val="0"/>
+          <w:sz w:val="21"/>
+          <w:szCs w:val="21"/>
+          <w14:ligatures w14:val="none"/>
+        </w:rPr>
+        <w:t>0px</w:t>
+      </w:r>
+      <w:proofErr w:type="spellEnd"/>
+      <w:r>
+        <w:rPr>
+          <w:rFonts w:ascii="Consolas" w:eastAsia="Times New Roman" w:hAnsi="Consolas" w:cs="Times New Roman"/>
+          <w:color w:val="CCCCCC"/>
+          <w:kern w:val="0"/>
+          <w:sz w:val="21"/>
+          <w:szCs w:val="21"/>
+          <w14:ligatures w14:val="none"/>
+        </w:rPr>
+        <w:t xml:space="preserve"> </w:t>
+      </w:r>
+      <w:r>
+        <w:rPr>
+          <w:rFonts w:ascii="Consolas" w:eastAsia="Times New Roman" w:hAnsi="Consolas" w:cs="Times New Roman"/>
+          <w:color w:val="B5CEA8"/>
+          <w:kern w:val="0"/>
+          <w:sz w:val="21"/>
+          <w:szCs w:val="21"/>
+          <w14:ligatures w14:val="none"/>
+        </w:rPr>
+        <w:t>38px</w:t>
+      </w:r>
+      <w:r>
+        <w:rPr>
+          <w:rFonts w:ascii="Consolas" w:eastAsia="Times New Roman" w:hAnsi="Consolas" w:cs="Times New Roman"/>
+          <w:color w:val="CCCCCC"/>
+          <w:kern w:val="0"/>
+          <w:sz w:val="21"/>
+          <w:szCs w:val="21"/>
+          <w14:ligatures w14:val="none"/>
+        </w:rPr>
+        <w:t xml:space="preserve"> </w:t>
+      </w:r>
+      <w:proofErr w:type="spellStart"/>
+      <w:r>
+        <w:rPr>
+          <w:rFonts w:ascii="Consolas" w:eastAsia="Times New Roman" w:hAnsi="Consolas" w:cs="Times New Roman"/>
+          <w:color w:val="B5CEA8"/>
+          <w:kern w:val="0"/>
+          <w:sz w:val="21"/>
+          <w:szCs w:val="21"/>
+          <w14:ligatures w14:val="none"/>
+        </w:rPr>
+        <w:t>38px</w:t>
+      </w:r>
+      <w:proofErr w:type="spellEnd"/>
+      <w:r>
+        <w:rPr>
+          <w:rFonts w:ascii="Consolas" w:eastAsia="Times New Roman" w:hAnsi="Consolas" w:cs="Times New Roman"/>
+          <w:color w:val="CCCCCC"/>
+          <w:kern w:val="0"/>
+          <w:sz w:val="21"/>
+          <w:szCs w:val="21"/>
+          <w14:ligatures w14:val="none"/>
+        </w:rPr>
+        <w:t>;</w:t>
+      </w:r>
+    </w:p>
+    <w:p>
+      <w:pPr>
+        <w:shd w:val="clear" w:color="auto" w:fill="1F1F1F"/>
+        <w:spacing w:after="0" w:line="285" w:lineRule="atLeast"/>
+        <w:rPr>
+          <w:rFonts w:ascii="Consolas" w:eastAsia="Times New Roman" w:hAnsi="Consolas" w:cs="Times New Roman"/>
+          <w:color w:val="CCCCCC"/>
+          <w:kern w:val="0"/>
+          <w:sz w:val="21"/>
+          <w:szCs w:val="21"/>
+          <w14:ligatures w14:val="none"/>
+        </w:rPr>
+      </w:pPr>
+    </w:p>
+    <w:p>
+      <w:pPr>
+        <w:shd w:val="clear" w:color="auto" w:fill="1F1F1F"/>
+        <w:spacing w:after="0" w:line="285" w:lineRule="atLeast"/>
+        <w:rPr>
+          <w:rFonts w:ascii="Consolas" w:eastAsia="Times New Roman" w:hAnsi="Consolas" w:cs="Times New Roman"/>
+          <w:color w:val="CCCCCC"/>
+          <w:kern w:val="0"/>
+          <w:sz w:val="21"/>
+          <w:szCs w:val="21"/>
+          <w14:ligatures w14:val="none"/>
+        </w:rPr>
+      </w:pPr>
+      <w:r>
+        <w:rPr>
+          <w:rFonts w:ascii="Consolas" w:eastAsia="Times New Roman" w:hAnsi="Consolas" w:cs="Times New Roman"/>
+          <w:color w:val="CCCCCC"/>
+          <w:kern w:val="0"/>
+          <w:sz w:val="21"/>
+          <w:szCs w:val="21"/>
+          <w14:ligatures w14:val="none"/>
+        </w:rPr>
+        <w:t>}</w:t>
+      </w:r>
+    </w:p>
+    <w:p>
+      <w:pPr>
+        <w:rPr>
+          <w:lang w:val="es-ES"/>
+        </w:rPr>
+      </w:pPr>
+    </w:p>
+    <w:p>
+      <w:pPr>
+        <w:shd w:val="clear" w:color="auto" w:fill="1F1F1F"/>
+        <w:spacing w:after="0" w:line="285" w:lineRule="atLeast"/>
+        <w:rPr>
+          <w:rFonts w:ascii="Consolas" w:eastAsia="Times New Roman" w:hAnsi="Consolas" w:cs="Times New Roman"/>
+          <w:color w:val="CCCCCC"/>
+          <w:kern w:val="0"/>
+          <w:sz w:val="21"/>
+          <w:szCs w:val="21"/>
+          <w14:ligatures w14:val="none"/>
+        </w:rPr>
+      </w:pPr>
+      <w:proofErr w:type="gramStart"/>
+      <w:r>
+        <w:rPr>
+          <w:rFonts w:ascii="Consolas" w:eastAsia="Times New Roman" w:hAnsi="Consolas" w:cs="Times New Roman"/>
+          <w:color w:val="D7BA7D"/>
+          <w:kern w:val="0"/>
+          <w:sz w:val="21"/>
+          <w:szCs w:val="21"/>
+          <w14:ligatures w14:val="none"/>
+        </w:rPr>
+        <w:t>.</w:t>
+      </w:r>
+      <w:proofErr w:type="spellStart"/>
+      <w:r>
+        <w:rPr>
+          <w:rFonts w:ascii="Consolas" w:eastAsia="Times New Roman" w:hAnsi="Consolas" w:cs="Times New Roman"/>
+          <w:color w:val="D7BA7D"/>
+          <w:kern w:val="0"/>
+          <w:sz w:val="21"/>
+          <w:szCs w:val="21"/>
+          <w14:ligatures w14:val="none"/>
+        </w:rPr>
+        <w:t>formContainer</w:t>
+      </w:r>
+      <w:proofErr w:type="spellEnd"/>
+      <w:proofErr w:type="gramEnd"/>
+      <w:r>
+        <w:rPr>
+          <w:rFonts w:ascii="Consolas" w:eastAsia="Times New Roman" w:hAnsi="Consolas" w:cs="Times New Roman"/>
+          <w:color w:val="D7BA7D"/>
+          <w:kern w:val="0"/>
+          <w:sz w:val="21"/>
+          <w:szCs w:val="21"/>
+          <w14:ligatures w14:val="none"/>
+        </w:rPr>
+        <w:t>__title</w:t>
+      </w:r>
+      <w:proofErr w:type="gramStart"/>
+      <w:r>
+        <w:rPr>
+          <w:rFonts w:ascii="Consolas" w:eastAsia="Times New Roman" w:hAnsi="Consolas" w:cs="Times New Roman"/>
+          <w:color w:val="CCCCCC"/>
+          <w:kern w:val="0"/>
+          <w:sz w:val="21"/>
+          <w:szCs w:val="21"/>
+          <w14:ligatures w14:val="none"/>
+        </w:rPr>
+        <w:t xml:space="preserve">, </w:t>
+      </w:r>
+      <w:r>
+        <w:rPr>
+          <w:rFonts w:ascii="Consolas" w:eastAsia="Times New Roman" w:hAnsi="Consolas" w:cs="Times New Roman"/>
+          <w:color w:val="D7BA7D"/>
+          <w:kern w:val="0"/>
+          <w:sz w:val="21"/>
+          <w:szCs w:val="21"/>
+          <w14:ligatures w14:val="none"/>
+        </w:rPr>
+        <w:t>.</w:t>
+      </w:r>
+      <w:proofErr w:type="spellStart"/>
+      <w:r>
+        <w:rPr>
+          <w:rFonts w:ascii="Consolas" w:eastAsia="Times New Roman" w:hAnsi="Consolas" w:cs="Times New Roman"/>
+          <w:color w:val="D7BA7D"/>
+          <w:kern w:val="0"/>
+          <w:sz w:val="21"/>
+          <w:szCs w:val="21"/>
+          <w14:ligatures w14:val="none"/>
+        </w:rPr>
+        <w:t>formContainer</w:t>
+      </w:r>
+      <w:proofErr w:type="spellEnd"/>
+      <w:proofErr w:type="gramEnd"/>
+      <w:r>
+        <w:rPr>
+          <w:rFonts w:ascii="Consolas" w:eastAsia="Times New Roman" w:hAnsi="Consolas" w:cs="Times New Roman"/>
+          <w:color w:val="D7BA7D"/>
+          <w:kern w:val="0"/>
+          <w:sz w:val="21"/>
+          <w:szCs w:val="21"/>
+          <w14:ligatures w14:val="none"/>
+        </w:rPr>
+        <w:t>__title--</w:t>
+      </w:r>
+      <w:proofErr w:type="gramStart"/>
+      <w:r>
+        <w:rPr>
+          <w:rFonts w:ascii="Consolas" w:eastAsia="Times New Roman" w:hAnsi="Consolas" w:cs="Times New Roman"/>
+          <w:color w:val="D7BA7D"/>
+          <w:kern w:val="0"/>
+          <w:sz w:val="21"/>
+          <w:szCs w:val="21"/>
+          <w14:ligatures w14:val="none"/>
+        </w:rPr>
+        <w:t>secondary</w:t>
+      </w:r>
+      <w:r>
+        <w:rPr>
+          <w:rFonts w:ascii="Consolas" w:eastAsia="Times New Roman" w:hAnsi="Consolas" w:cs="Times New Roman"/>
+          <w:color w:val="CCCCCC"/>
+          <w:kern w:val="0"/>
+          <w:sz w:val="21"/>
+          <w:szCs w:val="21"/>
+          <w14:ligatures w14:val="none"/>
+        </w:rPr>
+        <w:t>{</w:t>
+      </w:r>
+      <w:proofErr w:type="gramEnd"/>
+    </w:p>
+    <w:p>
+      <w:pPr>
+        <w:shd w:val="clear" w:color="auto" w:fill="1F1F1F"/>
+        <w:spacing w:after="0" w:line="285" w:lineRule="atLeast"/>
+        <w:rPr>
+          <w:rFonts w:ascii="Consolas" w:eastAsia="Times New Roman" w:hAnsi="Consolas" w:cs="Times New Roman"/>
+          <w:color w:val="CCCCCC"/>
+          <w:kern w:val="0"/>
+          <w:sz w:val="21"/>
+          <w:szCs w:val="21"/>
+          <w14:ligatures w14:val="none"/>
+        </w:rPr>
+      </w:pPr>
+      <w:r>
+        <w:rPr>
+          <w:rFonts w:ascii="Consolas" w:eastAsia="Times New Roman" w:hAnsi="Consolas" w:cs="Times New Roman"/>
+          <w:color w:val="CCCCCC"/>
+          <w:kern w:val="0"/>
+          <w:sz w:val="21"/>
+          <w:szCs w:val="21"/>
+          <w14:ligatures w14:val="none"/>
+        </w:rPr>
+        <w:t>   </w:t>
+      </w:r>
+      <w:r>
+        <w:rPr>
+          <w:rFonts w:ascii="Consolas" w:eastAsia="Times New Roman" w:hAnsi="Consolas" w:cs="Times New Roman"/>
+          <w:color w:val="9CDCFE"/>
+          <w:kern w:val="0"/>
+          <w:sz w:val="21"/>
+          <w:szCs w:val="21"/>
+          <w14:ligatures w14:val="none"/>
+        </w:rPr>
+        <w:t>color</w:t>
+      </w:r>
+      <w:r>
+        <w:rPr>
+          <w:rFonts w:ascii="Consolas" w:eastAsia="Times New Roman" w:hAnsi="Consolas" w:cs="Times New Roman"/>
+          <w:color w:val="CCCCCC"/>
+          <w:kern w:val="0"/>
+          <w:sz w:val="21"/>
+          <w:szCs w:val="21"/>
+          <w14:ligatures w14:val="none"/>
+        </w:rPr>
+        <w:t xml:space="preserve">: </w:t>
+      </w:r>
+      <w:proofErr w:type="gramStart"/>
+      <w:r>
+        <w:rPr>
+          <w:rFonts w:ascii="Consolas" w:eastAsia="Times New Roman" w:hAnsi="Consolas" w:cs="Times New Roman"/>
+          <w:color w:val="DCDCAA"/>
+          <w:kern w:val="0"/>
+          <w:sz w:val="21"/>
+          <w:szCs w:val="21"/>
+          <w14:ligatures w14:val="none"/>
+        </w:rPr>
+        <w:t>var</w:t>
+      </w:r>
+      <w:r>
+        <w:rPr>
+          <w:rFonts w:ascii="Consolas" w:eastAsia="Times New Roman" w:hAnsi="Consolas" w:cs="Times New Roman"/>
+          <w:color w:val="CCCCCC"/>
+          <w:kern w:val="0"/>
+          <w:sz w:val="21"/>
+          <w:szCs w:val="21"/>
+          <w14:ligatures w14:val="none"/>
+        </w:rPr>
+        <w:t>(</w:t>
+      </w:r>
+      <w:proofErr w:type="gramEnd"/>
+      <w:r>
+        <w:rPr>
+          <w:rFonts w:ascii="Consolas" w:eastAsia="Times New Roman" w:hAnsi="Consolas" w:cs="Times New Roman"/>
+          <w:color w:val="9CDCFE"/>
+          <w:kern w:val="0"/>
+          <w:sz w:val="21"/>
+          <w:szCs w:val="21"/>
+          <w14:ligatures w14:val="none"/>
+        </w:rPr>
+        <w:t>--light-background</w:t>
+      </w:r>
+      <w:r>
+        <w:rPr>
+          <w:rFonts w:ascii="Consolas" w:eastAsia="Times New Roman" w:hAnsi="Consolas" w:cs="Times New Roman"/>
+          <w:color w:val="CCCCCC"/>
+          <w:kern w:val="0"/>
+          <w:sz w:val="21"/>
+          <w:szCs w:val="21"/>
+          <w14:ligatures w14:val="none"/>
+        </w:rPr>
+        <w:t>);</w:t>
+      </w:r>
+    </w:p>
+    <w:p>
+      <w:pPr>
+        <w:shd w:val="clear" w:color="auto" w:fill="1F1F1F"/>
+        <w:spacing w:after="0" w:line="285" w:lineRule="atLeast"/>
+        <w:rPr>
+          <w:rFonts w:ascii="Consolas" w:eastAsia="Times New Roman" w:hAnsi="Consolas" w:cs="Times New Roman"/>
+          <w:color w:val="CCCCCC"/>
+          <w:kern w:val="0"/>
+          <w:sz w:val="21"/>
+          <w:szCs w:val="21"/>
+          <w14:ligatures w14:val="none"/>
+        </w:rPr>
+      </w:pPr>
+      <w:r>
+        <w:rPr>
+          <w:rFonts w:ascii="Consolas" w:eastAsia="Times New Roman" w:hAnsi="Consolas" w:cs="Times New Roman"/>
+          <w:color w:val="CCCCCC"/>
+          <w:kern w:val="0"/>
+          <w:sz w:val="21"/>
+          <w:szCs w:val="21"/>
+          <w14:ligatures w14:val="none"/>
+        </w:rPr>
+        <w:t>   </w:t>
+      </w:r>
+      <w:r>
+        <w:rPr>
+          <w:rFonts w:ascii="Consolas" w:eastAsia="Times New Roman" w:hAnsi="Consolas" w:cs="Times New Roman"/>
+          <w:color w:val="9CDCFE"/>
+          <w:kern w:val="0"/>
+          <w:sz w:val="21"/>
+          <w:szCs w:val="21"/>
+          <w14:ligatures w14:val="none"/>
+        </w:rPr>
+        <w:t>font-size</w:t>
+      </w:r>
+      <w:r>
+        <w:rPr>
+          <w:rFonts w:ascii="Consolas" w:eastAsia="Times New Roman" w:hAnsi="Consolas" w:cs="Times New Roman"/>
+          <w:color w:val="CCCCCC"/>
+          <w:kern w:val="0"/>
+          <w:sz w:val="21"/>
+          <w:szCs w:val="21"/>
+          <w14:ligatures w14:val="none"/>
+        </w:rPr>
+        <w:t xml:space="preserve">: </w:t>
+      </w:r>
+      <w:proofErr w:type="gramStart"/>
+      <w:r>
+        <w:rPr>
+          <w:rFonts w:ascii="Consolas" w:eastAsia="Times New Roman" w:hAnsi="Consolas" w:cs="Times New Roman"/>
+          <w:color w:val="DCDCAA"/>
+          <w:kern w:val="0"/>
+          <w:sz w:val="21"/>
+          <w:szCs w:val="21"/>
+          <w14:ligatures w14:val="none"/>
+        </w:rPr>
+        <w:t>var</w:t>
+      </w:r>
+      <w:r>
+        <w:rPr>
+          <w:rFonts w:ascii="Consolas" w:eastAsia="Times New Roman" w:hAnsi="Consolas" w:cs="Times New Roman"/>
+          <w:color w:val="CCCCCC"/>
+          <w:kern w:val="0"/>
+          <w:sz w:val="21"/>
+          <w:szCs w:val="21"/>
+          <w14:ligatures w14:val="none"/>
+        </w:rPr>
+        <w:t>(</w:t>
+      </w:r>
+      <w:proofErr w:type="gramEnd"/>
+      <w:r>
+        <w:rPr>
+          <w:rFonts w:ascii="Consolas" w:eastAsia="Times New Roman" w:hAnsi="Consolas" w:cs="Times New Roman"/>
+          <w:color w:val="9CDCFE"/>
+          <w:kern w:val="0"/>
+          <w:sz w:val="21"/>
+          <w:szCs w:val="21"/>
+          <w14:ligatures w14:val="none"/>
+        </w:rPr>
+        <w:t>--font-size-primary-mobile</w:t>
+      </w:r>
+      <w:r>
+        <w:rPr>
+          <w:rFonts w:ascii="Consolas" w:eastAsia="Times New Roman" w:hAnsi="Consolas" w:cs="Times New Roman"/>
+          <w:color w:val="CCCCCC"/>
+          <w:kern w:val="0"/>
+          <w:sz w:val="21"/>
+          <w:szCs w:val="21"/>
+          <w14:ligatures w14:val="none"/>
+        </w:rPr>
+        <w:t>);</w:t>
+      </w:r>
+    </w:p>
+    <w:p>
+      <w:pPr>
+        <w:shd w:val="clear" w:color="auto" w:fill="1F1F1F"/>
+        <w:spacing w:after="0" w:line="285" w:lineRule="atLeast"/>
+        <w:rPr>
+          <w:rFonts w:ascii="Consolas" w:eastAsia="Times New Roman" w:hAnsi="Consolas" w:cs="Times New Roman"/>
+          <w:color w:val="CCCCCC"/>
+          <w:kern w:val="0"/>
+          <w:sz w:val="21"/>
+          <w:szCs w:val="21"/>
+          <w14:ligatures w14:val="none"/>
+        </w:rPr>
+      </w:pPr>
+      <w:r>
+        <w:rPr>
+          <w:rFonts w:ascii="Consolas" w:eastAsia="Times New Roman" w:hAnsi="Consolas" w:cs="Times New Roman"/>
+          <w:color w:val="CCCCCC"/>
+          <w:kern w:val="0"/>
+          <w:sz w:val="21"/>
+          <w:szCs w:val="21"/>
+          <w14:ligatures w14:val="none"/>
+        </w:rPr>
+        <w:t>   </w:t>
+      </w:r>
+      <w:r>
+        <w:rPr>
+          <w:rFonts w:ascii="Consolas" w:eastAsia="Times New Roman" w:hAnsi="Consolas" w:cs="Times New Roman"/>
+          <w:color w:val="9CDCFE"/>
+          <w:kern w:val="0"/>
+          <w:sz w:val="21"/>
+          <w:szCs w:val="21"/>
+          <w14:ligatures w14:val="none"/>
+        </w:rPr>
+        <w:t>background</w:t>
+      </w:r>
+      <w:r>
+        <w:rPr>
+          <w:rFonts w:ascii="Consolas" w:eastAsia="Times New Roman" w:hAnsi="Consolas" w:cs="Times New Roman"/>
+          <w:color w:val="CCCCCC"/>
+          <w:kern w:val="0"/>
+          <w:sz w:val="21"/>
+          <w:szCs w:val="21"/>
+          <w14:ligatures w14:val="none"/>
+        </w:rPr>
+        <w:t xml:space="preserve">: </w:t>
+      </w:r>
+      <w:proofErr w:type="spellStart"/>
+      <w:proofErr w:type="gramStart"/>
+      <w:r>
+        <w:rPr>
+          <w:rFonts w:ascii="Consolas" w:eastAsia="Times New Roman" w:hAnsi="Consolas" w:cs="Times New Roman"/>
+          <w:color w:val="DCDCAA"/>
+          <w:kern w:val="0"/>
+          <w:sz w:val="21"/>
+          <w:szCs w:val="21"/>
+          <w14:ligatures w14:val="none"/>
+        </w:rPr>
+        <w:t>rgba</w:t>
+      </w:r>
+      <w:proofErr w:type="spellEnd"/>
+      <w:r>
+        <w:rPr>
+          <w:rFonts w:ascii="Consolas" w:eastAsia="Times New Roman" w:hAnsi="Consolas" w:cs="Times New Roman"/>
+          <w:color w:val="CCCCCC"/>
+          <w:kern w:val="0"/>
+          <w:sz w:val="21"/>
+          <w:szCs w:val="21"/>
+          <w14:ligatures w14:val="none"/>
+        </w:rPr>
+        <w:t>(</w:t>
+      </w:r>
+      <w:proofErr w:type="gramEnd"/>
+      <w:r>
+        <w:rPr>
+          <w:rFonts w:ascii="Consolas" w:eastAsia="Times New Roman" w:hAnsi="Consolas" w:cs="Times New Roman"/>
+          <w:color w:val="B5CEA8"/>
+          <w:kern w:val="0"/>
+          <w:sz w:val="21"/>
+          <w:szCs w:val="21"/>
+          <w14:ligatures w14:val="none"/>
+        </w:rPr>
+        <w:t>88</w:t>
+      </w:r>
+      <w:r>
+        <w:rPr>
+          <w:rFonts w:ascii="Consolas" w:eastAsia="Times New Roman" w:hAnsi="Consolas" w:cs="Times New Roman"/>
+          <w:color w:val="CCCCCC"/>
+          <w:kern w:val="0"/>
+          <w:sz w:val="21"/>
+          <w:szCs w:val="21"/>
+          <w14:ligatures w14:val="none"/>
+        </w:rPr>
+        <w:t xml:space="preserve">, </w:t>
+      </w:r>
+      <w:r>
+        <w:rPr>
+          <w:rFonts w:ascii="Consolas" w:eastAsia="Times New Roman" w:hAnsi="Consolas" w:cs="Times New Roman"/>
+          <w:color w:val="B5CEA8"/>
+          <w:kern w:val="0"/>
+          <w:sz w:val="21"/>
+          <w:szCs w:val="21"/>
+          <w14:ligatures w14:val="none"/>
+        </w:rPr>
+        <w:t>88</w:t>
+      </w:r>
+      <w:r>
+        <w:rPr>
+          <w:rFonts w:ascii="Consolas" w:eastAsia="Times New Roman" w:hAnsi="Consolas" w:cs="Times New Roman"/>
+          <w:color w:val="CCCCCC"/>
+          <w:kern w:val="0"/>
+          <w:sz w:val="21"/>
+          <w:szCs w:val="21"/>
+          <w14:ligatures w14:val="none"/>
+        </w:rPr>
+        <w:t xml:space="preserve">, </w:t>
+      </w:r>
+      <w:r>
+        <w:rPr>
+          <w:rFonts w:ascii="Consolas" w:eastAsia="Times New Roman" w:hAnsi="Consolas" w:cs="Times New Roman"/>
+          <w:color w:val="B5CEA8"/>
+          <w:kern w:val="0"/>
+          <w:sz w:val="21"/>
+          <w:szCs w:val="21"/>
+          <w14:ligatures w14:val="none"/>
+        </w:rPr>
+        <w:t>88</w:t>
+      </w:r>
+      <w:r>
+        <w:rPr>
+          <w:rFonts w:ascii="Consolas" w:eastAsia="Times New Roman" w:hAnsi="Consolas" w:cs="Times New Roman"/>
+          <w:color w:val="CCCCCC"/>
+          <w:kern w:val="0"/>
+          <w:sz w:val="21"/>
+          <w:szCs w:val="21"/>
+          <w14:ligatures w14:val="none"/>
+        </w:rPr>
+        <w:t xml:space="preserve">, </w:t>
+      </w:r>
+      <w:r>
+        <w:rPr>
+          <w:rFonts w:ascii="Consolas" w:eastAsia="Times New Roman" w:hAnsi="Consolas" w:cs="Times New Roman"/>
+          <w:color w:val="B5CEA8"/>
+          <w:kern w:val="0"/>
+          <w:sz w:val="21"/>
+          <w:szCs w:val="21"/>
+          <w14:ligatures w14:val="none"/>
+        </w:rPr>
+        <w:t>0.2</w:t>
+      </w:r>
+      <w:r>
+        <w:rPr>
+          <w:rFonts w:ascii="Consolas" w:eastAsia="Times New Roman" w:hAnsi="Consolas" w:cs="Times New Roman"/>
+          <w:color w:val="CCCCCC"/>
+          <w:kern w:val="0"/>
+          <w:sz w:val="21"/>
+          <w:szCs w:val="21"/>
+          <w14:ligatures w14:val="none"/>
+        </w:rPr>
+        <w:t>);</w:t>
+      </w:r>
+    </w:p>
+    <w:p>
+      <w:pPr>
+        <w:shd w:val="clear" w:color="auto" w:fill="1F1F1F"/>
+        <w:spacing w:after="0" w:line="285" w:lineRule="atLeast"/>
+        <w:rPr>
+          <w:rFonts w:ascii="Consolas" w:eastAsia="Times New Roman" w:hAnsi="Consolas" w:cs="Times New Roman"/>
+          <w:color w:val="CCCCCC"/>
+          <w:kern w:val="0"/>
+          <w:sz w:val="21"/>
+          <w:szCs w:val="21"/>
+          <w14:ligatures w14:val="none"/>
+        </w:rPr>
+      </w:pPr>
+      <w:r>
+        <w:rPr>
+          <w:rFonts w:ascii="Consolas" w:eastAsia="Times New Roman" w:hAnsi="Consolas" w:cs="Times New Roman"/>
+          <w:color w:val="CCCCCC"/>
+          <w:kern w:val="0"/>
+          <w:sz w:val="21"/>
+          <w:szCs w:val="21"/>
+          <w14:ligatures w14:val="none"/>
+        </w:rPr>
+        <w:t>   </w:t>
+      </w:r>
+      <w:r>
+        <w:rPr>
+          <w:rFonts w:ascii="Consolas" w:eastAsia="Times New Roman" w:hAnsi="Consolas" w:cs="Times New Roman"/>
+          <w:color w:val="9CDCFE"/>
+          <w:kern w:val="0"/>
+          <w:sz w:val="21"/>
+          <w:szCs w:val="21"/>
+          <w14:ligatures w14:val="none"/>
+        </w:rPr>
+        <w:t>backdrop-filter</w:t>
+      </w:r>
+      <w:r>
+        <w:rPr>
+          <w:rFonts w:ascii="Consolas" w:eastAsia="Times New Roman" w:hAnsi="Consolas" w:cs="Times New Roman"/>
+          <w:color w:val="CCCCCC"/>
+          <w:kern w:val="0"/>
+          <w:sz w:val="21"/>
+          <w:szCs w:val="21"/>
+          <w14:ligatures w14:val="none"/>
+        </w:rPr>
+        <w:t xml:space="preserve">: </w:t>
+      </w:r>
+      <w:r>
+        <w:rPr>
+          <w:rFonts w:ascii="Consolas" w:eastAsia="Times New Roman" w:hAnsi="Consolas" w:cs="Times New Roman"/>
+          <w:color w:val="DCDCAA"/>
+          <w:kern w:val="0"/>
+          <w:sz w:val="21"/>
+          <w:szCs w:val="21"/>
+          <w14:ligatures w14:val="none"/>
+        </w:rPr>
+        <w:t>blur</w:t>
+      </w:r>
+      <w:r>
+        <w:rPr>
+          <w:rFonts w:ascii="Consolas" w:eastAsia="Times New Roman" w:hAnsi="Consolas" w:cs="Times New Roman"/>
+          <w:color w:val="CCCCCC"/>
+          <w:kern w:val="0"/>
+          <w:sz w:val="21"/>
+          <w:szCs w:val="21"/>
+          <w14:ligatures w14:val="none"/>
+        </w:rPr>
+        <w:t>(</w:t>
+      </w:r>
+      <w:r>
+        <w:rPr>
+          <w:rFonts w:ascii="Consolas" w:eastAsia="Times New Roman" w:hAnsi="Consolas" w:cs="Times New Roman"/>
+          <w:color w:val="B5CEA8"/>
+          <w:kern w:val="0"/>
+          <w:sz w:val="21"/>
+          <w:szCs w:val="21"/>
+          <w14:ligatures w14:val="none"/>
+        </w:rPr>
+        <w:t>1.5px</w:t>
+      </w:r>
+      <w:r>
+        <w:rPr>
+          <w:rFonts w:ascii="Consolas" w:eastAsia="Times New Roman" w:hAnsi="Consolas" w:cs="Times New Roman"/>
+          <w:color w:val="CCCCCC"/>
+          <w:kern w:val="0"/>
+          <w:sz w:val="21"/>
+          <w:szCs w:val="21"/>
+          <w14:ligatures w14:val="none"/>
+        </w:rPr>
+        <w:t>);</w:t>
+      </w:r>
+    </w:p>
+    <w:p>
+      <w:pPr>
+        <w:shd w:val="clear" w:color="auto" w:fill="1F1F1F"/>
+        <w:spacing w:after="0" w:line="285" w:lineRule="atLeast"/>
+        <w:rPr>
+          <w:rFonts w:ascii="Consolas" w:eastAsia="Times New Roman" w:hAnsi="Consolas" w:cs="Times New Roman"/>
+          <w:color w:val="CCCCCC"/>
+          <w:kern w:val="0"/>
+          <w:sz w:val="21"/>
+          <w:szCs w:val="21"/>
+          <w14:ligatures w14:val="none"/>
+        </w:rPr>
+      </w:pPr>
+      <w:r>
+        <w:rPr>
+          <w:rFonts w:ascii="Consolas" w:eastAsia="Times New Roman" w:hAnsi="Consolas" w:cs="Times New Roman"/>
+          <w:color w:val="CCCCCC"/>
+          <w:kern w:val="0"/>
+          <w:sz w:val="21"/>
+          <w:szCs w:val="21"/>
+          <w14:ligatures w14:val="none"/>
+        </w:rPr>
+        <w:t>   </w:t>
+      </w:r>
+      <w:r>
+        <w:rPr>
+          <w:rFonts w:ascii="Consolas" w:eastAsia="Times New Roman" w:hAnsi="Consolas" w:cs="Times New Roman"/>
+          <w:color w:val="9CDCFE"/>
+          <w:kern w:val="0"/>
+          <w:sz w:val="21"/>
+          <w:szCs w:val="21"/>
+          <w14:ligatures w14:val="none"/>
+        </w:rPr>
+        <w:t>padding</w:t>
+      </w:r>
+      <w:r>
+        <w:rPr>
+          <w:rFonts w:ascii="Consolas" w:eastAsia="Times New Roman" w:hAnsi="Consolas" w:cs="Times New Roman"/>
+          <w:color w:val="CCCCCC"/>
+          <w:kern w:val="0"/>
+          <w:sz w:val="21"/>
+          <w:szCs w:val="21"/>
+          <w14:ligatures w14:val="none"/>
+        </w:rPr>
+        <w:t xml:space="preserve">: </w:t>
+      </w:r>
+      <w:r>
+        <w:rPr>
+          <w:rFonts w:ascii="Consolas" w:eastAsia="Times New Roman" w:hAnsi="Consolas" w:cs="Times New Roman"/>
+          <w:color w:val="B5CEA8"/>
+          <w:kern w:val="0"/>
+          <w:sz w:val="21"/>
+          <w:szCs w:val="21"/>
+          <w14:ligatures w14:val="none"/>
+        </w:rPr>
+        <w:t>0.2rem</w:t>
+      </w:r>
+      <w:r>
+        <w:rPr>
+          <w:rFonts w:ascii="Consolas" w:eastAsia="Times New Roman" w:hAnsi="Consolas" w:cs="Times New Roman"/>
+          <w:color w:val="CCCCCC"/>
+          <w:kern w:val="0"/>
+          <w:sz w:val="21"/>
+          <w:szCs w:val="21"/>
+          <w14:ligatures w14:val="none"/>
+        </w:rPr>
+        <w:t xml:space="preserve"> </w:t>
+      </w:r>
+      <w:r>
+        <w:rPr>
+          <w:rFonts w:ascii="Consolas" w:eastAsia="Times New Roman" w:hAnsi="Consolas" w:cs="Times New Roman"/>
+          <w:color w:val="B5CEA8"/>
+          <w:kern w:val="0"/>
+          <w:sz w:val="21"/>
+          <w:szCs w:val="21"/>
+          <w14:ligatures w14:val="none"/>
+        </w:rPr>
+        <w:t>.4rem</w:t>
+      </w:r>
+      <w:r>
+        <w:rPr>
+          <w:rFonts w:ascii="Consolas" w:eastAsia="Times New Roman" w:hAnsi="Consolas" w:cs="Times New Roman"/>
+          <w:color w:val="CCCCCC"/>
+          <w:kern w:val="0"/>
+          <w:sz w:val="21"/>
+          <w:szCs w:val="21"/>
+          <w14:ligatures w14:val="none"/>
+        </w:rPr>
+        <w:t>;</w:t>
+      </w:r>
+    </w:p>
+    <w:p>
+      <w:pPr>
+        <w:shd w:val="clear" w:color="auto" w:fill="1F1F1F"/>
+        <w:spacing w:after="0" w:line="285" w:lineRule="atLeast"/>
+        <w:rPr>
+          <w:rFonts w:ascii="Consolas" w:eastAsia="Times New Roman" w:hAnsi="Consolas" w:cs="Times New Roman"/>
+          <w:color w:val="CCCCCC"/>
+          <w:kern w:val="0"/>
+          <w:sz w:val="21"/>
+          <w:szCs w:val="21"/>
+          <w14:ligatures w14:val="none"/>
+        </w:rPr>
+      </w:pPr>
+      <w:r>
+        <w:rPr>
+          <w:rFonts w:ascii="Consolas" w:eastAsia="Times New Roman" w:hAnsi="Consolas" w:cs="Times New Roman"/>
+          <w:color w:val="CCCCCC"/>
+          <w:kern w:val="0"/>
+          <w:sz w:val="21"/>
+          <w:szCs w:val="21"/>
+          <w14:ligatures w14:val="none"/>
+        </w:rPr>
+        <w:t>   </w:t>
+      </w:r>
+      <w:r>
+        <w:rPr>
+          <w:rFonts w:ascii="Consolas" w:eastAsia="Times New Roman" w:hAnsi="Consolas" w:cs="Times New Roman"/>
+          <w:color w:val="9CDCFE"/>
+          <w:kern w:val="0"/>
+          <w:sz w:val="21"/>
+          <w:szCs w:val="21"/>
+          <w14:ligatures w14:val="none"/>
+        </w:rPr>
+        <w:t>border-radius</w:t>
+      </w:r>
+      <w:r>
+        <w:rPr>
+          <w:rFonts w:ascii="Consolas" w:eastAsia="Times New Roman" w:hAnsi="Consolas" w:cs="Times New Roman"/>
+          <w:color w:val="CCCCCC"/>
+          <w:kern w:val="0"/>
+          <w:sz w:val="21"/>
+          <w:szCs w:val="21"/>
+          <w14:ligatures w14:val="none"/>
+        </w:rPr>
+        <w:t xml:space="preserve">: </w:t>
+      </w:r>
+      <w:r>
+        <w:rPr>
+          <w:rFonts w:ascii="Consolas" w:eastAsia="Times New Roman" w:hAnsi="Consolas" w:cs="Times New Roman"/>
+          <w:color w:val="B5CEA8"/>
+          <w:kern w:val="0"/>
+          <w:sz w:val="21"/>
+          <w:szCs w:val="21"/>
+          <w14:ligatures w14:val="none"/>
+        </w:rPr>
+        <w:t>10px</w:t>
+      </w:r>
+      <w:r>
+        <w:rPr>
+          <w:rFonts w:ascii="Consolas" w:eastAsia="Times New Roman" w:hAnsi="Consolas" w:cs="Times New Roman"/>
+          <w:color w:val="CCCCCC"/>
+          <w:kern w:val="0"/>
+          <w:sz w:val="21"/>
+          <w:szCs w:val="21"/>
+          <w14:ligatures w14:val="none"/>
+        </w:rPr>
+        <w:t>;</w:t>
+      </w:r>
+    </w:p>
+    <w:p>
+      <w:pPr>
+        <w:shd w:val="clear" w:color="auto" w:fill="1F1F1F"/>
+        <w:spacing w:after="0" w:line="285" w:lineRule="atLeast"/>
+        <w:rPr>
+          <w:rFonts w:ascii="Consolas" w:eastAsia="Times New Roman" w:hAnsi="Consolas" w:cs="Times New Roman"/>
+          <w:color w:val="CCCCCC"/>
+          <w:kern w:val="0"/>
+          <w:sz w:val="21"/>
+          <w:szCs w:val="21"/>
+          <w14:ligatures w14:val="none"/>
+        </w:rPr>
+      </w:pPr>
+      <w:r>
+        <w:rPr>
+          <w:rFonts w:ascii="Consolas" w:eastAsia="Times New Roman" w:hAnsi="Consolas" w:cs="Times New Roman"/>
+          <w:color w:val="CCCCCC"/>
+          <w:kern w:val="0"/>
+          <w:sz w:val="21"/>
+          <w:szCs w:val="21"/>
+          <w14:ligatures w14:val="none"/>
+        </w:rPr>
+        <w:t>}</w:t>
+      </w:r>
+    </w:p>
+    <w:p>
+      <w:pPr>
+        <w:rPr>
+          <w:lang w:val="es-ES"/>
+        </w:rPr>
+      </w:pPr>
+    </w:p>
+    <w:p>
+      <w:pPr>
+        <w:rPr>
+          <w:lang w:val="es-ES"/>
+        </w:rPr>
+      </w:pPr>
+    </w:p>
+    <w:p>
+      <w:pPr>
+        <w:rPr>
+          <w:lang w:val="es-ES"/>
+        </w:rPr>
+      </w:pPr>
+      <w:r>
+        <w:rPr>
+          <w:lang w:val="es-ES"/>
+        </w:rPr>
+        <w:t>Lo de el formulario, evitar que se genere el comportamiento default:</w:t>
+      </w:r>
+    </w:p>
+    <w:p>
+      <w:pPr>
+        <w:rPr>
+          <w:lang w:val="es-ES"/>
+        </w:rPr>
+      </w:pPr>
+    </w:p>
+    <w:p>
+      <w:pPr>
+        <w:rPr>
+          <w:lang w:val="es-ES"/>
+        </w:rPr>
+      </w:pPr>
+      <w:hyperlink r:id="rId4" w:history="1">
+        <w:r>
+          <w:rPr>
+            <w:rStyle w:val="Hyperlink"/>
+            <w:lang w:val="es-ES"/>
+          </w:rPr>
+          <w:t>https://chatgpt.com/s/t_68f00a672ed8819190bc7273f6a3f4a5</w:t>
+        </w:r>
+      </w:hyperlink>
+    </w:p>
+    <w:p>
+      <w:pPr>
+        <w:rPr>
+          <w:lang w:val="es-ES"/>
+        </w:rPr>
+      </w:pPr>
+    </w:p>
+    <w:p>
+      <w:pPr>
+        <w:rPr>
+          <w:lang w:val="es-ES"/>
+        </w:rPr>
+      </w:pPr>
+    </w:p>
+    <w:p>
+      <w:pPr>
+        <w:rPr>
+          <w:lang w:val="es-ES"/>
+        </w:rPr>
+      </w:pPr>
+    </w:p>
+    <w:p>
+      <w:pPr>
+        <w:rPr>
+          <w:lang w:val="es-ES"/>
+        </w:rPr>
+      </w:pPr>
+      <w:r>
+        <w:rPr>
+          <w:lang w:val="es-ES"/>
+        </w:rPr>
+        <w:t xml:space="preserve">Detectar cuando un elemento en el DOM es </w:t>
+      </w:r>
+      <w:proofErr w:type="spellStart"/>
+      <w:r>
+        <w:rPr>
+          <w:lang w:val="es-ES"/>
+        </w:rPr>
+        <w:t>clickeado</w:t>
+      </w:r>
+      <w:proofErr w:type="spellEnd"/>
+      <w:r>
+        <w:rPr>
+          <w:lang w:val="es-ES"/>
+        </w:rPr>
+        <w:t xml:space="preserve"> o no es </w:t>
+      </w:r>
+      <w:proofErr w:type="spellStart"/>
+      <w:r>
+        <w:rPr>
+          <w:lang w:val="es-ES"/>
+        </w:rPr>
+        <w:t>clickeado</w:t>
+      </w:r>
+      <w:proofErr w:type="spellEnd"/>
+      <w:r>
+        <w:rPr>
+          <w:lang w:val="es-ES"/>
+        </w:rPr>
+        <w:t>:</w:t>
+      </w:r>
+    </w:p>
+    <w:p>
+      <w:pPr>
+        <w:rPr>
+          <w:lang w:val="es-ES"/>
+        </w:rPr>
+      </w:pPr>
+    </w:p>
+    <w:p>
+      <w:pPr>
+        <w:rPr>
+          <w:lang w:val="es-ES"/>
+        </w:rPr>
+      </w:pPr>
+    </w:p>
+    <w:p>
+      <w:pPr>
+        <w:rPr>
+          <w:lang w:val="es-ES"/>
+        </w:rPr>
+      </w:pPr>
+    </w:p>
+    <w:p>
+      <w:pPr>
+        <w:rPr>
+          <w:lang w:val="es-ES"/>
+        </w:rPr>
+      </w:pPr>
+    </w:p>
+    <w:p>
+      <w:pPr>
+        <w:rPr>
+          <w:lang w:val="es-ES"/>
+        </w:rPr>
+      </w:pPr>
+    </w:p>
+    <w:p>
+      <w:pPr>
+        <w:shd w:val="clear" w:color="auto" w:fill="1F1F1F"/>
+        <w:spacing w:after="0" w:line="285" w:lineRule="atLeast"/>
+        <w:rPr>
+          <w:rFonts w:ascii="Consolas" w:eastAsia="Times New Roman" w:hAnsi="Consolas" w:cs="Times New Roman"/>
+          <w:color w:val="CCCCCC"/>
+          <w:kern w:val="0"/>
+          <w:sz w:val="21"/>
+          <w:szCs w:val="21"/>
+          <w14:ligatures w14:val="none"/>
+        </w:rPr>
+      </w:pPr>
+    </w:p>
+    <w:p>
+      <w:pPr>
+        <w:shd w:val="clear" w:color="auto" w:fill="1F1F1F"/>
+        <w:spacing w:after="0" w:line="285" w:lineRule="atLeast"/>
+        <w:rPr>
+          <w:rFonts w:ascii="Consolas" w:eastAsia="Times New Roman" w:hAnsi="Consolas" w:cs="Times New Roman"/>
+          <w:color w:val="CCCCCC"/>
+          <w:kern w:val="0"/>
+          <w:sz w:val="21"/>
+          <w:szCs w:val="21"/>
+          <w14:ligatures w14:val="none"/>
+        </w:rPr>
+      </w:pPr>
+      <w:r>
+        <w:rPr>
+          <w:rFonts w:ascii="Consolas" w:eastAsia="Times New Roman" w:hAnsi="Consolas" w:cs="Times New Roman"/>
+          <w:color w:val="C586C0"/>
+          <w:kern w:val="0"/>
+          <w:sz w:val="21"/>
+          <w:szCs w:val="21"/>
+          <w14:ligatures w14:val="none"/>
+        </w:rPr>
+        <w:t>import</w:t>
+      </w:r>
+      <w:r>
+        <w:rPr>
+          <w:rFonts w:ascii="Consolas" w:eastAsia="Times New Roman" w:hAnsi="Consolas" w:cs="Times New Roman"/>
+          <w:color w:val="CCCCCC"/>
+          <w:kern w:val="0"/>
+          <w:sz w:val="21"/>
+          <w:szCs w:val="21"/>
+          <w14:ligatures w14:val="none"/>
+        </w:rPr>
+        <w:t xml:space="preserve"> </w:t>
+      </w:r>
+      <w:proofErr w:type="gramStart"/>
+      <w:r>
+        <w:rPr>
+          <w:rFonts w:ascii="Consolas" w:eastAsia="Times New Roman" w:hAnsi="Consolas" w:cs="Times New Roman"/>
+          <w:color w:val="CCCCCC"/>
+          <w:kern w:val="0"/>
+          <w:sz w:val="21"/>
+          <w:szCs w:val="21"/>
+          <w14:ligatures w14:val="none"/>
+        </w:rPr>
+        <w:t xml:space="preserve">{ </w:t>
+      </w:r>
+      <w:proofErr w:type="spellStart"/>
+      <w:r>
+        <w:rPr>
+          <w:rFonts w:ascii="Consolas" w:eastAsia="Times New Roman" w:hAnsi="Consolas" w:cs="Times New Roman"/>
+          <w:color w:val="9CDCFE"/>
+          <w:kern w:val="0"/>
+          <w:sz w:val="21"/>
+          <w:szCs w:val="21"/>
+          <w14:ligatures w14:val="none"/>
+        </w:rPr>
+        <w:t>useEffect</w:t>
+      </w:r>
+      <w:proofErr w:type="spellEnd"/>
+      <w:proofErr w:type="gramEnd"/>
+      <w:r>
+        <w:rPr>
+          <w:rFonts w:ascii="Consolas" w:eastAsia="Times New Roman" w:hAnsi="Consolas" w:cs="Times New Roman"/>
+          <w:color w:val="CCCCCC"/>
+          <w:kern w:val="0"/>
+          <w:sz w:val="21"/>
+          <w:szCs w:val="21"/>
+          <w14:ligatures w14:val="none"/>
+        </w:rPr>
+        <w:t xml:space="preserve">, </w:t>
+      </w:r>
+      <w:proofErr w:type="spellStart"/>
+      <w:r>
+        <w:rPr>
+          <w:rFonts w:ascii="Consolas" w:eastAsia="Times New Roman" w:hAnsi="Consolas" w:cs="Times New Roman"/>
+          <w:color w:val="9CDCFE"/>
+          <w:kern w:val="0"/>
+          <w:sz w:val="21"/>
+          <w:szCs w:val="21"/>
+          <w14:ligatures w14:val="none"/>
+        </w:rPr>
+        <w:t>useRef</w:t>
+      </w:r>
+      <w:proofErr w:type="spellEnd"/>
+      <w:r>
+        <w:rPr>
+          <w:rFonts w:ascii="Consolas" w:eastAsia="Times New Roman" w:hAnsi="Consolas" w:cs="Times New Roman"/>
+          <w:color w:val="CCCCCC"/>
+          <w:kern w:val="0"/>
+          <w:sz w:val="21"/>
+          <w:szCs w:val="21"/>
+          <w14:ligatures w14:val="none"/>
+        </w:rPr>
+        <w:t xml:space="preserve">, </w:t>
+      </w:r>
+      <w:proofErr w:type="spellStart"/>
+      <w:proofErr w:type="gramStart"/>
+      <w:r>
+        <w:rPr>
+          <w:rFonts w:ascii="Consolas" w:eastAsia="Times New Roman" w:hAnsi="Consolas" w:cs="Times New Roman"/>
+          <w:color w:val="9CDCFE"/>
+          <w:kern w:val="0"/>
+          <w:sz w:val="21"/>
+          <w:szCs w:val="21"/>
+          <w14:ligatures w14:val="none"/>
+        </w:rPr>
+        <w:t>useState</w:t>
+      </w:r>
+      <w:proofErr w:type="spellEnd"/>
+      <w:r>
+        <w:rPr>
+          <w:rFonts w:ascii="Consolas" w:eastAsia="Times New Roman" w:hAnsi="Consolas" w:cs="Times New Roman"/>
+          <w:color w:val="CCCCCC"/>
+          <w:kern w:val="0"/>
+          <w:sz w:val="21"/>
+          <w:szCs w:val="21"/>
+          <w14:ligatures w14:val="none"/>
+        </w:rPr>
+        <w:t xml:space="preserve"> }</w:t>
+      </w:r>
+      <w:proofErr w:type="gramEnd"/>
+      <w:r>
+        <w:rPr>
+          <w:rFonts w:ascii="Consolas" w:eastAsia="Times New Roman" w:hAnsi="Consolas" w:cs="Times New Roman"/>
+          <w:color w:val="CCCCCC"/>
+          <w:kern w:val="0"/>
+          <w:sz w:val="21"/>
+          <w:szCs w:val="21"/>
+          <w14:ligatures w14:val="none"/>
+        </w:rPr>
+        <w:t xml:space="preserve"> </w:t>
+      </w:r>
+      <w:r>
+        <w:rPr>
+          <w:rFonts w:ascii="Consolas" w:eastAsia="Times New Roman" w:hAnsi="Consolas" w:cs="Times New Roman"/>
+          <w:color w:val="C586C0"/>
+          <w:kern w:val="0"/>
+          <w:sz w:val="21"/>
+          <w:szCs w:val="21"/>
+          <w14:ligatures w14:val="none"/>
+        </w:rPr>
+        <w:t>from</w:t>
+      </w:r>
+      <w:r>
+        <w:rPr>
+          <w:rFonts w:ascii="Consolas" w:eastAsia="Times New Roman" w:hAnsi="Consolas" w:cs="Times New Roman"/>
+          <w:color w:val="CCCCCC"/>
+          <w:kern w:val="0"/>
+          <w:sz w:val="21"/>
+          <w:szCs w:val="21"/>
+          <w14:ligatures w14:val="none"/>
+        </w:rPr>
+        <w:t xml:space="preserve"> </w:t>
+      </w:r>
+      <w:r>
+        <w:rPr>
+          <w:rFonts w:ascii="Consolas" w:eastAsia="Times New Roman" w:hAnsi="Consolas" w:cs="Times New Roman"/>
+          <w:color w:val="CE9178"/>
+          <w:kern w:val="0"/>
+          <w:sz w:val="21"/>
+          <w:szCs w:val="21"/>
+          <w14:ligatures w14:val="none"/>
+        </w:rPr>
+        <w:t>"react"</w:t>
+      </w:r>
+      <w:r>
+        <w:rPr>
+          <w:rFonts w:ascii="Consolas" w:eastAsia="Times New Roman" w:hAnsi="Consolas" w:cs="Times New Roman"/>
+          <w:color w:val="CCCCCC"/>
+          <w:kern w:val="0"/>
+          <w:sz w:val="21"/>
+          <w:szCs w:val="21"/>
+          <w14:ligatures w14:val="none"/>
+        </w:rPr>
+        <w:t>;</w:t>
+      </w:r>
+    </w:p>
+    <w:p>
+      <w:pPr>
+        <w:shd w:val="clear" w:color="auto" w:fill="1F1F1F"/>
+        <w:spacing w:after="0" w:line="285" w:lineRule="atLeast"/>
+        <w:rPr>
+          <w:rFonts w:ascii="Consolas" w:eastAsia="Times New Roman" w:hAnsi="Consolas" w:cs="Times New Roman"/>
+          <w:color w:val="CCCCCC"/>
+          <w:kern w:val="0"/>
+          <w:sz w:val="21"/>
+          <w:szCs w:val="21"/>
+          <w14:ligatures w14:val="none"/>
+        </w:rPr>
+      </w:pPr>
+    </w:p>
+    <w:p>
+      <w:pPr>
+        <w:shd w:val="clear" w:color="auto" w:fill="1F1F1F"/>
+        <w:spacing w:after="0" w:line="285" w:lineRule="atLeast"/>
+        <w:rPr>
+          <w:rFonts w:ascii="Consolas" w:eastAsia="Times New Roman" w:hAnsi="Consolas" w:cs="Times New Roman"/>
+          <w:color w:val="CCCCCC"/>
+          <w:kern w:val="0"/>
+          <w:sz w:val="21"/>
+          <w:szCs w:val="21"/>
+          <w14:ligatures w14:val="none"/>
+        </w:rPr>
+      </w:pPr>
+      <w:r>
+        <w:rPr>
+          <w:rFonts w:ascii="Consolas" w:eastAsia="Times New Roman" w:hAnsi="Consolas" w:cs="Times New Roman"/>
+          <w:color w:val="C586C0"/>
+          <w:kern w:val="0"/>
+          <w:sz w:val="21"/>
+          <w:szCs w:val="21"/>
+          <w14:ligatures w14:val="none"/>
+        </w:rPr>
+        <w:t>export</w:t>
+      </w:r>
+      <w:r>
+        <w:rPr>
+          <w:rFonts w:ascii="Consolas" w:eastAsia="Times New Roman" w:hAnsi="Consolas" w:cs="Times New Roman"/>
+          <w:color w:val="CCCCCC"/>
+          <w:kern w:val="0"/>
+          <w:sz w:val="21"/>
+          <w:szCs w:val="21"/>
+          <w14:ligatures w14:val="none"/>
+        </w:rPr>
+        <w:t xml:space="preserve"> </w:t>
+      </w:r>
+      <w:r>
+        <w:rPr>
+          <w:rFonts w:ascii="Consolas" w:eastAsia="Times New Roman" w:hAnsi="Consolas" w:cs="Times New Roman"/>
+          <w:color w:val="C586C0"/>
+          <w:kern w:val="0"/>
+          <w:sz w:val="21"/>
+          <w:szCs w:val="21"/>
+          <w14:ligatures w14:val="none"/>
+        </w:rPr>
+        <w:t>default</w:t>
+      </w:r>
+      <w:r>
+        <w:rPr>
+          <w:rFonts w:ascii="Consolas" w:eastAsia="Times New Roman" w:hAnsi="Consolas" w:cs="Times New Roman"/>
+          <w:color w:val="CCCCCC"/>
+          <w:kern w:val="0"/>
+          <w:sz w:val="21"/>
+          <w:szCs w:val="21"/>
+          <w14:ligatures w14:val="none"/>
+        </w:rPr>
+        <w:t xml:space="preserve"> </w:t>
+      </w:r>
+      <w:r>
+        <w:rPr>
+          <w:rFonts w:ascii="Consolas" w:eastAsia="Times New Roman" w:hAnsi="Consolas" w:cs="Times New Roman"/>
+          <w:color w:val="569CD6"/>
+          <w:kern w:val="0"/>
+          <w:sz w:val="21"/>
+          <w:szCs w:val="21"/>
+          <w14:ligatures w14:val="none"/>
+        </w:rPr>
+        <w:t>function</w:t>
+      </w:r>
+      <w:r>
+        <w:rPr>
+          <w:rFonts w:ascii="Consolas" w:eastAsia="Times New Roman" w:hAnsi="Consolas" w:cs="Times New Roman"/>
+          <w:color w:val="CCCCCC"/>
+          <w:kern w:val="0"/>
+          <w:sz w:val="21"/>
+          <w:szCs w:val="21"/>
+          <w14:ligatures w14:val="none"/>
+        </w:rPr>
+        <w:t xml:space="preserve"> </w:t>
+      </w:r>
+      <w:proofErr w:type="gramStart"/>
+      <w:r>
+        <w:rPr>
+          <w:rFonts w:ascii="Consolas" w:eastAsia="Times New Roman" w:hAnsi="Consolas" w:cs="Times New Roman"/>
+          <w:color w:val="DCDCAA"/>
+          <w:kern w:val="0"/>
+          <w:sz w:val="21"/>
+          <w:szCs w:val="21"/>
+          <w14:ligatures w14:val="none"/>
+        </w:rPr>
+        <w:t>Example</w:t>
+      </w:r>
+      <w:r>
+        <w:rPr>
+          <w:rFonts w:ascii="Consolas" w:eastAsia="Times New Roman" w:hAnsi="Consolas" w:cs="Times New Roman"/>
+          <w:color w:val="CCCCCC"/>
+          <w:kern w:val="0"/>
+          <w:sz w:val="21"/>
+          <w:szCs w:val="21"/>
+          <w14:ligatures w14:val="none"/>
+        </w:rPr>
+        <w:t>(</w:t>
+      </w:r>
+      <w:proofErr w:type="gramEnd"/>
+      <w:r>
+        <w:rPr>
+          <w:rFonts w:ascii="Consolas" w:eastAsia="Times New Roman" w:hAnsi="Consolas" w:cs="Times New Roman"/>
+          <w:color w:val="CCCCCC"/>
+          <w:kern w:val="0"/>
+          <w:sz w:val="21"/>
+          <w:szCs w:val="21"/>
+          <w14:ligatures w14:val="none"/>
+        </w:rPr>
+        <w:t>) {</w:t>
+      </w:r>
+    </w:p>
+    <w:p>
+      <w:pPr>
+        <w:shd w:val="clear" w:color="auto" w:fill="1F1F1F"/>
+        <w:spacing w:after="0" w:line="285" w:lineRule="atLeast"/>
+        <w:rPr>
+          <w:rFonts w:ascii="Consolas" w:eastAsia="Times New Roman" w:hAnsi="Consolas" w:cs="Times New Roman"/>
+          <w:color w:val="CCCCCC"/>
+          <w:kern w:val="0"/>
+          <w:sz w:val="21"/>
+          <w:szCs w:val="21"/>
+          <w14:ligatures w14:val="none"/>
+        </w:rPr>
+      </w:pPr>
+      <w:r>
+        <w:rPr>
+          <w:rFonts w:ascii="Consolas" w:eastAsia="Times New Roman" w:hAnsi="Consolas" w:cs="Times New Roman"/>
+          <w:color w:val="CCCCCC"/>
+          <w:kern w:val="0"/>
+          <w:sz w:val="21"/>
+          <w:szCs w:val="21"/>
+          <w14:ligatures w14:val="none"/>
+        </w:rPr>
+        <w:t xml:space="preserve">  </w:t>
+      </w:r>
+      <w:r>
+        <w:rPr>
+          <w:rFonts w:ascii="Consolas" w:eastAsia="Times New Roman" w:hAnsi="Consolas" w:cs="Times New Roman"/>
+          <w:color w:val="569CD6"/>
+          <w:kern w:val="0"/>
+          <w:sz w:val="21"/>
+          <w:szCs w:val="21"/>
+          <w14:ligatures w14:val="none"/>
+        </w:rPr>
+        <w:t>const</w:t>
+      </w:r>
+      <w:r>
+        <w:rPr>
+          <w:rFonts w:ascii="Consolas" w:eastAsia="Times New Roman" w:hAnsi="Consolas" w:cs="Times New Roman"/>
+          <w:color w:val="CCCCCC"/>
+          <w:kern w:val="0"/>
+          <w:sz w:val="21"/>
+          <w:szCs w:val="21"/>
+          <w14:ligatures w14:val="none"/>
+        </w:rPr>
+        <w:t xml:space="preserve"> </w:t>
+      </w:r>
+      <w:proofErr w:type="spellStart"/>
+      <w:r>
+        <w:rPr>
+          <w:rFonts w:ascii="Consolas" w:eastAsia="Times New Roman" w:hAnsi="Consolas" w:cs="Times New Roman"/>
+          <w:color w:val="4FC1FF"/>
+          <w:kern w:val="0"/>
+          <w:sz w:val="21"/>
+          <w:szCs w:val="21"/>
+          <w14:ligatures w14:val="none"/>
+        </w:rPr>
+        <w:t>inputRef</w:t>
+      </w:r>
+      <w:proofErr w:type="spellEnd"/>
+      <w:r>
+        <w:rPr>
+          <w:rFonts w:ascii="Consolas" w:eastAsia="Times New Roman" w:hAnsi="Consolas" w:cs="Times New Roman"/>
+          <w:color w:val="CCCCCC"/>
+          <w:kern w:val="0"/>
+          <w:sz w:val="21"/>
+          <w:szCs w:val="21"/>
+          <w14:ligatures w14:val="none"/>
+        </w:rPr>
+        <w:t xml:space="preserve"> </w:t>
+      </w:r>
+      <w:r>
+        <w:rPr>
+          <w:rFonts w:ascii="Consolas" w:eastAsia="Times New Roman" w:hAnsi="Consolas" w:cs="Times New Roman"/>
+          <w:color w:val="D4D4D4"/>
+          <w:kern w:val="0"/>
+          <w:sz w:val="21"/>
+          <w:szCs w:val="21"/>
+          <w14:ligatures w14:val="none"/>
+        </w:rPr>
+        <w:t>=</w:t>
+      </w:r>
+      <w:r>
+        <w:rPr>
+          <w:rFonts w:ascii="Consolas" w:eastAsia="Times New Roman" w:hAnsi="Consolas" w:cs="Times New Roman"/>
+          <w:color w:val="CCCCCC"/>
+          <w:kern w:val="0"/>
+          <w:sz w:val="21"/>
+          <w:szCs w:val="21"/>
+          <w14:ligatures w14:val="none"/>
+        </w:rPr>
+        <w:t xml:space="preserve"> </w:t>
+      </w:r>
+      <w:proofErr w:type="spellStart"/>
+      <w:r>
+        <w:rPr>
+          <w:rFonts w:ascii="Consolas" w:eastAsia="Times New Roman" w:hAnsi="Consolas" w:cs="Times New Roman"/>
+          <w:color w:val="DCDCAA"/>
+          <w:kern w:val="0"/>
+          <w:sz w:val="21"/>
+          <w:szCs w:val="21"/>
+          <w14:ligatures w14:val="none"/>
+        </w:rPr>
+        <w:t>useRef</w:t>
+      </w:r>
+      <w:proofErr w:type="spellEnd"/>
+      <w:r>
+        <w:rPr>
+          <w:rFonts w:ascii="Consolas" w:eastAsia="Times New Roman" w:hAnsi="Consolas" w:cs="Times New Roman"/>
+          <w:color w:val="CCCCCC"/>
+          <w:kern w:val="0"/>
+          <w:sz w:val="21"/>
+          <w:szCs w:val="21"/>
+          <w14:ligatures w14:val="none"/>
+        </w:rPr>
+        <w:t>(</w:t>
+      </w:r>
+      <w:r>
+        <w:rPr>
+          <w:rFonts w:ascii="Consolas" w:eastAsia="Times New Roman" w:hAnsi="Consolas" w:cs="Times New Roman"/>
+          <w:color w:val="569CD6"/>
+          <w:kern w:val="0"/>
+          <w:sz w:val="21"/>
+          <w:szCs w:val="21"/>
+          <w14:ligatures w14:val="none"/>
+        </w:rPr>
+        <w:t>null</w:t>
+      </w:r>
+      <w:r>
+        <w:rPr>
+          <w:rFonts w:ascii="Consolas" w:eastAsia="Times New Roman" w:hAnsi="Consolas" w:cs="Times New Roman"/>
+          <w:color w:val="CCCCCC"/>
+          <w:kern w:val="0"/>
+          <w:sz w:val="21"/>
+          <w:szCs w:val="21"/>
+          <w14:ligatures w14:val="none"/>
+        </w:rPr>
+        <w:t>);</w:t>
+      </w:r>
+    </w:p>
+    <w:p>
+      <w:pPr>
+        <w:shd w:val="clear" w:color="auto" w:fill="1F1F1F"/>
+        <w:spacing w:after="0" w:line="285" w:lineRule="atLeast"/>
+        <w:rPr>
+          <w:rFonts w:ascii="Consolas" w:eastAsia="Times New Roman" w:hAnsi="Consolas" w:cs="Times New Roman"/>
+          <w:color w:val="CCCCCC"/>
+          <w:kern w:val="0"/>
+          <w:sz w:val="21"/>
+          <w:szCs w:val="21"/>
+          <w14:ligatures w14:val="none"/>
+        </w:rPr>
+      </w:pPr>
+      <w:r>
+        <w:rPr>
+          <w:rFonts w:ascii="Consolas" w:eastAsia="Times New Roman" w:hAnsi="Consolas" w:cs="Times New Roman"/>
+          <w:color w:val="CCCCCC"/>
+          <w:kern w:val="0"/>
+          <w:sz w:val="21"/>
+          <w:szCs w:val="21"/>
+          <w14:ligatures w14:val="none"/>
+        </w:rPr>
+        <w:t xml:space="preserve">  </w:t>
+      </w:r>
+      <w:r>
+        <w:rPr>
+          <w:rFonts w:ascii="Consolas" w:eastAsia="Times New Roman" w:hAnsi="Consolas" w:cs="Times New Roman"/>
+          <w:color w:val="569CD6"/>
+          <w:kern w:val="0"/>
+          <w:sz w:val="21"/>
+          <w:szCs w:val="21"/>
+          <w14:ligatures w14:val="none"/>
+        </w:rPr>
+        <w:t>const</w:t>
+      </w:r>
+      <w:r>
+        <w:rPr>
+          <w:rFonts w:ascii="Consolas" w:eastAsia="Times New Roman" w:hAnsi="Consolas" w:cs="Times New Roman"/>
+          <w:color w:val="CCCCCC"/>
+          <w:kern w:val="0"/>
+          <w:sz w:val="21"/>
+          <w:szCs w:val="21"/>
+          <w14:ligatures w14:val="none"/>
+        </w:rPr>
+        <w:t xml:space="preserve"> [</w:t>
+      </w:r>
+      <w:proofErr w:type="spellStart"/>
+      <w:r>
+        <w:rPr>
+          <w:rFonts w:ascii="Consolas" w:eastAsia="Times New Roman" w:hAnsi="Consolas" w:cs="Times New Roman"/>
+          <w:color w:val="4FC1FF"/>
+          <w:kern w:val="0"/>
+          <w:sz w:val="21"/>
+          <w:szCs w:val="21"/>
+          <w14:ligatures w14:val="none"/>
+        </w:rPr>
+        <w:t>isActive</w:t>
+      </w:r>
+      <w:proofErr w:type="spellEnd"/>
+      <w:r>
+        <w:rPr>
+          <w:rFonts w:ascii="Consolas" w:eastAsia="Times New Roman" w:hAnsi="Consolas" w:cs="Times New Roman"/>
+          <w:color w:val="CCCCCC"/>
+          <w:kern w:val="0"/>
+          <w:sz w:val="21"/>
+          <w:szCs w:val="21"/>
+          <w14:ligatures w14:val="none"/>
+        </w:rPr>
+        <w:t xml:space="preserve">, </w:t>
+      </w:r>
+      <w:proofErr w:type="spellStart"/>
+      <w:r>
+        <w:rPr>
+          <w:rFonts w:ascii="Consolas" w:eastAsia="Times New Roman" w:hAnsi="Consolas" w:cs="Times New Roman"/>
+          <w:color w:val="DCDCAA"/>
+          <w:kern w:val="0"/>
+          <w:sz w:val="21"/>
+          <w:szCs w:val="21"/>
+          <w14:ligatures w14:val="none"/>
+        </w:rPr>
+        <w:t>setIsActive</w:t>
+      </w:r>
+      <w:proofErr w:type="spellEnd"/>
+      <w:r>
+        <w:rPr>
+          <w:rFonts w:ascii="Consolas" w:eastAsia="Times New Roman" w:hAnsi="Consolas" w:cs="Times New Roman"/>
+          <w:color w:val="CCCCCC"/>
+          <w:kern w:val="0"/>
+          <w:sz w:val="21"/>
+          <w:szCs w:val="21"/>
+          <w14:ligatures w14:val="none"/>
+        </w:rPr>
+        <w:t xml:space="preserve">] </w:t>
+      </w:r>
+      <w:r>
+        <w:rPr>
+          <w:rFonts w:ascii="Consolas" w:eastAsia="Times New Roman" w:hAnsi="Consolas" w:cs="Times New Roman"/>
+          <w:color w:val="D4D4D4"/>
+          <w:kern w:val="0"/>
+          <w:sz w:val="21"/>
+          <w:szCs w:val="21"/>
+          <w14:ligatures w14:val="none"/>
+        </w:rPr>
+        <w:t>=</w:t>
+      </w:r>
+      <w:r>
+        <w:rPr>
+          <w:rFonts w:ascii="Consolas" w:eastAsia="Times New Roman" w:hAnsi="Consolas" w:cs="Times New Roman"/>
+          <w:color w:val="CCCCCC"/>
+          <w:kern w:val="0"/>
+          <w:sz w:val="21"/>
+          <w:szCs w:val="21"/>
+          <w14:ligatures w14:val="none"/>
+        </w:rPr>
+        <w:t xml:space="preserve"> </w:t>
+      </w:r>
+      <w:proofErr w:type="spellStart"/>
+      <w:r>
+        <w:rPr>
+          <w:rFonts w:ascii="Consolas" w:eastAsia="Times New Roman" w:hAnsi="Consolas" w:cs="Times New Roman"/>
+          <w:color w:val="DCDCAA"/>
+          <w:kern w:val="0"/>
+          <w:sz w:val="21"/>
+          <w:szCs w:val="21"/>
+          <w14:ligatures w14:val="none"/>
+        </w:rPr>
+        <w:t>useState</w:t>
+      </w:r>
+      <w:proofErr w:type="spellEnd"/>
+      <w:r>
+        <w:rPr>
+          <w:rFonts w:ascii="Consolas" w:eastAsia="Times New Roman" w:hAnsi="Consolas" w:cs="Times New Roman"/>
+          <w:color w:val="CCCCCC"/>
+          <w:kern w:val="0"/>
+          <w:sz w:val="21"/>
+          <w:szCs w:val="21"/>
+          <w14:ligatures w14:val="none"/>
+        </w:rPr>
+        <w:t>(</w:t>
+      </w:r>
+      <w:r>
+        <w:rPr>
+          <w:rFonts w:ascii="Consolas" w:eastAsia="Times New Roman" w:hAnsi="Consolas" w:cs="Times New Roman"/>
+          <w:color w:val="569CD6"/>
+          <w:kern w:val="0"/>
+          <w:sz w:val="21"/>
+          <w:szCs w:val="21"/>
+          <w14:ligatures w14:val="none"/>
+        </w:rPr>
+        <w:t>false</w:t>
+      </w:r>
+      <w:r>
+        <w:rPr>
+          <w:rFonts w:ascii="Consolas" w:eastAsia="Times New Roman" w:hAnsi="Consolas" w:cs="Times New Roman"/>
+          <w:color w:val="CCCCCC"/>
+          <w:kern w:val="0"/>
+          <w:sz w:val="21"/>
+          <w:szCs w:val="21"/>
+          <w14:ligatures w14:val="none"/>
+        </w:rPr>
+        <w:t>);</w:t>
+      </w:r>
+    </w:p>
+    <w:p>
+      <w:pPr>
+        <w:shd w:val="clear" w:color="auto" w:fill="1F1F1F"/>
+        <w:spacing w:after="0" w:line="285" w:lineRule="atLeast"/>
+        <w:rPr>
+          <w:rFonts w:ascii="Consolas" w:eastAsia="Times New Roman" w:hAnsi="Consolas" w:cs="Times New Roman"/>
+          <w:color w:val="CCCCCC"/>
+          <w:kern w:val="0"/>
+          <w:sz w:val="21"/>
+          <w:szCs w:val="21"/>
+          <w14:ligatures w14:val="none"/>
+        </w:rPr>
+      </w:pPr>
+    </w:p>
+    <w:p>
+      <w:pPr>
+        <w:shd w:val="clear" w:color="auto" w:fill="1F1F1F"/>
+        <w:spacing w:after="0" w:line="285" w:lineRule="atLeast"/>
+        <w:rPr>
+          <w:rFonts w:ascii="Consolas" w:eastAsia="Times New Roman" w:hAnsi="Consolas" w:cs="Times New Roman"/>
+          <w:color w:val="CCCCCC"/>
+          <w:kern w:val="0"/>
+          <w:sz w:val="21"/>
+          <w:szCs w:val="21"/>
+          <w14:ligatures w14:val="none"/>
+        </w:rPr>
+      </w:pPr>
+      <w:r>
+        <w:rPr>
+          <w:rFonts w:ascii="Consolas" w:eastAsia="Times New Roman" w:hAnsi="Consolas" w:cs="Times New Roman"/>
+          <w:color w:val="CCCCCC"/>
+          <w:kern w:val="0"/>
+          <w:sz w:val="21"/>
+          <w:szCs w:val="21"/>
+          <w14:ligatures w14:val="none"/>
+        </w:rPr>
+        <w:t xml:space="preserve">  </w:t>
+      </w:r>
+      <w:proofErr w:type="spellStart"/>
+      <w:proofErr w:type="gramStart"/>
+      <w:r>
+        <w:rPr>
+          <w:rFonts w:ascii="Consolas" w:eastAsia="Times New Roman" w:hAnsi="Consolas" w:cs="Times New Roman"/>
+          <w:color w:val="DCDCAA"/>
+          <w:kern w:val="0"/>
+          <w:sz w:val="21"/>
+          <w:szCs w:val="21"/>
+          <w14:ligatures w14:val="none"/>
+        </w:rPr>
+        <w:t>useEffect</w:t>
+      </w:r>
+      <w:proofErr w:type="spellEnd"/>
+      <w:r>
+        <w:rPr>
+          <w:rFonts w:ascii="Consolas" w:eastAsia="Times New Roman" w:hAnsi="Consolas" w:cs="Times New Roman"/>
+          <w:color w:val="CCCCCC"/>
+          <w:kern w:val="0"/>
+          <w:sz w:val="21"/>
+          <w:szCs w:val="21"/>
+          <w14:ligatures w14:val="none"/>
+        </w:rPr>
+        <w:t>(</w:t>
+      </w:r>
+      <w:proofErr w:type="gramEnd"/>
+      <w:r>
+        <w:rPr>
+          <w:rFonts w:ascii="Consolas" w:eastAsia="Times New Roman" w:hAnsi="Consolas" w:cs="Times New Roman"/>
+          <w:color w:val="CCCCCC"/>
+          <w:kern w:val="0"/>
+          <w:sz w:val="21"/>
+          <w:szCs w:val="21"/>
+          <w14:ligatures w14:val="none"/>
+        </w:rPr>
+        <w:t xml:space="preserve">() </w:t>
+      </w:r>
+      <w:r>
+        <w:rPr>
+          <w:rFonts w:ascii="Consolas" w:eastAsia="Times New Roman" w:hAnsi="Consolas" w:cs="Times New Roman"/>
+          <w:color w:val="569CD6"/>
+          <w:kern w:val="0"/>
+          <w:sz w:val="21"/>
+          <w:szCs w:val="21"/>
+          <w14:ligatures w14:val="none"/>
+        </w:rPr>
+        <w:t>=&gt;</w:t>
+      </w:r>
+      <w:r>
+        <w:rPr>
+          <w:rFonts w:ascii="Consolas" w:eastAsia="Times New Roman" w:hAnsi="Consolas" w:cs="Times New Roman"/>
+          <w:color w:val="CCCCCC"/>
+          <w:kern w:val="0"/>
+          <w:sz w:val="21"/>
+          <w:szCs w:val="21"/>
+          <w14:ligatures w14:val="none"/>
+        </w:rPr>
+        <w:t xml:space="preserve"> {</w:t>
+      </w:r>
+    </w:p>
+    <w:p>
+      <w:pPr>
+        <w:shd w:val="clear" w:color="auto" w:fill="1F1F1F"/>
+        <w:spacing w:after="0" w:line="285" w:lineRule="atLeast"/>
+        <w:rPr>
+          <w:rFonts w:ascii="Consolas" w:eastAsia="Times New Roman" w:hAnsi="Consolas" w:cs="Times New Roman"/>
+          <w:color w:val="CCCCCC"/>
+          <w:kern w:val="0"/>
+          <w:sz w:val="21"/>
+          <w:szCs w:val="21"/>
+          <w14:ligatures w14:val="none"/>
+        </w:rPr>
+      </w:pPr>
+      <w:r>
+        <w:rPr>
+          <w:rFonts w:ascii="Consolas" w:eastAsia="Times New Roman" w:hAnsi="Consolas" w:cs="Times New Roman"/>
+          <w:color w:val="CCCCCC"/>
+          <w:kern w:val="0"/>
+          <w:sz w:val="21"/>
+          <w:szCs w:val="21"/>
+          <w14:ligatures w14:val="none"/>
+        </w:rPr>
+        <w:t xml:space="preserve">    </w:t>
+      </w:r>
+      <w:r>
+        <w:rPr>
+          <w:rFonts w:ascii="Consolas" w:eastAsia="Times New Roman" w:hAnsi="Consolas" w:cs="Times New Roman"/>
+          <w:color w:val="569CD6"/>
+          <w:kern w:val="0"/>
+          <w:sz w:val="21"/>
+          <w:szCs w:val="21"/>
+          <w14:ligatures w14:val="none"/>
+        </w:rPr>
+        <w:t>function</w:t>
+      </w:r>
+      <w:r>
+        <w:rPr>
+          <w:rFonts w:ascii="Consolas" w:eastAsia="Times New Roman" w:hAnsi="Consolas" w:cs="Times New Roman"/>
+          <w:color w:val="CCCCCC"/>
+          <w:kern w:val="0"/>
+          <w:sz w:val="21"/>
+          <w:szCs w:val="21"/>
+          <w14:ligatures w14:val="none"/>
+        </w:rPr>
+        <w:t xml:space="preserve"> </w:t>
+      </w:r>
+      <w:proofErr w:type="spellStart"/>
+      <w:r>
+        <w:rPr>
+          <w:rFonts w:ascii="Consolas" w:eastAsia="Times New Roman" w:hAnsi="Consolas" w:cs="Times New Roman"/>
+          <w:color w:val="DCDCAA"/>
+          <w:kern w:val="0"/>
+          <w:sz w:val="21"/>
+          <w:szCs w:val="21"/>
+          <w14:ligatures w14:val="none"/>
+        </w:rPr>
+        <w:t>handleClickOutside</w:t>
+      </w:r>
+      <w:proofErr w:type="spellEnd"/>
+      <w:r>
+        <w:rPr>
+          <w:rFonts w:ascii="Consolas" w:eastAsia="Times New Roman" w:hAnsi="Consolas" w:cs="Times New Roman"/>
+          <w:color w:val="CCCCCC"/>
+          <w:kern w:val="0"/>
+          <w:sz w:val="21"/>
+          <w:szCs w:val="21"/>
+          <w14:ligatures w14:val="none"/>
+        </w:rPr>
+        <w:t>(</w:t>
+      </w:r>
+      <w:r>
+        <w:rPr>
+          <w:rFonts w:ascii="Consolas" w:eastAsia="Times New Roman" w:hAnsi="Consolas" w:cs="Times New Roman"/>
+          <w:color w:val="9CDCFE"/>
+          <w:kern w:val="0"/>
+          <w:sz w:val="21"/>
+          <w:szCs w:val="21"/>
+          <w14:ligatures w14:val="none"/>
+        </w:rPr>
+        <w:t>event</w:t>
+      </w:r>
+      <w:r>
+        <w:rPr>
+          <w:rFonts w:ascii="Consolas" w:eastAsia="Times New Roman" w:hAnsi="Consolas" w:cs="Times New Roman"/>
+          <w:color w:val="CCCCCC"/>
+          <w:kern w:val="0"/>
+          <w:sz w:val="21"/>
+          <w:szCs w:val="21"/>
+          <w14:ligatures w14:val="none"/>
+        </w:rPr>
+        <w:t>) {</w:t>
+      </w:r>
+    </w:p>
+    <w:p>
+      <w:pPr>
+        <w:shd w:val="clear" w:color="auto" w:fill="1F1F1F"/>
+        <w:spacing w:after="0" w:line="285" w:lineRule="atLeast"/>
+        <w:rPr>
+          <w:rFonts w:ascii="Consolas" w:eastAsia="Times New Roman" w:hAnsi="Consolas" w:cs="Times New Roman"/>
+          <w:color w:val="CCCCCC"/>
+          <w:kern w:val="0"/>
+          <w:sz w:val="21"/>
+          <w:szCs w:val="21"/>
+          <w14:ligatures w14:val="none"/>
+        </w:rPr>
+      </w:pPr>
+      <w:r>
+        <w:rPr>
+          <w:rFonts w:ascii="Consolas" w:eastAsia="Times New Roman" w:hAnsi="Consolas" w:cs="Times New Roman"/>
+          <w:color w:val="CCCCCC"/>
+          <w:kern w:val="0"/>
+          <w:sz w:val="21"/>
+          <w:szCs w:val="21"/>
+          <w14:ligatures w14:val="none"/>
+        </w:rPr>
+        <w:t xml:space="preserve">      </w:t>
+      </w:r>
+      <w:r>
+        <w:rPr>
+          <w:rFonts w:ascii="Consolas" w:eastAsia="Times New Roman" w:hAnsi="Consolas" w:cs="Times New Roman"/>
+          <w:color w:val="C586C0"/>
+          <w:kern w:val="0"/>
+          <w:sz w:val="21"/>
+          <w:szCs w:val="21"/>
+          <w14:ligatures w14:val="none"/>
+        </w:rPr>
+        <w:t>if</w:t>
+      </w:r>
+      <w:r>
+        <w:rPr>
+          <w:rFonts w:ascii="Consolas" w:eastAsia="Times New Roman" w:hAnsi="Consolas" w:cs="Times New Roman"/>
+          <w:color w:val="CCCCCC"/>
+          <w:kern w:val="0"/>
+          <w:sz w:val="21"/>
+          <w:szCs w:val="21"/>
+          <w14:ligatures w14:val="none"/>
+        </w:rPr>
+        <w:t xml:space="preserve"> (</w:t>
+      </w:r>
+      <w:proofErr w:type="spellStart"/>
+      <w:r>
+        <w:rPr>
+          <w:rFonts w:ascii="Consolas" w:eastAsia="Times New Roman" w:hAnsi="Consolas" w:cs="Times New Roman"/>
+          <w:color w:val="4FC1FF"/>
+          <w:kern w:val="0"/>
+          <w:sz w:val="21"/>
+          <w:szCs w:val="21"/>
+          <w14:ligatures w14:val="none"/>
+        </w:rPr>
+        <w:t>inputRef</w:t>
+      </w:r>
+      <w:r>
+        <w:rPr>
+          <w:rFonts w:ascii="Consolas" w:eastAsia="Times New Roman" w:hAnsi="Consolas" w:cs="Times New Roman"/>
+          <w:color w:val="CCCCCC"/>
+          <w:kern w:val="0"/>
+          <w:sz w:val="21"/>
+          <w:szCs w:val="21"/>
+          <w14:ligatures w14:val="none"/>
+        </w:rPr>
+        <w:t>.</w:t>
+      </w:r>
+      <w:r>
+        <w:rPr>
+          <w:rFonts w:ascii="Consolas" w:eastAsia="Times New Roman" w:hAnsi="Consolas" w:cs="Times New Roman"/>
+          <w:color w:val="9CDCFE"/>
+          <w:kern w:val="0"/>
+          <w:sz w:val="21"/>
+          <w:szCs w:val="21"/>
+          <w14:ligatures w14:val="none"/>
+        </w:rPr>
+        <w:t>current</w:t>
+      </w:r>
+      <w:proofErr w:type="spellEnd"/>
+      <w:r>
+        <w:rPr>
+          <w:rFonts w:ascii="Consolas" w:eastAsia="Times New Roman" w:hAnsi="Consolas" w:cs="Times New Roman"/>
+          <w:color w:val="CCCCCC"/>
+          <w:kern w:val="0"/>
+          <w:sz w:val="21"/>
+          <w:szCs w:val="21"/>
+          <w14:ligatures w14:val="none"/>
+        </w:rPr>
+        <w:t xml:space="preserve"> </w:t>
+      </w:r>
+      <w:r>
+        <w:rPr>
+          <w:rFonts w:ascii="Consolas" w:eastAsia="Times New Roman" w:hAnsi="Consolas" w:cs="Times New Roman"/>
+          <w:color w:val="D4D4D4"/>
+          <w:kern w:val="0"/>
+          <w:sz w:val="21"/>
+          <w:szCs w:val="21"/>
+          <w14:ligatures w14:val="none"/>
+        </w:rPr>
+        <w:t>&amp;</w:t>
+      </w:r>
+      <w:proofErr w:type="gramStart"/>
+      <w:r>
+        <w:rPr>
+          <w:rFonts w:ascii="Consolas" w:eastAsia="Times New Roman" w:hAnsi="Consolas" w:cs="Times New Roman"/>
+          <w:color w:val="D4D4D4"/>
+          <w:kern w:val="0"/>
+          <w:sz w:val="21"/>
+          <w:szCs w:val="21"/>
+          <w14:ligatures w14:val="none"/>
+        </w:rPr>
+        <w:t>&amp;</w:t>
+      </w:r>
+      <w:r>
+        <w:rPr>
+          <w:rFonts w:ascii="Consolas" w:eastAsia="Times New Roman" w:hAnsi="Consolas" w:cs="Times New Roman"/>
+          <w:color w:val="CCCCCC"/>
+          <w:kern w:val="0"/>
+          <w:sz w:val="21"/>
+          <w:szCs w:val="21"/>
+          <w14:ligatures w14:val="none"/>
+        </w:rPr>
+        <w:t xml:space="preserve"> </w:t>
+      </w:r>
+      <w:r>
+        <w:rPr>
+          <w:rFonts w:ascii="Consolas" w:eastAsia="Times New Roman" w:hAnsi="Consolas" w:cs="Times New Roman"/>
+          <w:color w:val="D4D4D4"/>
+          <w:kern w:val="0"/>
+          <w:sz w:val="21"/>
+          <w:szCs w:val="21"/>
+          <w14:ligatures w14:val="none"/>
+        </w:rPr>
+        <w:t>!</w:t>
+      </w:r>
+      <w:proofErr w:type="spellStart"/>
+      <w:proofErr w:type="gramEnd"/>
+      <w:r>
+        <w:rPr>
+          <w:rFonts w:ascii="Consolas" w:eastAsia="Times New Roman" w:hAnsi="Consolas" w:cs="Times New Roman"/>
+          <w:color w:val="4FC1FF"/>
+          <w:kern w:val="0"/>
+          <w:sz w:val="21"/>
+          <w:szCs w:val="21"/>
+          <w14:ligatures w14:val="none"/>
+        </w:rPr>
+        <w:t>inputRef</w:t>
+      </w:r>
+      <w:r>
+        <w:rPr>
+          <w:rFonts w:ascii="Consolas" w:eastAsia="Times New Roman" w:hAnsi="Consolas" w:cs="Times New Roman"/>
+          <w:color w:val="CCCCCC"/>
+          <w:kern w:val="0"/>
+          <w:sz w:val="21"/>
+          <w:szCs w:val="21"/>
+          <w14:ligatures w14:val="none"/>
+        </w:rPr>
+        <w:t>.</w:t>
+      </w:r>
+      <w:r>
+        <w:rPr>
+          <w:rFonts w:ascii="Consolas" w:eastAsia="Times New Roman" w:hAnsi="Consolas" w:cs="Times New Roman"/>
+          <w:color w:val="9CDCFE"/>
+          <w:kern w:val="0"/>
+          <w:sz w:val="21"/>
+          <w:szCs w:val="21"/>
+          <w14:ligatures w14:val="none"/>
+        </w:rPr>
+        <w:t>current</w:t>
+      </w:r>
+      <w:r>
+        <w:rPr>
+          <w:rFonts w:ascii="Consolas" w:eastAsia="Times New Roman" w:hAnsi="Consolas" w:cs="Times New Roman"/>
+          <w:color w:val="CCCCCC"/>
+          <w:kern w:val="0"/>
+          <w:sz w:val="21"/>
+          <w:szCs w:val="21"/>
+          <w14:ligatures w14:val="none"/>
+        </w:rPr>
+        <w:t>.</w:t>
+      </w:r>
+      <w:r>
+        <w:rPr>
+          <w:rFonts w:ascii="Consolas" w:eastAsia="Times New Roman" w:hAnsi="Consolas" w:cs="Times New Roman"/>
+          <w:color w:val="DCDCAA"/>
+          <w:kern w:val="0"/>
+          <w:sz w:val="21"/>
+          <w:szCs w:val="21"/>
+          <w14:ligatures w14:val="none"/>
+        </w:rPr>
+        <w:t>contains</w:t>
+      </w:r>
+      <w:proofErr w:type="spellEnd"/>
+      <w:r>
+        <w:rPr>
+          <w:rFonts w:ascii="Consolas" w:eastAsia="Times New Roman" w:hAnsi="Consolas" w:cs="Times New Roman"/>
+          <w:color w:val="CCCCCC"/>
+          <w:kern w:val="0"/>
+          <w:sz w:val="21"/>
+          <w:szCs w:val="21"/>
+          <w14:ligatures w14:val="none"/>
+        </w:rPr>
+        <w:t>(</w:t>
+      </w:r>
+      <w:proofErr w:type="spellStart"/>
+      <w:proofErr w:type="gramStart"/>
+      <w:r>
+        <w:rPr>
+          <w:rFonts w:ascii="Consolas" w:eastAsia="Times New Roman" w:hAnsi="Consolas" w:cs="Times New Roman"/>
+          <w:color w:val="9CDCFE"/>
+          <w:kern w:val="0"/>
+          <w:sz w:val="21"/>
+          <w:szCs w:val="21"/>
+          <w14:ligatures w14:val="none"/>
+        </w:rPr>
+        <w:t>event</w:t>
+      </w:r>
+      <w:r>
+        <w:rPr>
+          <w:rFonts w:ascii="Consolas" w:eastAsia="Times New Roman" w:hAnsi="Consolas" w:cs="Times New Roman"/>
+          <w:color w:val="CCCCCC"/>
+          <w:kern w:val="0"/>
+          <w:sz w:val="21"/>
+          <w:szCs w:val="21"/>
+          <w14:ligatures w14:val="none"/>
+        </w:rPr>
+        <w:t>.</w:t>
+      </w:r>
+      <w:r>
+        <w:rPr>
+          <w:rFonts w:ascii="Consolas" w:eastAsia="Times New Roman" w:hAnsi="Consolas" w:cs="Times New Roman"/>
+          <w:color w:val="9CDCFE"/>
+          <w:kern w:val="0"/>
+          <w:sz w:val="21"/>
+          <w:szCs w:val="21"/>
+          <w14:ligatures w14:val="none"/>
+        </w:rPr>
+        <w:t>target</w:t>
+      </w:r>
+      <w:proofErr w:type="spellEnd"/>
+      <w:proofErr w:type="gramEnd"/>
+      <w:r>
+        <w:rPr>
+          <w:rFonts w:ascii="Consolas" w:eastAsia="Times New Roman" w:hAnsi="Consolas" w:cs="Times New Roman"/>
+          <w:color w:val="CCCCCC"/>
+          <w:kern w:val="0"/>
+          <w:sz w:val="21"/>
+          <w:szCs w:val="21"/>
+          <w14:ligatures w14:val="none"/>
+        </w:rPr>
+        <w:t>)) {</w:t>
+      </w:r>
+    </w:p>
+    <w:p>
+      <w:pPr>
+        <w:shd w:val="clear" w:color="auto" w:fill="1F1F1F"/>
+        <w:spacing w:after="0" w:line="285" w:lineRule="atLeast"/>
+        <w:rPr>
+          <w:rFonts w:ascii="Consolas" w:eastAsia="Times New Roman" w:hAnsi="Consolas" w:cs="Times New Roman"/>
+          <w:color w:val="CCCCCC"/>
+          <w:kern w:val="0"/>
+          <w:sz w:val="21"/>
+          <w:szCs w:val="21"/>
+          <w14:ligatures w14:val="none"/>
+        </w:rPr>
+      </w:pPr>
+      <w:r>
+        <w:rPr>
+          <w:rFonts w:ascii="Consolas" w:eastAsia="Times New Roman" w:hAnsi="Consolas" w:cs="Times New Roman"/>
+          <w:color w:val="CCCCCC"/>
+          <w:kern w:val="0"/>
+          <w:sz w:val="21"/>
+          <w:szCs w:val="21"/>
+          <w14:ligatures w14:val="none"/>
+        </w:rPr>
+        <w:t xml:space="preserve">        </w:t>
+      </w:r>
+      <w:proofErr w:type="spellStart"/>
+      <w:r>
+        <w:rPr>
+          <w:rFonts w:ascii="Consolas" w:eastAsia="Times New Roman" w:hAnsi="Consolas" w:cs="Times New Roman"/>
+          <w:color w:val="DCDCAA"/>
+          <w:kern w:val="0"/>
+          <w:sz w:val="21"/>
+          <w:szCs w:val="21"/>
+          <w14:ligatures w14:val="none"/>
+        </w:rPr>
+        <w:t>setIsActive</w:t>
+      </w:r>
+      <w:proofErr w:type="spellEnd"/>
+      <w:r>
+        <w:rPr>
+          <w:rFonts w:ascii="Consolas" w:eastAsia="Times New Roman" w:hAnsi="Consolas" w:cs="Times New Roman"/>
+          <w:color w:val="CCCCCC"/>
+          <w:kern w:val="0"/>
+          <w:sz w:val="21"/>
+          <w:szCs w:val="21"/>
+          <w14:ligatures w14:val="none"/>
+        </w:rPr>
+        <w:t>(</w:t>
+      </w:r>
+      <w:r>
+        <w:rPr>
+          <w:rFonts w:ascii="Consolas" w:eastAsia="Times New Roman" w:hAnsi="Consolas" w:cs="Times New Roman"/>
+          <w:color w:val="569CD6"/>
+          <w:kern w:val="0"/>
+          <w:sz w:val="21"/>
+          <w:szCs w:val="21"/>
+          <w14:ligatures w14:val="none"/>
+        </w:rPr>
+        <w:t>false</w:t>
+      </w:r>
+      <w:r>
+        <w:rPr>
+          <w:rFonts w:ascii="Consolas" w:eastAsia="Times New Roman" w:hAnsi="Consolas" w:cs="Times New Roman"/>
+          <w:color w:val="CCCCCC"/>
+          <w:kern w:val="0"/>
+          <w:sz w:val="21"/>
+          <w:szCs w:val="21"/>
+          <w14:ligatures w14:val="none"/>
+        </w:rPr>
+        <w:t>);</w:t>
+      </w:r>
+    </w:p>
+    <w:p>
+      <w:pPr>
+        <w:shd w:val="clear" w:color="auto" w:fill="1F1F1F"/>
+        <w:spacing w:after="0" w:line="285" w:lineRule="atLeast"/>
+        <w:rPr>
+          <w:rFonts w:ascii="Consolas" w:eastAsia="Times New Roman" w:hAnsi="Consolas" w:cs="Times New Roman"/>
+          <w:color w:val="CCCCCC"/>
+          <w:kern w:val="0"/>
+          <w:sz w:val="21"/>
+          <w:szCs w:val="21"/>
+          <w14:ligatures w14:val="none"/>
+        </w:rPr>
+      </w:pPr>
+      <w:r>
+        <w:rPr>
+          <w:rFonts w:ascii="Consolas" w:eastAsia="Times New Roman" w:hAnsi="Consolas" w:cs="Times New Roman"/>
+          <w:color w:val="CCCCCC"/>
+          <w:kern w:val="0"/>
+          <w:sz w:val="21"/>
+          <w:szCs w:val="21"/>
+          <w14:ligatures w14:val="none"/>
+        </w:rPr>
+        <w:t>      }</w:t>
+      </w:r>
+    </w:p>
+    <w:p>
+      <w:pPr>
+        <w:shd w:val="clear" w:color="auto" w:fill="1F1F1F"/>
+        <w:spacing w:after="0" w:line="285" w:lineRule="atLeast"/>
+        <w:rPr>
+          <w:rFonts w:ascii="Consolas" w:eastAsia="Times New Roman" w:hAnsi="Consolas" w:cs="Times New Roman"/>
+          <w:color w:val="CCCCCC"/>
+          <w:kern w:val="0"/>
+          <w:sz w:val="21"/>
+          <w:szCs w:val="21"/>
+          <w14:ligatures w14:val="none"/>
+        </w:rPr>
+      </w:pPr>
+      <w:r>
+        <w:rPr>
+          <w:rFonts w:ascii="Consolas" w:eastAsia="Times New Roman" w:hAnsi="Consolas" w:cs="Times New Roman"/>
+          <w:color w:val="CCCCCC"/>
+          <w:kern w:val="0"/>
+          <w:sz w:val="21"/>
+          <w:szCs w:val="21"/>
+          <w14:ligatures w14:val="none"/>
+        </w:rPr>
+        <w:t>    }</w:t>
+      </w:r>
+    </w:p>
+    <w:p>
+      <w:pPr>
+        <w:shd w:val="clear" w:color="auto" w:fill="1F1F1F"/>
+        <w:spacing w:after="0" w:line="285" w:lineRule="atLeast"/>
+        <w:rPr>
+          <w:rFonts w:ascii="Consolas" w:eastAsia="Times New Roman" w:hAnsi="Consolas" w:cs="Times New Roman"/>
+          <w:color w:val="CCCCCC"/>
+          <w:kern w:val="0"/>
+          <w:sz w:val="21"/>
+          <w:szCs w:val="21"/>
+          <w14:ligatures w14:val="none"/>
+        </w:rPr>
+      </w:pPr>
+    </w:p>
+    <w:p>
+      <w:pPr>
+        <w:shd w:val="clear" w:color="auto" w:fill="1F1F1F"/>
+        <w:spacing w:after="0" w:line="285" w:lineRule="atLeast"/>
+        <w:rPr>
+          <w:rFonts w:ascii="Consolas" w:eastAsia="Times New Roman" w:hAnsi="Consolas" w:cs="Times New Roman"/>
+          <w:color w:val="CCCCCC"/>
+          <w:kern w:val="0"/>
+          <w:sz w:val="21"/>
+          <w:szCs w:val="21"/>
+          <w14:ligatures w14:val="none"/>
+        </w:rPr>
+      </w:pPr>
+      <w:r>
+        <w:rPr>
+          <w:rFonts w:ascii="Consolas" w:eastAsia="Times New Roman" w:hAnsi="Consolas" w:cs="Times New Roman"/>
+          <w:color w:val="CCCCCC"/>
+          <w:kern w:val="0"/>
+          <w:sz w:val="21"/>
+          <w:szCs w:val="21"/>
+          <w14:ligatures w14:val="none"/>
+        </w:rPr>
+        <w:t xml:space="preserve">    </w:t>
+      </w:r>
+      <w:proofErr w:type="spellStart"/>
+      <w:proofErr w:type="gramStart"/>
+      <w:r>
+        <w:rPr>
+          <w:rFonts w:ascii="Consolas" w:eastAsia="Times New Roman" w:hAnsi="Consolas" w:cs="Times New Roman"/>
+          <w:color w:val="9CDCFE"/>
+          <w:kern w:val="0"/>
+          <w:sz w:val="21"/>
+          <w:szCs w:val="21"/>
+          <w14:ligatures w14:val="none"/>
+        </w:rPr>
+        <w:t>document</w:t>
+      </w:r>
+      <w:r>
+        <w:rPr>
+          <w:rFonts w:ascii="Consolas" w:eastAsia="Times New Roman" w:hAnsi="Consolas" w:cs="Times New Roman"/>
+          <w:color w:val="CCCCCC"/>
+          <w:kern w:val="0"/>
+          <w:sz w:val="21"/>
+          <w:szCs w:val="21"/>
+          <w14:ligatures w14:val="none"/>
+        </w:rPr>
+        <w:t>.</w:t>
+      </w:r>
+      <w:r>
+        <w:rPr>
+          <w:rFonts w:ascii="Consolas" w:eastAsia="Times New Roman" w:hAnsi="Consolas" w:cs="Times New Roman"/>
+          <w:color w:val="DCDCAA"/>
+          <w:kern w:val="0"/>
+          <w:sz w:val="21"/>
+          <w:szCs w:val="21"/>
+          <w14:ligatures w14:val="none"/>
+        </w:rPr>
+        <w:t>addEventListener</w:t>
+      </w:r>
+      <w:proofErr w:type="spellEnd"/>
+      <w:proofErr w:type="gramEnd"/>
+      <w:r>
+        <w:rPr>
+          <w:rFonts w:ascii="Consolas" w:eastAsia="Times New Roman" w:hAnsi="Consolas" w:cs="Times New Roman"/>
+          <w:color w:val="CCCCCC"/>
+          <w:kern w:val="0"/>
+          <w:sz w:val="21"/>
+          <w:szCs w:val="21"/>
+          <w14:ligatures w14:val="none"/>
+        </w:rPr>
+        <w:t>(</w:t>
+      </w:r>
+      <w:r>
+        <w:rPr>
+          <w:rFonts w:ascii="Consolas" w:eastAsia="Times New Roman" w:hAnsi="Consolas" w:cs="Times New Roman"/>
+          <w:color w:val="CE9178"/>
+          <w:kern w:val="0"/>
+          <w:sz w:val="21"/>
+          <w:szCs w:val="21"/>
+          <w14:ligatures w14:val="none"/>
+        </w:rPr>
+        <w:t>"</w:t>
+      </w:r>
+      <w:proofErr w:type="spellStart"/>
+      <w:r>
+        <w:rPr>
+          <w:rFonts w:ascii="Consolas" w:eastAsia="Times New Roman" w:hAnsi="Consolas" w:cs="Times New Roman"/>
+          <w:color w:val="CE9178"/>
+          <w:kern w:val="0"/>
+          <w:sz w:val="21"/>
+          <w:szCs w:val="21"/>
+          <w14:ligatures w14:val="none"/>
+        </w:rPr>
+        <w:t>mousedown</w:t>
+      </w:r>
+      <w:proofErr w:type="spellEnd"/>
+      <w:r>
+        <w:rPr>
+          <w:rFonts w:ascii="Consolas" w:eastAsia="Times New Roman" w:hAnsi="Consolas" w:cs="Times New Roman"/>
+          <w:color w:val="CE9178"/>
+          <w:kern w:val="0"/>
+          <w:sz w:val="21"/>
+          <w:szCs w:val="21"/>
+          <w14:ligatures w14:val="none"/>
+        </w:rPr>
+        <w:t>"</w:t>
+      </w:r>
+      <w:r>
+        <w:rPr>
+          <w:rFonts w:ascii="Consolas" w:eastAsia="Times New Roman" w:hAnsi="Consolas" w:cs="Times New Roman"/>
+          <w:color w:val="CCCCCC"/>
+          <w:kern w:val="0"/>
+          <w:sz w:val="21"/>
+          <w:szCs w:val="21"/>
+          <w14:ligatures w14:val="none"/>
+        </w:rPr>
+        <w:t xml:space="preserve">, </w:t>
+      </w:r>
+      <w:proofErr w:type="spellStart"/>
+      <w:r>
+        <w:rPr>
+          <w:rFonts w:ascii="Consolas" w:eastAsia="Times New Roman" w:hAnsi="Consolas" w:cs="Times New Roman"/>
+          <w:color w:val="DCDCAA"/>
+          <w:kern w:val="0"/>
+          <w:sz w:val="21"/>
+          <w:szCs w:val="21"/>
+          <w14:ligatures w14:val="none"/>
+        </w:rPr>
+        <w:t>handleClickOutside</w:t>
+      </w:r>
+      <w:proofErr w:type="spellEnd"/>
+      <w:r>
+        <w:rPr>
+          <w:rFonts w:ascii="Consolas" w:eastAsia="Times New Roman" w:hAnsi="Consolas" w:cs="Times New Roman"/>
+          <w:color w:val="CCCCCC"/>
+          <w:kern w:val="0"/>
+          <w:sz w:val="21"/>
+          <w:szCs w:val="21"/>
+          <w14:ligatures w14:val="none"/>
+        </w:rPr>
+        <w:t>);</w:t>
+      </w:r>
+    </w:p>
+    <w:p>
+      <w:pPr>
+        <w:shd w:val="clear" w:color="auto" w:fill="1F1F1F"/>
+        <w:spacing w:after="0" w:line="285" w:lineRule="atLeast"/>
+        <w:rPr>
+          <w:rFonts w:ascii="Consolas" w:eastAsia="Times New Roman" w:hAnsi="Consolas" w:cs="Times New Roman"/>
+          <w:color w:val="CCCCCC"/>
+          <w:kern w:val="0"/>
+          <w:sz w:val="21"/>
+          <w:szCs w:val="21"/>
+          <w14:ligatures w14:val="none"/>
+        </w:rPr>
+      </w:pPr>
+    </w:p>
+    <w:p>
+      <w:pPr>
+        <w:shd w:val="clear" w:color="auto" w:fill="1F1F1F"/>
+        <w:spacing w:after="0" w:line="285" w:lineRule="atLeast"/>
+        <w:rPr>
+          <w:rFonts w:ascii="Consolas" w:eastAsia="Times New Roman" w:hAnsi="Consolas" w:cs="Times New Roman"/>
+          <w:color w:val="CCCCCC"/>
+          <w:kern w:val="0"/>
+          <w:sz w:val="21"/>
+          <w:szCs w:val="21"/>
+          <w14:ligatures w14:val="none"/>
+        </w:rPr>
+      </w:pPr>
+      <w:r>
+        <w:rPr>
+          <w:rFonts w:ascii="Consolas" w:eastAsia="Times New Roman" w:hAnsi="Consolas" w:cs="Times New Roman"/>
+          <w:color w:val="CCCCCC"/>
+          <w:kern w:val="0"/>
+          <w:sz w:val="21"/>
+          <w:szCs w:val="21"/>
+          <w14:ligatures w14:val="none"/>
+        </w:rPr>
+        <w:t xml:space="preserve">    </w:t>
+      </w:r>
+      <w:r>
+        <w:rPr>
+          <w:rFonts w:ascii="Consolas" w:eastAsia="Times New Roman" w:hAnsi="Consolas" w:cs="Times New Roman"/>
+          <w:color w:val="C586C0"/>
+          <w:kern w:val="0"/>
+          <w:sz w:val="21"/>
+          <w:szCs w:val="21"/>
+          <w14:ligatures w14:val="none"/>
+        </w:rPr>
+        <w:t>return</w:t>
+      </w:r>
+      <w:r>
+        <w:rPr>
+          <w:rFonts w:ascii="Consolas" w:eastAsia="Times New Roman" w:hAnsi="Consolas" w:cs="Times New Roman"/>
+          <w:color w:val="CCCCCC"/>
+          <w:kern w:val="0"/>
+          <w:sz w:val="21"/>
+          <w:szCs w:val="21"/>
+          <w14:ligatures w14:val="none"/>
+        </w:rPr>
+        <w:t xml:space="preserve"> () </w:t>
+      </w:r>
+      <w:r>
+        <w:rPr>
+          <w:rFonts w:ascii="Consolas" w:eastAsia="Times New Roman" w:hAnsi="Consolas" w:cs="Times New Roman"/>
+          <w:color w:val="569CD6"/>
+          <w:kern w:val="0"/>
+          <w:sz w:val="21"/>
+          <w:szCs w:val="21"/>
+          <w14:ligatures w14:val="none"/>
+        </w:rPr>
+        <w:t>=&gt;</w:t>
+      </w:r>
+      <w:r>
+        <w:rPr>
+          <w:rFonts w:ascii="Consolas" w:eastAsia="Times New Roman" w:hAnsi="Consolas" w:cs="Times New Roman"/>
+          <w:color w:val="CCCCCC"/>
+          <w:kern w:val="0"/>
+          <w:sz w:val="21"/>
+          <w:szCs w:val="21"/>
+          <w14:ligatures w14:val="none"/>
+        </w:rPr>
+        <w:t xml:space="preserve"> {</w:t>
+      </w:r>
+    </w:p>
+    <w:p>
+      <w:pPr>
+        <w:shd w:val="clear" w:color="auto" w:fill="1F1F1F"/>
+        <w:spacing w:after="0" w:line="285" w:lineRule="atLeast"/>
+        <w:rPr>
+          <w:rFonts w:ascii="Consolas" w:eastAsia="Times New Roman" w:hAnsi="Consolas" w:cs="Times New Roman"/>
+          <w:color w:val="CCCCCC"/>
+          <w:kern w:val="0"/>
+          <w:sz w:val="21"/>
+          <w:szCs w:val="21"/>
+          <w14:ligatures w14:val="none"/>
+        </w:rPr>
+      </w:pPr>
+      <w:r>
+        <w:rPr>
+          <w:rFonts w:ascii="Consolas" w:eastAsia="Times New Roman" w:hAnsi="Consolas" w:cs="Times New Roman"/>
+          <w:color w:val="CCCCCC"/>
+          <w:kern w:val="0"/>
+          <w:sz w:val="21"/>
+          <w:szCs w:val="21"/>
+          <w14:ligatures w14:val="none"/>
+        </w:rPr>
+        <w:t xml:space="preserve">      </w:t>
+      </w:r>
+      <w:proofErr w:type="spellStart"/>
+      <w:proofErr w:type="gramStart"/>
+      <w:r>
+        <w:rPr>
+          <w:rFonts w:ascii="Consolas" w:eastAsia="Times New Roman" w:hAnsi="Consolas" w:cs="Times New Roman"/>
+          <w:color w:val="9CDCFE"/>
+          <w:kern w:val="0"/>
+          <w:sz w:val="21"/>
+          <w:szCs w:val="21"/>
+          <w14:ligatures w14:val="none"/>
+        </w:rPr>
+        <w:t>document</w:t>
+      </w:r>
+      <w:r>
+        <w:rPr>
+          <w:rFonts w:ascii="Consolas" w:eastAsia="Times New Roman" w:hAnsi="Consolas" w:cs="Times New Roman"/>
+          <w:color w:val="CCCCCC"/>
+          <w:kern w:val="0"/>
+          <w:sz w:val="21"/>
+          <w:szCs w:val="21"/>
+          <w14:ligatures w14:val="none"/>
+        </w:rPr>
+        <w:t>.</w:t>
+      </w:r>
+      <w:r>
+        <w:rPr>
+          <w:rFonts w:ascii="Consolas" w:eastAsia="Times New Roman" w:hAnsi="Consolas" w:cs="Times New Roman"/>
+          <w:color w:val="DCDCAA"/>
+          <w:kern w:val="0"/>
+          <w:sz w:val="21"/>
+          <w:szCs w:val="21"/>
+          <w14:ligatures w14:val="none"/>
+        </w:rPr>
+        <w:t>removeEventListener</w:t>
+      </w:r>
+      <w:proofErr w:type="spellEnd"/>
+      <w:proofErr w:type="gramEnd"/>
+      <w:r>
+        <w:rPr>
+          <w:rFonts w:ascii="Consolas" w:eastAsia="Times New Roman" w:hAnsi="Consolas" w:cs="Times New Roman"/>
+          <w:color w:val="CCCCCC"/>
+          <w:kern w:val="0"/>
+          <w:sz w:val="21"/>
+          <w:szCs w:val="21"/>
+          <w14:ligatures w14:val="none"/>
+        </w:rPr>
+        <w:t>(</w:t>
+      </w:r>
+      <w:r>
+        <w:rPr>
+          <w:rFonts w:ascii="Consolas" w:eastAsia="Times New Roman" w:hAnsi="Consolas" w:cs="Times New Roman"/>
+          <w:color w:val="CE9178"/>
+          <w:kern w:val="0"/>
+          <w:sz w:val="21"/>
+          <w:szCs w:val="21"/>
+          <w14:ligatures w14:val="none"/>
+        </w:rPr>
+        <w:t>"</w:t>
+      </w:r>
+      <w:proofErr w:type="spellStart"/>
+      <w:r>
+        <w:rPr>
+          <w:rFonts w:ascii="Consolas" w:eastAsia="Times New Roman" w:hAnsi="Consolas" w:cs="Times New Roman"/>
+          <w:color w:val="CE9178"/>
+          <w:kern w:val="0"/>
+          <w:sz w:val="21"/>
+          <w:szCs w:val="21"/>
+          <w14:ligatures w14:val="none"/>
+        </w:rPr>
+        <w:t>mousedown</w:t>
+      </w:r>
+      <w:proofErr w:type="spellEnd"/>
+      <w:r>
+        <w:rPr>
+          <w:rFonts w:ascii="Consolas" w:eastAsia="Times New Roman" w:hAnsi="Consolas" w:cs="Times New Roman"/>
+          <w:color w:val="CE9178"/>
+          <w:kern w:val="0"/>
+          <w:sz w:val="21"/>
+          <w:szCs w:val="21"/>
+          <w14:ligatures w14:val="none"/>
+        </w:rPr>
+        <w:t>"</w:t>
+      </w:r>
+      <w:r>
+        <w:rPr>
+          <w:rFonts w:ascii="Consolas" w:eastAsia="Times New Roman" w:hAnsi="Consolas" w:cs="Times New Roman"/>
+          <w:color w:val="CCCCCC"/>
+          <w:kern w:val="0"/>
+          <w:sz w:val="21"/>
+          <w:szCs w:val="21"/>
+          <w14:ligatures w14:val="none"/>
+        </w:rPr>
+        <w:t xml:space="preserve">, </w:t>
+      </w:r>
+      <w:proofErr w:type="spellStart"/>
+      <w:r>
+        <w:rPr>
+          <w:rFonts w:ascii="Consolas" w:eastAsia="Times New Roman" w:hAnsi="Consolas" w:cs="Times New Roman"/>
+          <w:color w:val="DCDCAA"/>
+          <w:kern w:val="0"/>
+          <w:sz w:val="21"/>
+          <w:szCs w:val="21"/>
+          <w14:ligatures w14:val="none"/>
+        </w:rPr>
+        <w:t>handleClickOutside</w:t>
+      </w:r>
+      <w:proofErr w:type="spellEnd"/>
+      <w:r>
+        <w:rPr>
+          <w:rFonts w:ascii="Consolas" w:eastAsia="Times New Roman" w:hAnsi="Consolas" w:cs="Times New Roman"/>
+          <w:color w:val="CCCCCC"/>
+          <w:kern w:val="0"/>
+          <w:sz w:val="21"/>
+          <w:szCs w:val="21"/>
+          <w14:ligatures w14:val="none"/>
+        </w:rPr>
+        <w:t>);</w:t>
+      </w:r>
+    </w:p>
+    <w:p>
+      <w:pPr>
+        <w:shd w:val="clear" w:color="auto" w:fill="1F1F1F"/>
+        <w:spacing w:after="0" w:line="285" w:lineRule="atLeast"/>
+        <w:rPr>
+          <w:rFonts w:ascii="Consolas" w:eastAsia="Times New Roman" w:hAnsi="Consolas" w:cs="Times New Roman"/>
+          <w:color w:val="CCCCCC"/>
+          <w:kern w:val="0"/>
+          <w:sz w:val="21"/>
+          <w:szCs w:val="21"/>
+          <w14:ligatures w14:val="none"/>
+        </w:rPr>
+      </w:pPr>
+      <w:r>
+        <w:rPr>
+          <w:rFonts w:ascii="Consolas" w:eastAsia="Times New Roman" w:hAnsi="Consolas" w:cs="Times New Roman"/>
+          <w:color w:val="CCCCCC"/>
+          <w:kern w:val="0"/>
+          <w:sz w:val="21"/>
+          <w:szCs w:val="21"/>
+          <w14:ligatures w14:val="none"/>
+        </w:rPr>
+        <w:t>    };</w:t>
+      </w:r>
+    </w:p>
+    <w:p>
+      <w:pPr>
+        <w:shd w:val="clear" w:color="auto" w:fill="1F1F1F"/>
+        <w:spacing w:after="0" w:line="285" w:lineRule="atLeast"/>
+        <w:rPr>
+          <w:rFonts w:ascii="Consolas" w:eastAsia="Times New Roman" w:hAnsi="Consolas" w:cs="Times New Roman"/>
+          <w:color w:val="CCCCCC"/>
+          <w:kern w:val="0"/>
+          <w:sz w:val="21"/>
+          <w:szCs w:val="21"/>
+          <w14:ligatures w14:val="none"/>
+        </w:rPr>
+      </w:pPr>
+      <w:r>
+        <w:rPr>
+          <w:rFonts w:ascii="Consolas" w:eastAsia="Times New Roman" w:hAnsi="Consolas" w:cs="Times New Roman"/>
+          <w:color w:val="CCCCCC"/>
+          <w:kern w:val="0"/>
+          <w:sz w:val="21"/>
+          <w:szCs w:val="21"/>
+          <w14:ligatures w14:val="none"/>
+        </w:rPr>
+        <w:t>  }, []);</w:t>
+      </w:r>
+    </w:p>
+    <w:p>
+      <w:pPr>
+        <w:shd w:val="clear" w:color="auto" w:fill="1F1F1F"/>
+        <w:spacing w:after="0" w:line="285" w:lineRule="atLeast"/>
+        <w:rPr>
+          <w:rFonts w:ascii="Consolas" w:eastAsia="Times New Roman" w:hAnsi="Consolas" w:cs="Times New Roman"/>
+          <w:color w:val="CCCCCC"/>
+          <w:kern w:val="0"/>
+          <w:sz w:val="21"/>
+          <w:szCs w:val="21"/>
+          <w14:ligatures w14:val="none"/>
+        </w:rPr>
+      </w:pPr>
+    </w:p>
+    <w:p>
+      <w:pPr>
+        <w:shd w:val="clear" w:color="auto" w:fill="1F1F1F"/>
+        <w:spacing w:after="0" w:line="285" w:lineRule="atLeast"/>
+        <w:rPr>
+          <w:rFonts w:ascii="Consolas" w:eastAsia="Times New Roman" w:hAnsi="Consolas" w:cs="Times New Roman"/>
+          <w:color w:val="CCCCCC"/>
+          <w:kern w:val="0"/>
+          <w:sz w:val="21"/>
+          <w:szCs w:val="21"/>
+          <w14:ligatures w14:val="none"/>
+        </w:rPr>
+      </w:pPr>
+      <w:r>
+        <w:rPr>
+          <w:rFonts w:ascii="Consolas" w:eastAsia="Times New Roman" w:hAnsi="Consolas" w:cs="Times New Roman"/>
+          <w:color w:val="CCCCCC"/>
+          <w:kern w:val="0"/>
+          <w:sz w:val="21"/>
+          <w:szCs w:val="21"/>
+          <w14:ligatures w14:val="none"/>
+        </w:rPr>
+        <w:t xml:space="preserve">  </w:t>
+      </w:r>
+      <w:r>
+        <w:rPr>
+          <w:rFonts w:ascii="Consolas" w:eastAsia="Times New Roman" w:hAnsi="Consolas" w:cs="Times New Roman"/>
+          <w:color w:val="C586C0"/>
+          <w:kern w:val="0"/>
+          <w:sz w:val="21"/>
+          <w:szCs w:val="21"/>
+          <w14:ligatures w14:val="none"/>
+        </w:rPr>
+        <w:t>return</w:t>
+      </w:r>
+      <w:r>
+        <w:rPr>
+          <w:rFonts w:ascii="Consolas" w:eastAsia="Times New Roman" w:hAnsi="Consolas" w:cs="Times New Roman"/>
+          <w:color w:val="CCCCCC"/>
+          <w:kern w:val="0"/>
+          <w:sz w:val="21"/>
+          <w:szCs w:val="21"/>
+          <w14:ligatures w14:val="none"/>
+        </w:rPr>
+        <w:t xml:space="preserve"> (</w:t>
+      </w:r>
+    </w:p>
+    <w:p>
+      <w:pPr>
+        <w:shd w:val="clear" w:color="auto" w:fill="1F1F1F"/>
+        <w:spacing w:after="0" w:line="285" w:lineRule="atLeast"/>
+        <w:rPr>
+          <w:rFonts w:ascii="Consolas" w:eastAsia="Times New Roman" w:hAnsi="Consolas" w:cs="Times New Roman"/>
+          <w:color w:val="CCCCCC"/>
+          <w:kern w:val="0"/>
+          <w:sz w:val="21"/>
+          <w:szCs w:val="21"/>
+          <w14:ligatures w14:val="none"/>
+        </w:rPr>
+      </w:pPr>
+      <w:r>
+        <w:rPr>
+          <w:rFonts w:ascii="Consolas" w:eastAsia="Times New Roman" w:hAnsi="Consolas" w:cs="Times New Roman"/>
+          <w:color w:val="CCCCCC"/>
+          <w:kern w:val="0"/>
+          <w:sz w:val="21"/>
+          <w:szCs w:val="21"/>
+          <w14:ligatures w14:val="none"/>
+        </w:rPr>
+        <w:t xml:space="preserve">    </w:t>
+      </w:r>
+      <w:r>
+        <w:rPr>
+          <w:rFonts w:ascii="Consolas" w:eastAsia="Times New Roman" w:hAnsi="Consolas" w:cs="Times New Roman"/>
+          <w:color w:val="808080"/>
+          <w:kern w:val="0"/>
+          <w:sz w:val="21"/>
+          <w:szCs w:val="21"/>
+          <w14:ligatures w14:val="none"/>
+        </w:rPr>
+        <w:t>&lt;</w:t>
+      </w:r>
+      <w:r>
+        <w:rPr>
+          <w:rFonts w:ascii="Consolas" w:eastAsia="Times New Roman" w:hAnsi="Consolas" w:cs="Times New Roman"/>
+          <w:color w:val="569CD6"/>
+          <w:kern w:val="0"/>
+          <w:sz w:val="21"/>
+          <w:szCs w:val="21"/>
+          <w14:ligatures w14:val="none"/>
+        </w:rPr>
+        <w:t>div</w:t>
+      </w:r>
+      <w:r>
+        <w:rPr>
+          <w:rFonts w:ascii="Consolas" w:eastAsia="Times New Roman" w:hAnsi="Consolas" w:cs="Times New Roman"/>
+          <w:color w:val="808080"/>
+          <w:kern w:val="0"/>
+          <w:sz w:val="21"/>
+          <w:szCs w:val="21"/>
+          <w14:ligatures w14:val="none"/>
+        </w:rPr>
+        <w:t>&gt;</w:t>
+      </w:r>
+    </w:p>
+    <w:p>
+      <w:pPr>
+        <w:shd w:val="clear" w:color="auto" w:fill="1F1F1F"/>
+        <w:spacing w:after="0" w:line="285" w:lineRule="atLeast"/>
+        <w:rPr>
+          <w:rFonts w:ascii="Consolas" w:eastAsia="Times New Roman" w:hAnsi="Consolas" w:cs="Times New Roman"/>
+          <w:color w:val="CCCCCC"/>
+          <w:kern w:val="0"/>
+          <w:sz w:val="21"/>
+          <w:szCs w:val="21"/>
+          <w14:ligatures w14:val="none"/>
+        </w:rPr>
+      </w:pPr>
+      <w:r>
+        <w:rPr>
+          <w:rFonts w:ascii="Consolas" w:eastAsia="Times New Roman" w:hAnsi="Consolas" w:cs="Times New Roman"/>
+          <w:color w:val="CCCCCC"/>
+          <w:kern w:val="0"/>
+          <w:sz w:val="21"/>
+          <w:szCs w:val="21"/>
+          <w14:ligatures w14:val="none"/>
+        </w:rPr>
+        <w:t xml:space="preserve">      </w:t>
+      </w:r>
+      <w:r>
+        <w:rPr>
+          <w:rFonts w:ascii="Consolas" w:eastAsia="Times New Roman" w:hAnsi="Consolas" w:cs="Times New Roman"/>
+          <w:color w:val="808080"/>
+          <w:kern w:val="0"/>
+          <w:sz w:val="21"/>
+          <w:szCs w:val="21"/>
+          <w14:ligatures w14:val="none"/>
+        </w:rPr>
+        <w:t>&lt;</w:t>
+      </w:r>
+      <w:r>
+        <w:rPr>
+          <w:rFonts w:ascii="Consolas" w:eastAsia="Times New Roman" w:hAnsi="Consolas" w:cs="Times New Roman"/>
+          <w:color w:val="569CD6"/>
+          <w:kern w:val="0"/>
+          <w:sz w:val="21"/>
+          <w:szCs w:val="21"/>
+          <w14:ligatures w14:val="none"/>
+        </w:rPr>
+        <w:t>input</w:t>
+      </w:r>
+    </w:p>
+    <w:p>
+      <w:pPr>
+        <w:shd w:val="clear" w:color="auto" w:fill="1F1F1F"/>
+        <w:spacing w:after="0" w:line="285" w:lineRule="atLeast"/>
+        <w:rPr>
+          <w:rFonts w:ascii="Consolas" w:eastAsia="Times New Roman" w:hAnsi="Consolas" w:cs="Times New Roman"/>
+          <w:color w:val="CCCCCC"/>
+          <w:kern w:val="0"/>
+          <w:sz w:val="21"/>
+          <w:szCs w:val="21"/>
+          <w14:ligatures w14:val="none"/>
+        </w:rPr>
+      </w:pPr>
+      <w:r>
+        <w:rPr>
+          <w:rFonts w:ascii="Consolas" w:eastAsia="Times New Roman" w:hAnsi="Consolas" w:cs="Times New Roman"/>
+          <w:color w:val="CCCCCC"/>
+          <w:kern w:val="0"/>
+          <w:sz w:val="21"/>
+          <w:szCs w:val="21"/>
+          <w14:ligatures w14:val="none"/>
+        </w:rPr>
+        <w:t xml:space="preserve">        </w:t>
+      </w:r>
+      <w:r>
+        <w:rPr>
+          <w:rFonts w:ascii="Consolas" w:eastAsia="Times New Roman" w:hAnsi="Consolas" w:cs="Times New Roman"/>
+          <w:color w:val="9CDCFE"/>
+          <w:kern w:val="0"/>
+          <w:sz w:val="21"/>
+          <w:szCs w:val="21"/>
+          <w14:ligatures w14:val="none"/>
+        </w:rPr>
+        <w:t>ref</w:t>
+      </w:r>
+      <w:r>
+        <w:rPr>
+          <w:rFonts w:ascii="Consolas" w:eastAsia="Times New Roman" w:hAnsi="Consolas" w:cs="Times New Roman"/>
+          <w:color w:val="D4D4D4"/>
+          <w:kern w:val="0"/>
+          <w:sz w:val="21"/>
+          <w:szCs w:val="21"/>
+          <w14:ligatures w14:val="none"/>
+        </w:rPr>
+        <w:t>=</w:t>
+      </w:r>
+      <w:r>
+        <w:rPr>
+          <w:rFonts w:ascii="Consolas" w:eastAsia="Times New Roman" w:hAnsi="Consolas" w:cs="Times New Roman"/>
+          <w:color w:val="569CD6"/>
+          <w:kern w:val="0"/>
+          <w:sz w:val="21"/>
+          <w:szCs w:val="21"/>
+          <w14:ligatures w14:val="none"/>
+        </w:rPr>
+        <w:t>{</w:t>
+      </w:r>
+      <w:proofErr w:type="spellStart"/>
+      <w:r>
+        <w:rPr>
+          <w:rFonts w:ascii="Consolas" w:eastAsia="Times New Roman" w:hAnsi="Consolas" w:cs="Times New Roman"/>
+          <w:color w:val="4FC1FF"/>
+          <w:kern w:val="0"/>
+          <w:sz w:val="21"/>
+          <w:szCs w:val="21"/>
+          <w14:ligatures w14:val="none"/>
+        </w:rPr>
+        <w:t>inputRef</w:t>
+      </w:r>
+      <w:proofErr w:type="spellEnd"/>
+      <w:r>
+        <w:rPr>
+          <w:rFonts w:ascii="Consolas" w:eastAsia="Times New Roman" w:hAnsi="Consolas" w:cs="Times New Roman"/>
+          <w:color w:val="569CD6"/>
+          <w:kern w:val="0"/>
+          <w:sz w:val="21"/>
+          <w:szCs w:val="21"/>
+          <w14:ligatures w14:val="none"/>
+        </w:rPr>
+        <w:t>}</w:t>
+      </w:r>
+    </w:p>
+    <w:p>
+      <w:pPr>
+        <w:shd w:val="clear" w:color="auto" w:fill="1F1F1F"/>
+        <w:spacing w:after="0" w:line="285" w:lineRule="atLeast"/>
+        <w:rPr>
+          <w:rFonts w:ascii="Consolas" w:eastAsia="Times New Roman" w:hAnsi="Consolas" w:cs="Times New Roman"/>
+          <w:color w:val="CCCCCC"/>
+          <w:kern w:val="0"/>
+          <w:sz w:val="21"/>
+          <w:szCs w:val="21"/>
+          <w14:ligatures w14:val="none"/>
+        </w:rPr>
+      </w:pPr>
+      <w:r>
+        <w:rPr>
+          <w:rFonts w:ascii="Consolas" w:eastAsia="Times New Roman" w:hAnsi="Consolas" w:cs="Times New Roman"/>
+          <w:color w:val="CCCCCC"/>
+          <w:kern w:val="0"/>
+          <w:sz w:val="21"/>
+          <w:szCs w:val="21"/>
+          <w14:ligatures w14:val="none"/>
+        </w:rPr>
+        <w:t xml:space="preserve">        </w:t>
+      </w:r>
+      <w:proofErr w:type="spellStart"/>
+      <w:r>
+        <w:rPr>
+          <w:rFonts w:ascii="Consolas" w:eastAsia="Times New Roman" w:hAnsi="Consolas" w:cs="Times New Roman"/>
+          <w:color w:val="9CDCFE"/>
+          <w:kern w:val="0"/>
+          <w:sz w:val="21"/>
+          <w:szCs w:val="21"/>
+          <w14:ligatures w14:val="none"/>
+        </w:rPr>
+        <w:t>onFocus</w:t>
+      </w:r>
+      <w:proofErr w:type="spellEnd"/>
+      <w:proofErr w:type="gramStart"/>
+      <w:r>
+        <w:rPr>
+          <w:rFonts w:ascii="Consolas" w:eastAsia="Times New Roman" w:hAnsi="Consolas" w:cs="Times New Roman"/>
+          <w:color w:val="D4D4D4"/>
+          <w:kern w:val="0"/>
+          <w:sz w:val="21"/>
+          <w:szCs w:val="21"/>
+          <w14:ligatures w14:val="none"/>
+        </w:rPr>
+        <w:t>=</w:t>
+      </w:r>
+      <w:r>
+        <w:rPr>
+          <w:rFonts w:ascii="Consolas" w:eastAsia="Times New Roman" w:hAnsi="Consolas" w:cs="Times New Roman"/>
+          <w:color w:val="569CD6"/>
+          <w:kern w:val="0"/>
+          <w:sz w:val="21"/>
+          <w:szCs w:val="21"/>
+          <w14:ligatures w14:val="none"/>
+        </w:rPr>
+        <w:t>{</w:t>
+      </w:r>
+      <w:proofErr w:type="gramEnd"/>
+      <w:r>
+        <w:rPr>
+          <w:rFonts w:ascii="Consolas" w:eastAsia="Times New Roman" w:hAnsi="Consolas" w:cs="Times New Roman"/>
+          <w:color w:val="D4D4D4"/>
+          <w:kern w:val="0"/>
+          <w:sz w:val="21"/>
+          <w:szCs w:val="21"/>
+          <w14:ligatures w14:val="none"/>
+        </w:rPr>
+        <w:t xml:space="preserve">() </w:t>
+      </w:r>
+      <w:r>
+        <w:rPr>
+          <w:rFonts w:ascii="Consolas" w:eastAsia="Times New Roman" w:hAnsi="Consolas" w:cs="Times New Roman"/>
+          <w:color w:val="569CD6"/>
+          <w:kern w:val="0"/>
+          <w:sz w:val="21"/>
+          <w:szCs w:val="21"/>
+          <w14:ligatures w14:val="none"/>
+        </w:rPr>
+        <w:t>=&gt;</w:t>
+      </w:r>
+      <w:r>
+        <w:rPr>
+          <w:rFonts w:ascii="Consolas" w:eastAsia="Times New Roman" w:hAnsi="Consolas" w:cs="Times New Roman"/>
+          <w:color w:val="D4D4D4"/>
+          <w:kern w:val="0"/>
+          <w:sz w:val="21"/>
+          <w:szCs w:val="21"/>
+          <w14:ligatures w14:val="none"/>
+        </w:rPr>
+        <w:t xml:space="preserve"> </w:t>
+      </w:r>
+      <w:proofErr w:type="spellStart"/>
+      <w:r>
+        <w:rPr>
+          <w:rFonts w:ascii="Consolas" w:eastAsia="Times New Roman" w:hAnsi="Consolas" w:cs="Times New Roman"/>
+          <w:color w:val="DCDCAA"/>
+          <w:kern w:val="0"/>
+          <w:sz w:val="21"/>
+          <w:szCs w:val="21"/>
+          <w14:ligatures w14:val="none"/>
+        </w:rPr>
+        <w:t>setIsActive</w:t>
+      </w:r>
+      <w:proofErr w:type="spellEnd"/>
+      <w:r>
+        <w:rPr>
+          <w:rFonts w:ascii="Consolas" w:eastAsia="Times New Roman" w:hAnsi="Consolas" w:cs="Times New Roman"/>
+          <w:color w:val="D4D4D4"/>
+          <w:kern w:val="0"/>
+          <w:sz w:val="21"/>
+          <w:szCs w:val="21"/>
+          <w14:ligatures w14:val="none"/>
+        </w:rPr>
+        <w:t>(</w:t>
+      </w:r>
+      <w:r>
+        <w:rPr>
+          <w:rFonts w:ascii="Consolas" w:eastAsia="Times New Roman" w:hAnsi="Consolas" w:cs="Times New Roman"/>
+          <w:color w:val="569CD6"/>
+          <w:kern w:val="0"/>
+          <w:sz w:val="21"/>
+          <w:szCs w:val="21"/>
+          <w14:ligatures w14:val="none"/>
+        </w:rPr>
+        <w:t>true</w:t>
+      </w:r>
+      <w:r>
+        <w:rPr>
+          <w:rFonts w:ascii="Consolas" w:eastAsia="Times New Roman" w:hAnsi="Consolas" w:cs="Times New Roman"/>
+          <w:color w:val="D4D4D4"/>
+          <w:kern w:val="0"/>
+          <w:sz w:val="21"/>
+          <w:szCs w:val="21"/>
+          <w14:ligatures w14:val="none"/>
+        </w:rPr>
+        <w:t>)</w:t>
+      </w:r>
+      <w:r>
+        <w:rPr>
+          <w:rFonts w:ascii="Consolas" w:eastAsia="Times New Roman" w:hAnsi="Consolas" w:cs="Times New Roman"/>
+          <w:color w:val="569CD6"/>
+          <w:kern w:val="0"/>
+          <w:sz w:val="21"/>
+          <w:szCs w:val="21"/>
+          <w14:ligatures w14:val="none"/>
+        </w:rPr>
+        <w:t>}</w:t>
+      </w:r>
+    </w:p>
+    <w:p>
+      <w:pPr>
+        <w:shd w:val="clear" w:color="auto" w:fill="1F1F1F"/>
+        <w:spacing w:after="0" w:line="285" w:lineRule="atLeast"/>
+        <w:rPr>
+          <w:rFonts w:ascii="Consolas" w:eastAsia="Times New Roman" w:hAnsi="Consolas" w:cs="Times New Roman"/>
+          <w:color w:val="CCCCCC"/>
+          <w:kern w:val="0"/>
+          <w:sz w:val="21"/>
+          <w:szCs w:val="21"/>
+          <w14:ligatures w14:val="none"/>
+        </w:rPr>
+      </w:pPr>
+      <w:r>
+        <w:rPr>
+          <w:rFonts w:ascii="Consolas" w:eastAsia="Times New Roman" w:hAnsi="Consolas" w:cs="Times New Roman"/>
+          <w:color w:val="CCCCCC"/>
+          <w:kern w:val="0"/>
+          <w:sz w:val="21"/>
+          <w:szCs w:val="21"/>
+          <w14:ligatures w14:val="none"/>
+        </w:rPr>
+        <w:t xml:space="preserve">        </w:t>
+      </w:r>
+      <w:r>
+        <w:rPr>
+          <w:rFonts w:ascii="Consolas" w:eastAsia="Times New Roman" w:hAnsi="Consolas" w:cs="Times New Roman"/>
+          <w:color w:val="9CDCFE"/>
+          <w:kern w:val="0"/>
+          <w:sz w:val="21"/>
+          <w:szCs w:val="21"/>
+          <w14:ligatures w14:val="none"/>
+        </w:rPr>
+        <w:t>placeholder</w:t>
+      </w:r>
+      <w:r>
+        <w:rPr>
+          <w:rFonts w:ascii="Consolas" w:eastAsia="Times New Roman" w:hAnsi="Consolas" w:cs="Times New Roman"/>
+          <w:color w:val="D4D4D4"/>
+          <w:kern w:val="0"/>
+          <w:sz w:val="21"/>
+          <w:szCs w:val="21"/>
+          <w14:ligatures w14:val="none"/>
+        </w:rPr>
+        <w:t>=</w:t>
+      </w:r>
+      <w:r>
+        <w:rPr>
+          <w:rFonts w:ascii="Consolas" w:eastAsia="Times New Roman" w:hAnsi="Consolas" w:cs="Times New Roman"/>
+          <w:color w:val="CE9178"/>
+          <w:kern w:val="0"/>
+          <w:sz w:val="21"/>
+          <w:szCs w:val="21"/>
+          <w14:ligatures w14:val="none"/>
+        </w:rPr>
+        <w:t xml:space="preserve">"Click fuera para </w:t>
+      </w:r>
+      <w:proofErr w:type="spellStart"/>
+      <w:r>
+        <w:rPr>
+          <w:rFonts w:ascii="Consolas" w:eastAsia="Times New Roman" w:hAnsi="Consolas" w:cs="Times New Roman"/>
+          <w:color w:val="CE9178"/>
+          <w:kern w:val="0"/>
+          <w:sz w:val="21"/>
+          <w:szCs w:val="21"/>
+          <w14:ligatures w14:val="none"/>
+        </w:rPr>
+        <w:t>cerrar</w:t>
+      </w:r>
+      <w:proofErr w:type="spellEnd"/>
+      <w:r>
+        <w:rPr>
+          <w:rFonts w:ascii="Consolas" w:eastAsia="Times New Roman" w:hAnsi="Consolas" w:cs="Times New Roman"/>
+          <w:color w:val="CE9178"/>
+          <w:kern w:val="0"/>
+          <w:sz w:val="21"/>
+          <w:szCs w:val="21"/>
+          <w14:ligatures w14:val="none"/>
+        </w:rPr>
+        <w:t>"</w:t>
+      </w:r>
+    </w:p>
+    <w:p>
+      <w:pPr>
+        <w:shd w:val="clear" w:color="auto" w:fill="1F1F1F"/>
+        <w:spacing w:after="0" w:line="285" w:lineRule="atLeast"/>
+        <w:rPr>
+          <w:rFonts w:ascii="Consolas" w:eastAsia="Times New Roman" w:hAnsi="Consolas" w:cs="Times New Roman"/>
+          <w:color w:val="CCCCCC"/>
+          <w:kern w:val="0"/>
+          <w:sz w:val="21"/>
+          <w:szCs w:val="21"/>
+          <w14:ligatures w14:val="none"/>
+        </w:rPr>
+      </w:pPr>
+      <w:r>
+        <w:rPr>
+          <w:rFonts w:ascii="Consolas" w:eastAsia="Times New Roman" w:hAnsi="Consolas" w:cs="Times New Roman"/>
+          <w:color w:val="CCCCCC"/>
+          <w:kern w:val="0"/>
+          <w:sz w:val="21"/>
+          <w:szCs w:val="21"/>
+          <w14:ligatures w14:val="none"/>
+        </w:rPr>
+        <w:t xml:space="preserve">      </w:t>
+      </w:r>
+      <w:r>
+        <w:rPr>
+          <w:rFonts w:ascii="Consolas" w:eastAsia="Times New Roman" w:hAnsi="Consolas" w:cs="Times New Roman"/>
+          <w:color w:val="808080"/>
+          <w:kern w:val="0"/>
+          <w:sz w:val="21"/>
+          <w:szCs w:val="21"/>
+          <w14:ligatures w14:val="none"/>
+        </w:rPr>
+        <w:t>/&gt;</w:t>
+      </w:r>
+    </w:p>
+    <w:p>
+      <w:pPr>
+        <w:shd w:val="clear" w:color="auto" w:fill="1F1F1F"/>
+        <w:spacing w:after="0" w:line="285" w:lineRule="atLeast"/>
+        <w:rPr>
+          <w:rFonts w:ascii="Consolas" w:eastAsia="Times New Roman" w:hAnsi="Consolas" w:cs="Times New Roman"/>
+          <w:color w:val="CCCCCC"/>
+          <w:kern w:val="0"/>
+          <w:sz w:val="21"/>
+          <w:szCs w:val="21"/>
+          <w14:ligatures w14:val="none"/>
+        </w:rPr>
+      </w:pPr>
+      <w:r>
+        <w:rPr>
+          <w:rFonts w:ascii="Consolas" w:eastAsia="Times New Roman" w:hAnsi="Consolas" w:cs="Times New Roman"/>
+          <w:color w:val="CCCCCC"/>
+          <w:kern w:val="0"/>
+          <w:sz w:val="21"/>
+          <w:szCs w:val="21"/>
+          <w14:ligatures w14:val="none"/>
+        </w:rPr>
+        <w:t xml:space="preserve">      </w:t>
+      </w:r>
+      <w:r>
+        <w:rPr>
+          <w:rFonts w:ascii="Consolas" w:eastAsia="Times New Roman" w:hAnsi="Consolas" w:cs="Times New Roman"/>
+          <w:color w:val="569CD6"/>
+          <w:kern w:val="0"/>
+          <w:sz w:val="21"/>
+          <w:szCs w:val="21"/>
+          <w14:ligatures w14:val="none"/>
+        </w:rPr>
+        <w:t>{</w:t>
+      </w:r>
+      <w:proofErr w:type="spellStart"/>
+      <w:r>
+        <w:rPr>
+          <w:rFonts w:ascii="Consolas" w:eastAsia="Times New Roman" w:hAnsi="Consolas" w:cs="Times New Roman"/>
+          <w:color w:val="4FC1FF"/>
+          <w:kern w:val="0"/>
+          <w:sz w:val="21"/>
+          <w:szCs w:val="21"/>
+          <w14:ligatures w14:val="none"/>
+        </w:rPr>
+        <w:t>isActive</w:t>
+      </w:r>
+      <w:proofErr w:type="spellEnd"/>
+      <w:r>
+        <w:rPr>
+          <w:rFonts w:ascii="Consolas" w:eastAsia="Times New Roman" w:hAnsi="Consolas" w:cs="Times New Roman"/>
+          <w:color w:val="D4D4D4"/>
+          <w:kern w:val="0"/>
+          <w:sz w:val="21"/>
+          <w:szCs w:val="21"/>
+          <w14:ligatures w14:val="none"/>
+        </w:rPr>
+        <w:t xml:space="preserve"> &amp;&amp; </w:t>
+      </w:r>
+      <w:r>
+        <w:rPr>
+          <w:rFonts w:ascii="Consolas" w:eastAsia="Times New Roman" w:hAnsi="Consolas" w:cs="Times New Roman"/>
+          <w:color w:val="808080"/>
+          <w:kern w:val="0"/>
+          <w:sz w:val="21"/>
+          <w:szCs w:val="21"/>
+          <w14:ligatures w14:val="none"/>
+        </w:rPr>
+        <w:t>&lt;</w:t>
+      </w:r>
+      <w:r>
+        <w:rPr>
+          <w:rFonts w:ascii="Consolas" w:eastAsia="Times New Roman" w:hAnsi="Consolas" w:cs="Times New Roman"/>
+          <w:color w:val="569CD6"/>
+          <w:kern w:val="0"/>
+          <w:sz w:val="21"/>
+          <w:szCs w:val="21"/>
+          <w14:ligatures w14:val="none"/>
+        </w:rPr>
+        <w:t>p</w:t>
+      </w:r>
+      <w:r>
+        <w:rPr>
+          <w:rFonts w:ascii="Consolas" w:eastAsia="Times New Roman" w:hAnsi="Consolas" w:cs="Times New Roman"/>
+          <w:color w:val="808080"/>
+          <w:kern w:val="0"/>
+          <w:sz w:val="21"/>
+          <w:szCs w:val="21"/>
+          <w14:ligatures w14:val="none"/>
+        </w:rPr>
+        <w:t>&gt;</w:t>
+      </w:r>
+      <w:proofErr w:type="spellStart"/>
+      <w:r>
+        <w:rPr>
+          <w:rFonts w:ascii="Consolas" w:eastAsia="Times New Roman" w:hAnsi="Consolas" w:cs="Times New Roman"/>
+          <w:color w:val="D4D4D4"/>
+          <w:kern w:val="0"/>
+          <w:sz w:val="21"/>
+          <w:szCs w:val="21"/>
+          <w14:ligatures w14:val="none"/>
+        </w:rPr>
+        <w:t>Activo</w:t>
+      </w:r>
+      <w:proofErr w:type="spellEnd"/>
+      <w:r>
+        <w:rPr>
+          <w:rFonts w:ascii="Consolas" w:eastAsia="Times New Roman" w:hAnsi="Consolas" w:cs="Times New Roman"/>
+          <w:color w:val="808080"/>
+          <w:kern w:val="0"/>
+          <w:sz w:val="21"/>
+          <w:szCs w:val="21"/>
+          <w14:ligatures w14:val="none"/>
+        </w:rPr>
+        <w:t>&lt;/</w:t>
+      </w:r>
+      <w:r>
+        <w:rPr>
+          <w:rFonts w:ascii="Consolas" w:eastAsia="Times New Roman" w:hAnsi="Consolas" w:cs="Times New Roman"/>
+          <w:color w:val="569CD6"/>
+          <w:kern w:val="0"/>
+          <w:sz w:val="21"/>
+          <w:szCs w:val="21"/>
+          <w14:ligatures w14:val="none"/>
+        </w:rPr>
+        <w:t>p</w:t>
+      </w:r>
+      <w:r>
+        <w:rPr>
+          <w:rFonts w:ascii="Consolas" w:eastAsia="Times New Roman" w:hAnsi="Consolas" w:cs="Times New Roman"/>
+          <w:color w:val="808080"/>
+          <w:kern w:val="0"/>
+          <w:sz w:val="21"/>
+          <w:szCs w:val="21"/>
+          <w14:ligatures w14:val="none"/>
+        </w:rPr>
+        <w:t>&gt;</w:t>
+      </w:r>
+      <w:r>
+        <w:rPr>
+          <w:rFonts w:ascii="Consolas" w:eastAsia="Times New Roman" w:hAnsi="Consolas" w:cs="Times New Roman"/>
+          <w:color w:val="569CD6"/>
+          <w:kern w:val="0"/>
+          <w:sz w:val="21"/>
+          <w:szCs w:val="21"/>
+          <w14:ligatures w14:val="none"/>
+        </w:rPr>
+        <w:t>}</w:t>
+      </w:r>
+    </w:p>
+    <w:p>
+      <w:pPr>
+        <w:shd w:val="clear" w:color="auto" w:fill="1F1F1F"/>
+        <w:spacing w:after="0" w:line="285" w:lineRule="atLeast"/>
+        <w:rPr>
+          <w:rFonts w:ascii="Consolas" w:eastAsia="Times New Roman" w:hAnsi="Consolas" w:cs="Times New Roman"/>
+          <w:color w:val="CCCCCC"/>
+          <w:kern w:val="0"/>
+          <w:sz w:val="21"/>
+          <w:szCs w:val="21"/>
+          <w14:ligatures w14:val="none"/>
+        </w:rPr>
+      </w:pPr>
+      <w:r>
+        <w:rPr>
+          <w:rFonts w:ascii="Consolas" w:eastAsia="Times New Roman" w:hAnsi="Consolas" w:cs="Times New Roman"/>
+          <w:color w:val="CCCCCC"/>
+          <w:kern w:val="0"/>
+          <w:sz w:val="21"/>
+          <w:szCs w:val="21"/>
+          <w14:ligatures w14:val="none"/>
+        </w:rPr>
+        <w:t xml:space="preserve">    </w:t>
+      </w:r>
+      <w:r>
+        <w:rPr>
+          <w:rFonts w:ascii="Consolas" w:eastAsia="Times New Roman" w:hAnsi="Consolas" w:cs="Times New Roman"/>
+          <w:color w:val="808080"/>
+          <w:kern w:val="0"/>
+          <w:sz w:val="21"/>
+          <w:szCs w:val="21"/>
+          <w14:ligatures w14:val="none"/>
+        </w:rPr>
+        <w:t>&lt;/</w:t>
+      </w:r>
+      <w:r>
+        <w:rPr>
+          <w:rFonts w:ascii="Consolas" w:eastAsia="Times New Roman" w:hAnsi="Consolas" w:cs="Times New Roman"/>
+          <w:color w:val="569CD6"/>
+          <w:kern w:val="0"/>
+          <w:sz w:val="21"/>
+          <w:szCs w:val="21"/>
+          <w14:ligatures w14:val="none"/>
+        </w:rPr>
+        <w:t>div</w:t>
+      </w:r>
+      <w:r>
+        <w:rPr>
+          <w:rFonts w:ascii="Consolas" w:eastAsia="Times New Roman" w:hAnsi="Consolas" w:cs="Times New Roman"/>
+          <w:color w:val="808080"/>
+          <w:kern w:val="0"/>
+          <w:sz w:val="21"/>
+          <w:szCs w:val="21"/>
+          <w14:ligatures w14:val="none"/>
+        </w:rPr>
+        <w:t>&gt;</w:t>
+      </w:r>
+    </w:p>
+    <w:p>
+      <w:pPr>
+        <w:shd w:val="clear" w:color="auto" w:fill="1F1F1F"/>
+        <w:spacing w:after="0" w:line="285" w:lineRule="atLeast"/>
+        <w:rPr>
+          <w:rFonts w:ascii="Consolas" w:eastAsia="Times New Roman" w:hAnsi="Consolas" w:cs="Times New Roman"/>
+          <w:color w:val="CCCCCC"/>
+          <w:kern w:val="0"/>
+          <w:sz w:val="21"/>
+          <w:szCs w:val="21"/>
+          <w14:ligatures w14:val="none"/>
+        </w:rPr>
+      </w:pPr>
+      <w:r>
+        <w:rPr>
+          <w:rFonts w:ascii="Consolas" w:eastAsia="Times New Roman" w:hAnsi="Consolas" w:cs="Times New Roman"/>
+          <w:color w:val="CCCCCC"/>
+          <w:kern w:val="0"/>
+          <w:sz w:val="21"/>
+          <w:szCs w:val="21"/>
+          <w14:ligatures w14:val="none"/>
+        </w:rPr>
+        <w:t>  );</w:t>
+      </w:r>
+    </w:p>
+    <w:p>
+      <w:pPr>
+        <w:shd w:val="clear" w:color="auto" w:fill="1F1F1F"/>
+        <w:spacing w:after="0" w:line="285" w:lineRule="atLeast"/>
+        <w:rPr>
+          <w:rFonts w:ascii="Consolas" w:eastAsia="Times New Roman" w:hAnsi="Consolas" w:cs="Times New Roman"/>
+          <w:color w:val="CCCCCC"/>
+          <w:kern w:val="0"/>
+          <w:sz w:val="21"/>
+          <w:szCs w:val="21"/>
+          <w14:ligatures w14:val="none"/>
+        </w:rPr>
+      </w:pPr>
+      <w:r>
+        <w:rPr>
+          <w:rFonts w:ascii="Consolas" w:eastAsia="Times New Roman" w:hAnsi="Consolas" w:cs="Times New Roman"/>
+          <w:color w:val="CCCCCC"/>
+          <w:kern w:val="0"/>
+          <w:sz w:val="21"/>
+          <w:szCs w:val="21"/>
+          <w14:ligatures w14:val="none"/>
+        </w:rPr>
+        <w:t>}</w:t>
+      </w:r>
+    </w:p>
+    <w:p>
+      <w:pPr>
+        <w:shd w:val="clear" w:color="auto" w:fill="1F1F1F"/>
+        <w:spacing w:after="0" w:line="285" w:lineRule="atLeast"/>
+        <w:rPr>
+          <w:rFonts w:ascii="Consolas" w:eastAsia="Times New Roman" w:hAnsi="Consolas" w:cs="Times New Roman"/>
+          <w:color w:val="CCCCCC"/>
+          <w:kern w:val="0"/>
+          <w:sz w:val="21"/>
+          <w:szCs w:val="21"/>
+          <w14:ligatures w14:val="none"/>
+        </w:rPr>
+      </w:pPr>
+    </w:p>
+    <w:p/>
+    <w:p>
+      <w:pPr>
+        <w:rPr>
+          <w:b/>
+          <w:bCs/>
+          <w:lang w:val="es-ES"/>
+        </w:rPr>
+      </w:pPr>
+      <w:r>
+        <w:rPr>
+          <w:lang w:val="es-ES"/>
+        </w:rPr>
+        <w:t xml:space="preserve">Cuando manejas un evento de ratón, </w:t>
+      </w:r>
+      <w:proofErr w:type="spellStart"/>
+      <w:proofErr w:type="gramStart"/>
+      <w:r>
+        <w:rPr>
+          <w:lang w:val="es-ES"/>
+        </w:rPr>
+        <w:t>event.target</w:t>
+      </w:r>
+      <w:proofErr w:type="spellEnd"/>
+      <w:proofErr w:type="gramEnd"/>
+      <w:r>
+        <w:rPr>
+          <w:lang w:val="es-ES"/>
+        </w:rPr>
+        <w:t xml:space="preserve"> es </w:t>
+      </w:r>
+      <w:r>
+        <w:rPr>
+          <w:b/>
+          <w:bCs/>
+          <w:lang w:val="es-ES"/>
+        </w:rPr>
+        <w:t>el elemento concreto del DOM donde ocurrió el clic</w:t>
+      </w:r>
+    </w:p>
+    <w:p>
+      <w:pPr>
+        <w:rPr>
+          <w:b/>
+          <w:bCs/>
+          <w:lang w:val="es-ES"/>
+        </w:rPr>
+      </w:pPr>
+    </w:p>
+    <w:tbl>
+      <w:tblPr>
+        <w:tblW w:w="0" w:type="auto"/>
+        <w:tblCellSpacing w:w="15" w:type="dxa"/>
+        <w:tblCellMar>
+          <w:top w:w="15" w:type="dxa"/>
+          <w:left w:w="15" w:type="dxa"/>
+          <w:bottom w:w="15" w:type="dxa"/>
+          <w:right w:w="15" w:type="dxa"/>
+        </w:tblCellMar>
+        <w:tblLook w:val="04A0" w:firstRow="1" w:lastRow="0" w:firstColumn="1" w:lastColumn="0" w:noHBand="0" w:noVBand="1"/>
+      </w:tblPr>
+      <w:tblGrid>
+        <w:gridCol w:w="5893"/>
+        <w:gridCol w:w="3467"/>
+      </w:tblGrid>
+      <w:tr>
+        <w:trPr>
+          <w:tblHeader/>
+          <w:tblCellSpacing w:w="15" w:type="dxa"/>
+        </w:trPr>
+        <w:tc>
+          <w:tcPr>
+            <w:tcW w:w="0" w:type="auto"/>
+            <w:vAlign w:val="center"/>
+            <w:hideMark/>
+          </w:tcPr>
+          <w:p>
+            <w:pPr>
+              <w:rPr>
+                <w:b/>
+                <w:bCs/>
+              </w:rPr>
+            </w:pPr>
+            <w:proofErr w:type="spellStart"/>
+            <w:r>
+              <w:rPr>
+                <w:b/>
+                <w:bCs/>
+              </w:rPr>
+              <w:t>Concepto</w:t>
+            </w:r>
+            <w:proofErr w:type="spellEnd"/>
+          </w:p>
+        </w:tc>
+        <w:tc>
+          <w:tcPr>
+            <w:tcW w:w="0" w:type="auto"/>
+            <w:vAlign w:val="center"/>
+            <w:hideMark/>
+          </w:tcPr>
+          <w:p>
+            <w:pPr>
+              <w:rPr>
+                <w:b/>
+                <w:bCs/>
+              </w:rPr>
+            </w:pPr>
+            <w:proofErr w:type="spellStart"/>
+            <w:r>
+              <w:rPr>
+                <w:b/>
+                <w:bCs/>
+              </w:rPr>
+              <w:t>Significado</w:t>
+            </w:r>
+            <w:proofErr w:type="spellEnd"/>
+          </w:p>
+        </w:tc>
+      </w:tr>
+      <w:tr>
+        <w:trPr>
+          <w:tblCellSpacing w:w="15" w:type="dxa"/>
+        </w:trPr>
+        <w:tc>
+          <w:tcPr>
+            <w:tcW w:w="0" w:type="auto"/>
+            <w:vAlign w:val="center"/>
+            <w:hideMark/>
+          </w:tcPr>
+          <w:p>
+            <w:pPr>
+              <w:rPr>
+                <w:b/>
+                <w:bCs/>
+              </w:rPr>
+            </w:pPr>
+            <w:proofErr w:type="spellStart"/>
+            <w:r>
+              <w:rPr>
+                <w:b/>
+                <w:bCs/>
+              </w:rPr>
+              <w:t>useRef</w:t>
+            </w:r>
+            <w:proofErr w:type="spellEnd"/>
+            <w:r>
+              <w:rPr>
+                <w:b/>
+                <w:bCs/>
+              </w:rPr>
+              <w:t>(null)</w:t>
+            </w:r>
+          </w:p>
+        </w:tc>
+        <w:tc>
+          <w:tcPr>
+            <w:tcW w:w="0" w:type="auto"/>
+            <w:vAlign w:val="center"/>
+            <w:hideMark/>
+          </w:tcPr>
+          <w:p>
+            <w:pPr>
+              <w:rPr>
+                <w:b/>
+                <w:bCs/>
+                <w:lang w:val="es-ES"/>
+              </w:rPr>
+            </w:pPr>
+            <w:r>
+              <w:rPr>
+                <w:b/>
+                <w:bCs/>
+                <w:lang w:val="es-ES"/>
+              </w:rPr>
+              <w:t>Crea una referencia a un elemento del DOM</w:t>
+            </w:r>
+          </w:p>
+        </w:tc>
+      </w:tr>
+      <w:tr>
+        <w:trPr>
+          <w:tblCellSpacing w:w="15" w:type="dxa"/>
+        </w:trPr>
+        <w:tc>
+          <w:tcPr>
+            <w:tcW w:w="0" w:type="auto"/>
+            <w:vAlign w:val="center"/>
+            <w:hideMark/>
+          </w:tcPr>
+          <w:p>
+            <w:pPr>
+              <w:rPr>
+                <w:b/>
+                <w:bCs/>
+              </w:rPr>
+            </w:pPr>
+            <w:proofErr w:type="spellStart"/>
+            <w:proofErr w:type="gramStart"/>
+            <w:r>
+              <w:rPr>
+                <w:b/>
+                <w:bCs/>
+              </w:rPr>
+              <w:lastRenderedPageBreak/>
+              <w:t>event.target</w:t>
+            </w:r>
+            <w:proofErr w:type="spellEnd"/>
+            <w:proofErr w:type="gramEnd"/>
+          </w:p>
+        </w:tc>
+        <w:tc>
+          <w:tcPr>
+            <w:tcW w:w="0" w:type="auto"/>
+            <w:vAlign w:val="center"/>
+            <w:hideMark/>
+          </w:tcPr>
+          <w:p>
+            <w:pPr>
+              <w:rPr>
+                <w:b/>
+                <w:bCs/>
+                <w:lang w:val="es-ES"/>
+              </w:rPr>
+            </w:pPr>
+            <w:r>
+              <w:rPr>
+                <w:b/>
+                <w:bCs/>
+                <w:lang w:val="es-ES"/>
+              </w:rPr>
+              <w:t xml:space="preserve">Elemento del DOM donde se hizo </w:t>
+            </w:r>
+            <w:proofErr w:type="spellStart"/>
+            <w:r>
+              <w:rPr>
+                <w:b/>
+                <w:bCs/>
+                <w:lang w:val="es-ES"/>
+              </w:rPr>
+              <w:t>click</w:t>
+            </w:r>
+            <w:proofErr w:type="spellEnd"/>
+          </w:p>
+        </w:tc>
+      </w:tr>
+      <w:tr>
+        <w:trPr>
+          <w:tblCellSpacing w:w="15" w:type="dxa"/>
+        </w:trPr>
+        <w:tc>
+          <w:tcPr>
+            <w:tcW w:w="0" w:type="auto"/>
+            <w:vAlign w:val="center"/>
+            <w:hideMark/>
+          </w:tcPr>
+          <w:p>
+            <w:pPr>
+              <w:rPr>
+                <w:b/>
+                <w:bCs/>
+              </w:rPr>
+            </w:pPr>
+            <w:proofErr w:type="gramStart"/>
+            <w:r>
+              <w:rPr>
+                <w:b/>
+                <w:bCs/>
+              </w:rPr>
+              <w:t>.contains</w:t>
+            </w:r>
+            <w:proofErr w:type="gramEnd"/>
+            <w:r>
+              <w:rPr>
+                <w:b/>
+                <w:bCs/>
+              </w:rPr>
+              <w:t>()</w:t>
+            </w:r>
+          </w:p>
+        </w:tc>
+        <w:tc>
+          <w:tcPr>
+            <w:tcW w:w="0" w:type="auto"/>
+            <w:vAlign w:val="center"/>
+            <w:hideMark/>
+          </w:tcPr>
+          <w:p>
+            <w:pPr>
+              <w:rPr>
+                <w:b/>
+                <w:bCs/>
+                <w:lang w:val="es-ES"/>
+              </w:rPr>
+            </w:pPr>
+            <w:r>
+              <w:rPr>
+                <w:b/>
+                <w:bCs/>
+                <w:lang w:val="es-ES"/>
+              </w:rPr>
+              <w:t>Devuelve true si un nodo contiene a otro</w:t>
+            </w:r>
+          </w:p>
+        </w:tc>
+      </w:tr>
+      <w:tr>
+        <w:trPr>
+          <w:tblCellSpacing w:w="15" w:type="dxa"/>
+        </w:trPr>
+        <w:tc>
+          <w:tcPr>
+            <w:tcW w:w="0" w:type="auto"/>
+            <w:vAlign w:val="center"/>
+            <w:hideMark/>
+          </w:tcPr>
+          <w:p>
+            <w:pPr>
+              <w:rPr>
+                <w:b/>
+                <w:bCs/>
+              </w:rPr>
+            </w:pPr>
+            <w:proofErr w:type="gramStart"/>
+            <w:r>
+              <w:rPr>
+                <w:b/>
+                <w:bCs/>
+              </w:rPr>
+              <w:t>!</w:t>
+            </w:r>
+            <w:proofErr w:type="spellStart"/>
+            <w:r>
+              <w:rPr>
+                <w:b/>
+                <w:bCs/>
+              </w:rPr>
+              <w:t>inputRef.current</w:t>
+            </w:r>
+            <w:proofErr w:type="gramEnd"/>
+            <w:r>
+              <w:rPr>
+                <w:b/>
+                <w:bCs/>
+              </w:rPr>
+              <w:t>.contains</w:t>
+            </w:r>
+            <w:proofErr w:type="spellEnd"/>
+            <w:r>
+              <w:rPr>
+                <w:b/>
+                <w:bCs/>
+              </w:rPr>
+              <w:t>(</w:t>
+            </w:r>
+            <w:proofErr w:type="spellStart"/>
+            <w:proofErr w:type="gramStart"/>
+            <w:r>
+              <w:rPr>
+                <w:b/>
+                <w:bCs/>
+              </w:rPr>
+              <w:t>event.target</w:t>
+            </w:r>
+            <w:proofErr w:type="spellEnd"/>
+            <w:proofErr w:type="gramEnd"/>
+            <w:r>
+              <w:rPr>
+                <w:b/>
+                <w:bCs/>
+              </w:rPr>
+              <w:t>)</w:t>
+            </w:r>
+          </w:p>
+        </w:tc>
+        <w:tc>
+          <w:tcPr>
+            <w:tcW w:w="0" w:type="auto"/>
+            <w:vAlign w:val="center"/>
+            <w:hideMark/>
+          </w:tcPr>
+          <w:p>
+            <w:pPr>
+              <w:rPr>
+                <w:b/>
+                <w:bCs/>
+                <w:lang w:val="es-ES"/>
+              </w:rPr>
+            </w:pPr>
+            <w:r>
+              <w:rPr>
+                <w:b/>
+                <w:bCs/>
+                <w:lang w:val="es-ES"/>
+              </w:rPr>
+              <w:t xml:space="preserve">El </w:t>
+            </w:r>
+            <w:proofErr w:type="spellStart"/>
+            <w:r>
+              <w:rPr>
+                <w:b/>
+                <w:bCs/>
+                <w:lang w:val="es-ES"/>
+              </w:rPr>
+              <w:t>click</w:t>
+            </w:r>
+            <w:proofErr w:type="spellEnd"/>
+            <w:r>
+              <w:rPr>
+                <w:b/>
+                <w:bCs/>
+                <w:lang w:val="es-ES"/>
+              </w:rPr>
+              <w:t xml:space="preserve"> fue fuera del input</w:t>
+            </w:r>
+          </w:p>
+        </w:tc>
+      </w:tr>
+      <w:tr>
+        <w:trPr>
+          <w:tblCellSpacing w:w="15" w:type="dxa"/>
+        </w:trPr>
+        <w:tc>
+          <w:tcPr>
+            <w:tcW w:w="0" w:type="auto"/>
+            <w:vAlign w:val="center"/>
+            <w:hideMark/>
+          </w:tcPr>
+          <w:p>
+            <w:pPr>
+              <w:rPr>
+                <w:b/>
+                <w:bCs/>
+              </w:rPr>
+            </w:pPr>
+            <w:proofErr w:type="spellStart"/>
+            <w:proofErr w:type="gramStart"/>
+            <w:r>
+              <w:rPr>
+                <w:b/>
+                <w:bCs/>
+              </w:rPr>
+              <w:t>document.addEventListener</w:t>
+            </w:r>
+            <w:proofErr w:type="spellEnd"/>
+            <w:proofErr w:type="gramEnd"/>
+            <w:r>
+              <w:rPr>
+                <w:b/>
+                <w:bCs/>
+              </w:rPr>
+              <w:t>("</w:t>
+            </w:r>
+            <w:proofErr w:type="spellStart"/>
+            <w:r>
+              <w:rPr>
+                <w:b/>
+                <w:bCs/>
+              </w:rPr>
+              <w:t>mousedown</w:t>
+            </w:r>
+            <w:proofErr w:type="spellEnd"/>
+            <w:r>
+              <w:rPr>
+                <w:b/>
+                <w:bCs/>
+              </w:rPr>
+              <w:t xml:space="preserve">", </w:t>
+            </w:r>
+            <w:proofErr w:type="spellStart"/>
+            <w:r>
+              <w:rPr>
+                <w:b/>
+                <w:bCs/>
+              </w:rPr>
+              <w:t>handleClickOutside</w:t>
+            </w:r>
+            <w:proofErr w:type="spellEnd"/>
+            <w:r>
+              <w:rPr>
+                <w:b/>
+                <w:bCs/>
+              </w:rPr>
+              <w:t>)</w:t>
+            </w:r>
+          </w:p>
+        </w:tc>
+        <w:tc>
+          <w:tcPr>
+            <w:tcW w:w="0" w:type="auto"/>
+            <w:vAlign w:val="center"/>
+            <w:hideMark/>
+          </w:tcPr>
+          <w:p>
+            <w:pPr>
+              <w:rPr>
+                <w:b/>
+                <w:bCs/>
+              </w:rPr>
+            </w:pPr>
+            <w:proofErr w:type="spellStart"/>
+            <w:r>
+              <w:rPr>
+                <w:b/>
+                <w:bCs/>
+              </w:rPr>
+              <w:t>Escucha</w:t>
+            </w:r>
+            <w:proofErr w:type="spellEnd"/>
+            <w:r>
+              <w:rPr>
+                <w:b/>
+                <w:bCs/>
+              </w:rPr>
+              <w:t xml:space="preserve"> clicks </w:t>
+            </w:r>
+            <w:proofErr w:type="spellStart"/>
+            <w:r>
+              <w:rPr>
+                <w:b/>
+                <w:bCs/>
+              </w:rPr>
+              <w:t>globales</w:t>
+            </w:r>
+            <w:proofErr w:type="spellEnd"/>
+          </w:p>
+        </w:tc>
+      </w:tr>
+    </w:tbl>
+    <w:p>
+      <w:pPr>
+        <w:rPr>
+          <w:b/>
+          <w:bCs/>
+          <w:lang w:val="es-ES"/>
+        </w:rPr>
+      </w:pPr>
+    </w:p>
+    <w:p>
+      <w:pPr>
+        <w:rPr>
+          <w:b/>
+          <w:bCs/>
+          <w:lang w:val="es-ES"/>
+        </w:rPr>
+      </w:pPr>
+    </w:p>
+    <w:p>
+      <w:pPr>
+        <w:rPr>
+          <w:lang w:val="es-ES"/>
+        </w:rPr>
+      </w:pPr>
     </w:p>
     <w:sectPr>
       <w:pgSz w:w="12240" w:h="15840"/>
@@ -853,7 +5760,6 @@
   <w:style w:type="character" w:default="1" w:styleId="DefaultParagraphFont">
     <w:name w:val="Default Paragraph Font"/>
     <w:uiPriority w:val="1"/>
-    <w:semiHidden/>
     <w:unhideWhenUsed/>
   </w:style>
   <w:style w:type="table" w:default="1" w:styleId="TableNormal">
@@ -1167,6 +6073,29 @@
       <w:spacing w:val="5"/>
     </w:rPr>
   </w:style>
+  <w:style w:type="character" w:styleId="Hyperlink">
+    <w:name w:val="Hyperlink"/>
+    <w:basedOn w:val="DefaultParagraphFont"/>
+    <w:uiPriority w:val="99"/>
+    <w:unhideWhenUsed/>
+    <w:rsid w:val="0048435C"/>
+    <w:rPr>
+      <w:color w:val="0563C1" w:themeColor="hyperlink"/>
+      <w:u w:val="single"/>
+    </w:rPr>
+  </w:style>
+  <w:style w:type="character" w:styleId="UnresolvedMention">
+    <w:name w:val="Unresolved Mention"/>
+    <w:basedOn w:val="DefaultParagraphFont"/>
+    <w:uiPriority w:val="99"/>
+    <w:semiHidden/>
+    <w:unhideWhenUsed/>
+    <w:rsid w:val="0048435C"/>
+    <w:rPr>
+      <w:color w:val="605E5C"/>
+      <w:shd w:val="clear" w:color="auto" w:fill="E1DFDD"/>
+    </w:rPr>
+  </w:style>
 </w:styles>
 </file>
 

</xml_diff>

<commit_message>
Implement basic SearchForm with Enter key and onBlur handling
- Handle onBlur events for inputs to detect focus loss
- Handle onKeyDown for Enter key to trigger conditional form logic
- Prevent default form submission behavior
- Console logs added for testing input values and key events
</commit_message>
<xml_diff>
--- a/Aprendizaje.docx
+++ b/Aprendizaje.docx
@@ -122,21 +122,7 @@
         <w:rPr>
           <w:lang w:val="es-ES"/>
         </w:rPr>
-        <w:t xml:space="preserve">to con otros archivos y lo que hice fue cambiar el nombre momentáneamente y volverlo a cambiar </w:t>
-      </w:r>
-      <w:proofErr w:type="gramStart"/>
-      <w:r>
-        <w:rPr>
-          <w:lang w:val="es-ES"/>
-        </w:rPr>
-        <w:t>al  nombre</w:t>
-      </w:r>
-      <w:proofErr w:type="gramEnd"/>
-      <w:r>
-        <w:rPr>
-          <w:lang w:val="es-ES"/>
-        </w:rPr>
-        <w:t xml:space="preserve"> que quiero, </w:t>
+        <w:t xml:space="preserve">to con otros archivos y lo que hice fue cambiar el nombre momentáneamente y volverlo a cambiar al  nombre que quiero, </w:t>
       </w:r>
       <w:proofErr w:type="spellStart"/>
       <w:r>
@@ -190,7 +176,6 @@
         <w:t>node_modules</w:t>
       </w:r>
       <w:proofErr w:type="spellEnd"/>
-      <w:proofErr w:type="gramStart"/>
       <w:r>
         <w:t>\.</w:t>
       </w:r>
@@ -199,7 +184,6 @@
         <w:t>vite</w:t>
       </w:r>
       <w:proofErr w:type="spellEnd"/>
-      <w:proofErr w:type="gramEnd"/>
       <w:r>
         <w:t>" -Recurse -Force</w:t>
       </w:r>
@@ -350,21 +334,7 @@
         <w:rPr>
           <w:lang w:val="es-ES"/>
         </w:rPr>
-        <w:t xml:space="preserve">lock: primero escribimos el nombre del </w:t>
-      </w:r>
-      <w:proofErr w:type="gramStart"/>
-      <w:r>
-        <w:rPr>
-          <w:lang w:val="es-ES"/>
-        </w:rPr>
-        <w:t>bloque :</w:t>
-      </w:r>
-      <w:proofErr w:type="gramEnd"/>
-      <w:r>
-        <w:rPr>
-          <w:lang w:val="es-ES"/>
-        </w:rPr>
-        <w:t xml:space="preserve"> .persona-de-palitos</w:t>
+        <w:t>lock: primero escribimos el nombre del bloque : .persona-de-palitos</w:t>
       </w:r>
     </w:p>
     <w:p>
@@ -399,24 +369,9 @@
         <w:rPr>
           <w:lang w:val="es-ES"/>
         </w:rPr>
-        <w:t xml:space="preserve">Brazos, </w:t>
-      </w:r>
-      <w:proofErr w:type="gramStart"/>
-      <w:r>
-        <w:rPr>
-          <w:lang w:val="es-ES"/>
-        </w:rPr>
-        <w:t>cabeza..</w:t>
-      </w:r>
-      <w:proofErr w:type="gramEnd"/>
-      <w:r>
-        <w:rPr>
-          <w:lang w:val="es-ES"/>
-        </w:rPr>
-        <w:t xml:space="preserve"> </w:t>
+        <w:t xml:space="preserve">Brazos, cabeza.. </w:t>
       </w:r>
       <w:proofErr w:type="spellStart"/>
-      <w:proofErr w:type="gramStart"/>
       <w:r>
         <w:rPr>
           <w:lang w:val="es-ES"/>
@@ -428,14 +383,7 @@
         <w:rPr>
           <w:lang w:val="es-ES"/>
         </w:rPr>
-        <w:t xml:space="preserve"> .persona</w:t>
-      </w:r>
-      <w:proofErr w:type="gramEnd"/>
-      <w:r>
-        <w:rPr>
-          <w:lang w:val="es-ES"/>
-        </w:rPr>
-        <w:t>-de-palitos_ _cabeza</w:t>
+        <w:t xml:space="preserve"> .persona-de-palitos_ _cabeza</w:t>
       </w:r>
     </w:p>
     <w:p>
@@ -456,21 +404,7 @@
         <w:rPr>
           <w:lang w:val="es-ES"/>
         </w:rPr>
-        <w:t>odificador: rojo, verde, grande</w:t>
-      </w:r>
-      <w:proofErr w:type="gramStart"/>
-      <w:r>
-        <w:rPr>
-          <w:lang w:val="es-ES"/>
-        </w:rPr>
-        <w:t xml:space="preserve"> ..</w:t>
-      </w:r>
-      <w:proofErr w:type="gramEnd"/>
-      <w:r>
-        <w:rPr>
-          <w:lang w:val="es-ES"/>
-        </w:rPr>
-        <w:t xml:space="preserve"> </w:t>
+        <w:t xml:space="preserve">odificador: rojo, verde, grande .. </w:t>
       </w:r>
       <w:proofErr w:type="spellStart"/>
       <w:r>
@@ -497,21 +431,7 @@
         <w:rPr>
           <w:lang w:val="es-ES"/>
         </w:rPr>
-        <w:t xml:space="preserve">                       </w:t>
-      </w:r>
-      <w:proofErr w:type="gramStart"/>
-      <w:r>
-        <w:rPr>
-          <w:lang w:val="es-ES"/>
-        </w:rPr>
-        <w:t>.persona</w:t>
-      </w:r>
-      <w:proofErr w:type="gramEnd"/>
-      <w:r>
-        <w:rPr>
-          <w:lang w:val="es-ES"/>
-        </w:rPr>
-        <w:t>-de-palitos_ _cabeza- - grande</w:t>
+        <w:t xml:space="preserve">                       .persona-de-palitos_ _cabeza- - grande</w:t>
       </w:r>
     </w:p>
     <w:p>
@@ -555,7 +475,6 @@
           <w14:ligatures w14:val="none"/>
         </w:rPr>
       </w:pPr>
-      <w:proofErr w:type="gramStart"/>
       <w:r>
         <w:rPr>
           <w:rFonts w:ascii="Consolas" w:eastAsia="Times New Roman" w:hAnsi="Consolas" w:cs="Times New Roman"/>
@@ -581,7 +500,6 @@
         <w:t>formContainer</w:t>
       </w:r>
       <w:proofErr w:type="spellEnd"/>
-      <w:proofErr w:type="gramEnd"/>
       <w:r>
         <w:rPr>
           <w:rFonts w:ascii="Consolas" w:eastAsia="Times New Roman" w:hAnsi="Consolas" w:cs="Times New Roman"/>
@@ -594,7 +512,6 @@
         <w:t>__</w:t>
       </w:r>
       <w:proofErr w:type="spellStart"/>
-      <w:proofErr w:type="gramStart"/>
       <w:r>
         <w:rPr>
           <w:rFonts w:ascii="Consolas" w:eastAsia="Times New Roman" w:hAnsi="Consolas" w:cs="Times New Roman"/>
@@ -618,7 +535,6 @@
         </w:rPr>
         <w:t>{</w:t>
       </w:r>
-      <w:proofErr w:type="gramEnd"/>
     </w:p>
     <w:p>
       <w:pPr>
@@ -1301,7 +1217,6 @@
           <w14:ligatures w14:val="none"/>
         </w:rPr>
       </w:pPr>
-      <w:proofErr w:type="gramStart"/>
       <w:r>
         <w:rPr>
           <w:rFonts w:ascii="Consolas" w:eastAsia="Times New Roman" w:hAnsi="Consolas" w:cs="Times New Roman"/>
@@ -1326,7 +1241,6 @@
         <w:t>formContainer</w:t>
       </w:r>
       <w:proofErr w:type="spellEnd"/>
-      <w:proofErr w:type="gramEnd"/>
       <w:r>
         <w:rPr>
           <w:rFonts w:ascii="Consolas" w:eastAsia="Times New Roman" w:hAnsi="Consolas" w:cs="Times New Roman"/>
@@ -1338,7 +1252,6 @@
         </w:rPr>
         <w:t>__title</w:t>
       </w:r>
-      <w:proofErr w:type="gramStart"/>
       <w:r>
         <w:rPr>
           <w:rFonts w:ascii="Consolas" w:eastAsia="Times New Roman" w:hAnsi="Consolas" w:cs="Times New Roman"/>
@@ -1374,7 +1287,6 @@
         <w:t>formContainer</w:t>
       </w:r>
       <w:proofErr w:type="spellEnd"/>
-      <w:proofErr w:type="gramEnd"/>
       <w:r>
         <w:rPr>
           <w:rFonts w:ascii="Consolas" w:eastAsia="Times New Roman" w:hAnsi="Consolas" w:cs="Times New Roman"/>
@@ -1384,19 +1296,7 @@
           <w:szCs w:val="21"/>
           <w14:ligatures w14:val="none"/>
         </w:rPr>
-        <w:t>__title--</w:t>
-      </w:r>
-      <w:proofErr w:type="gramStart"/>
-      <w:r>
-        <w:rPr>
-          <w:rFonts w:ascii="Consolas" w:eastAsia="Times New Roman" w:hAnsi="Consolas" w:cs="Times New Roman"/>
-          <w:color w:val="D7BA7D"/>
-          <w:kern w:val="0"/>
-          <w:sz w:val="21"/>
-          <w:szCs w:val="21"/>
-          <w14:ligatures w14:val="none"/>
-        </w:rPr>
-        <w:t>secondary</w:t>
+        <w:t>__title--secondary</w:t>
       </w:r>
       <w:r>
         <w:rPr>
@@ -1409,7 +1309,6 @@
         </w:rPr>
         <w:t>{</w:t>
       </w:r>
-      <w:proofErr w:type="gramEnd"/>
     </w:p>
     <w:p>
       <w:pPr>
@@ -1457,7 +1356,6 @@
         </w:rPr>
         <w:t xml:space="preserve">: </w:t>
       </w:r>
-      <w:proofErr w:type="gramStart"/>
       <w:r>
         <w:rPr>
           <w:rFonts w:ascii="Consolas" w:eastAsia="Times New Roman" w:hAnsi="Consolas" w:cs="Times New Roman"/>
@@ -1480,7 +1378,6 @@
         </w:rPr>
         <w:t>(</w:t>
       </w:r>
-      <w:proofErr w:type="gramEnd"/>
       <w:r>
         <w:rPr>
           <w:rFonts w:ascii="Consolas" w:eastAsia="Times New Roman" w:hAnsi="Consolas" w:cs="Times New Roman"/>
@@ -1550,7 +1447,6 @@
         </w:rPr>
         <w:t xml:space="preserve">: </w:t>
       </w:r>
-      <w:proofErr w:type="gramStart"/>
       <w:r>
         <w:rPr>
           <w:rFonts w:ascii="Consolas" w:eastAsia="Times New Roman" w:hAnsi="Consolas" w:cs="Times New Roman"/>
@@ -1573,7 +1469,6 @@
         </w:rPr>
         <w:t>(</w:t>
       </w:r>
-      <w:proofErr w:type="gramEnd"/>
       <w:r>
         <w:rPr>
           <w:rFonts w:ascii="Consolas" w:eastAsia="Times New Roman" w:hAnsi="Consolas" w:cs="Times New Roman"/>
@@ -1644,7 +1539,6 @@
         <w:t xml:space="preserve">: </w:t>
       </w:r>
       <w:proofErr w:type="spellStart"/>
-      <w:proofErr w:type="gramStart"/>
       <w:r>
         <w:rPr>
           <w:rFonts w:ascii="Consolas" w:eastAsia="Times New Roman" w:hAnsi="Consolas" w:cs="Times New Roman"/>
@@ -1668,7 +1562,6 @@
         </w:rPr>
         <w:t>(</w:t>
       </w:r>
-      <w:proofErr w:type="gramEnd"/>
       <w:r>
         <w:rPr>
           <w:rFonts w:ascii="Consolas" w:eastAsia="Times New Roman" w:hAnsi="Consolas" w:cs="Times New Roman"/>
@@ -2019,16 +1912,18 @@
           <w:kern w:val="0"/>
           <w:sz w:val="21"/>
           <w:szCs w:val="21"/>
-          <w14:ligatures w14:val="none"/>
-        </w:rPr>
-      </w:pPr>
-      <w:r>
-        <w:rPr>
-          <w:rFonts w:ascii="Consolas" w:eastAsia="Times New Roman" w:hAnsi="Consolas" w:cs="Times New Roman"/>
-          <w:color w:val="CCCCCC"/>
-          <w:kern w:val="0"/>
-          <w:sz w:val="21"/>
-          <w:szCs w:val="21"/>
+          <w:lang w:val="es-ES"/>
+          <w14:ligatures w14:val="none"/>
+        </w:rPr>
+      </w:pPr>
+      <w:r>
+        <w:rPr>
+          <w:rFonts w:ascii="Consolas" w:eastAsia="Times New Roman" w:hAnsi="Consolas" w:cs="Times New Roman"/>
+          <w:color w:val="CCCCCC"/>
+          <w:kern w:val="0"/>
+          <w:sz w:val="21"/>
+          <w:szCs w:val="21"/>
+          <w:lang w:val="es-ES"/>
           <w14:ligatures w14:val="none"/>
         </w:rPr>
         <w:t>}</w:t>
@@ -2074,7 +1969,7 @@
           <w:lang w:val="es-ES"/>
         </w:rPr>
       </w:pPr>
-      <w:hyperlink r:id="rId4" w:history="1">
+      <w:hyperlink r:id="rId5" w:history="1">
         <w:r>
           <w:rPr>
             <w:rStyle w:val="Hyperlink"/>
@@ -2191,6 +2086,7 @@
           <w:kern w:val="0"/>
           <w:sz w:val="21"/>
           <w:szCs w:val="21"/>
+          <w:lang w:val="es-ES"/>
           <w14:ligatures w14:val="none"/>
         </w:rPr>
       </w:pPr>
@@ -2228,19 +2124,7 @@
           <w:szCs w:val="21"/>
           <w14:ligatures w14:val="none"/>
         </w:rPr>
-        <w:t xml:space="preserve"> </w:t>
-      </w:r>
-      <w:proofErr w:type="gramStart"/>
-      <w:r>
-        <w:rPr>
-          <w:rFonts w:ascii="Consolas" w:eastAsia="Times New Roman" w:hAnsi="Consolas" w:cs="Times New Roman"/>
-          <w:color w:val="CCCCCC"/>
-          <w:kern w:val="0"/>
-          <w:sz w:val="21"/>
-          <w:szCs w:val="21"/>
-          <w14:ligatures w14:val="none"/>
-        </w:rPr>
-        <w:t xml:space="preserve">{ </w:t>
+        <w:t xml:space="preserve"> { </w:t>
       </w:r>
       <w:proofErr w:type="spellStart"/>
       <w:r>
@@ -2255,7 +2139,6 @@
         <w:t>useEffect</w:t>
       </w:r>
       <w:proofErr w:type="spellEnd"/>
-      <w:proofErr w:type="gramEnd"/>
       <w:r>
         <w:rPr>
           <w:rFonts w:ascii="Consolas" w:eastAsia="Times New Roman" w:hAnsi="Consolas" w:cs="Times New Roman"/>
@@ -2292,7 +2175,6 @@
         <w:t xml:space="preserve">, </w:t>
       </w:r>
       <w:proofErr w:type="spellStart"/>
-      <w:proofErr w:type="gramStart"/>
       <w:r>
         <w:rPr>
           <w:rFonts w:ascii="Consolas" w:eastAsia="Times New Roman" w:hAnsi="Consolas" w:cs="Times New Roman"/>
@@ -2314,19 +2196,7 @@
           <w:szCs w:val="21"/>
           <w14:ligatures w14:val="none"/>
         </w:rPr>
-        <w:t xml:space="preserve"> }</w:t>
-      </w:r>
-      <w:proofErr w:type="gramEnd"/>
-      <w:r>
-        <w:rPr>
-          <w:rFonts w:ascii="Consolas" w:eastAsia="Times New Roman" w:hAnsi="Consolas" w:cs="Times New Roman"/>
-          <w:color w:val="CCCCCC"/>
-          <w:kern w:val="0"/>
-          <w:sz w:val="21"/>
-          <w:szCs w:val="21"/>
-          <w14:ligatures w14:val="none"/>
-        </w:rPr>
-        <w:t xml:space="preserve"> </w:t>
+        <w:t xml:space="preserve"> } </w:t>
       </w:r>
       <w:r>
         <w:rPr>
@@ -2466,7 +2336,6 @@
         </w:rPr>
         <w:t xml:space="preserve"> </w:t>
       </w:r>
-      <w:proofErr w:type="gramStart"/>
       <w:r>
         <w:rPr>
           <w:rFonts w:ascii="Consolas" w:eastAsia="Times New Roman" w:hAnsi="Consolas" w:cs="Times New Roman"/>
@@ -2487,19 +2356,7 @@
           <w:szCs w:val="21"/>
           <w14:ligatures w14:val="none"/>
         </w:rPr>
-        <w:t>(</w:t>
-      </w:r>
-      <w:proofErr w:type="gramEnd"/>
-      <w:r>
-        <w:rPr>
-          <w:rFonts w:ascii="Consolas" w:eastAsia="Times New Roman" w:hAnsi="Consolas" w:cs="Times New Roman"/>
-          <w:color w:val="CCCCCC"/>
-          <w:kern w:val="0"/>
-          <w:sz w:val="21"/>
-          <w:szCs w:val="21"/>
-          <w14:ligatures w14:val="none"/>
-        </w:rPr>
-        <w:t>) {</w:t>
+        <w:t>() {</w:t>
       </w:r>
     </w:p>
     <w:p>
@@ -2843,7 +2700,6 @@
         <w:t xml:space="preserve">  </w:t>
       </w:r>
       <w:proofErr w:type="spellStart"/>
-      <w:proofErr w:type="gramStart"/>
       <w:r>
         <w:rPr>
           <w:rFonts w:ascii="Consolas" w:eastAsia="Times New Roman" w:hAnsi="Consolas" w:cs="Times New Roman"/>
@@ -2865,19 +2721,7 @@
           <w:szCs w:val="21"/>
           <w14:ligatures w14:val="none"/>
         </w:rPr>
-        <w:t>(</w:t>
-      </w:r>
-      <w:proofErr w:type="gramEnd"/>
-      <w:r>
-        <w:rPr>
-          <w:rFonts w:ascii="Consolas" w:eastAsia="Times New Roman" w:hAnsi="Consolas" w:cs="Times New Roman"/>
-          <w:color w:val="CCCCCC"/>
-          <w:kern w:val="0"/>
-          <w:sz w:val="21"/>
-          <w:szCs w:val="21"/>
-          <w14:ligatures w14:val="none"/>
-        </w:rPr>
-        <w:t xml:space="preserve">() </w:t>
+        <w:t xml:space="preserve">(() </w:t>
       </w:r>
       <w:r>
         <w:rPr>
@@ -3096,9 +2940,19 @@
           <w:szCs w:val="21"/>
           <w14:ligatures w14:val="none"/>
         </w:rPr>
-        <w:t>&amp;</w:t>
-      </w:r>
-      <w:proofErr w:type="gramStart"/>
+        <w:t>&amp;&amp;</w:t>
+      </w:r>
+      <w:r>
+        <w:rPr>
+          <w:rFonts w:ascii="Consolas" w:eastAsia="Times New Roman" w:hAnsi="Consolas" w:cs="Times New Roman"/>
+          <w:color w:val="CCCCCC"/>
+          <w:kern w:val="0"/>
+          <w:sz w:val="21"/>
+          <w:szCs w:val="21"/>
+          <w14:ligatures w14:val="none"/>
+        </w:rPr>
+        <w:t xml:space="preserve"> </w:t>
+      </w:r>
       <w:r>
         <w:rPr>
           <w:rFonts w:ascii="Consolas" w:eastAsia="Times New Roman" w:hAnsi="Consolas" w:cs="Times New Roman"/>
@@ -3108,32 +2962,9 @@
           <w:szCs w:val="21"/>
           <w14:ligatures w14:val="none"/>
         </w:rPr>
-        <w:t>&amp;</w:t>
-      </w:r>
-      <w:r>
-        <w:rPr>
-          <w:rFonts w:ascii="Consolas" w:eastAsia="Times New Roman" w:hAnsi="Consolas" w:cs="Times New Roman"/>
-          <w:color w:val="CCCCCC"/>
-          <w:kern w:val="0"/>
-          <w:sz w:val="21"/>
-          <w:szCs w:val="21"/>
-          <w14:ligatures w14:val="none"/>
-        </w:rPr>
-        <w:t xml:space="preserve"> </w:t>
-      </w:r>
-      <w:r>
-        <w:rPr>
-          <w:rFonts w:ascii="Consolas" w:eastAsia="Times New Roman" w:hAnsi="Consolas" w:cs="Times New Roman"/>
-          <w:color w:val="D4D4D4"/>
-          <w:kern w:val="0"/>
-          <w:sz w:val="21"/>
-          <w:szCs w:val="21"/>
-          <w14:ligatures w14:val="none"/>
-        </w:rPr>
         <w:t>!</w:t>
       </w:r>
       <w:proofErr w:type="spellStart"/>
-      <w:proofErr w:type="gramEnd"/>
       <w:r>
         <w:rPr>
           <w:rFonts w:ascii="Consolas" w:eastAsia="Times New Roman" w:hAnsi="Consolas" w:cs="Times New Roman"/>
@@ -3202,7 +3033,6 @@
         <w:t>(</w:t>
       </w:r>
       <w:proofErr w:type="spellStart"/>
-      <w:proofErr w:type="gramStart"/>
       <w:r>
         <w:rPr>
           <w:rFonts w:ascii="Consolas" w:eastAsia="Times New Roman" w:hAnsi="Consolas" w:cs="Times New Roman"/>
@@ -3237,7 +3067,6 @@
         <w:t>target</w:t>
       </w:r>
       <w:proofErr w:type="spellEnd"/>
-      <w:proofErr w:type="gramEnd"/>
       <w:r>
         <w:rPr>
           <w:rFonts w:ascii="Consolas" w:eastAsia="Times New Roman" w:hAnsi="Consolas" w:cs="Times New Roman"/>
@@ -3410,7 +3239,6 @@
         <w:t xml:space="preserve">    </w:t>
       </w:r>
       <w:proofErr w:type="spellStart"/>
-      <w:proofErr w:type="gramStart"/>
       <w:r>
         <w:rPr>
           <w:rFonts w:ascii="Consolas" w:eastAsia="Times New Roman" w:hAnsi="Consolas" w:cs="Times New Roman"/>
@@ -3445,7 +3273,6 @@
         <w:t>addEventListener</w:t>
       </w:r>
       <w:proofErr w:type="spellEnd"/>
-      <w:proofErr w:type="gramEnd"/>
       <w:r>
         <w:rPr>
           <w:rFonts w:ascii="Consolas" w:eastAsia="Times New Roman" w:hAnsi="Consolas" w:cs="Times New Roman"/>
@@ -3636,7 +3463,6 @@
         <w:t xml:space="preserve">      </w:t>
       </w:r>
       <w:proofErr w:type="spellStart"/>
-      <w:proofErr w:type="gramStart"/>
       <w:r>
         <w:rPr>
           <w:rFonts w:ascii="Consolas" w:eastAsia="Times New Roman" w:hAnsi="Consolas" w:cs="Times New Roman"/>
@@ -3671,7 +3497,6 @@
         <w:t>removeEventListener</w:t>
       </w:r>
       <w:proofErr w:type="spellEnd"/>
-      <w:proofErr w:type="gramEnd"/>
       <w:r>
         <w:rPr>
           <w:rFonts w:ascii="Consolas" w:eastAsia="Times New Roman" w:hAnsi="Consolas" w:cs="Times New Roman"/>
@@ -4089,7 +3914,6 @@
         <w:t>onFocus</w:t>
       </w:r>
       <w:proofErr w:type="spellEnd"/>
-      <w:proofErr w:type="gramStart"/>
       <w:r>
         <w:rPr>
           <w:rFonts w:ascii="Consolas" w:eastAsia="Times New Roman" w:hAnsi="Consolas" w:cs="Times New Roman"/>
@@ -4112,7 +3936,6 @@
         </w:rPr>
         <w:t>{</w:t>
       </w:r>
-      <w:proofErr w:type="gramEnd"/>
       <w:r>
         <w:rPr>
           <w:rFonts w:ascii="Consolas" w:eastAsia="Times New Roman" w:hAnsi="Consolas" w:cs="Times New Roman"/>
@@ -4610,7 +4433,6 @@
         <w:t xml:space="preserve">Cuando manejas un evento de ratón, </w:t>
       </w:r>
       <w:proofErr w:type="spellStart"/>
-      <w:proofErr w:type="gramStart"/>
       <w:r>
         <w:rPr>
           <w:lang w:val="es-ES"/>
@@ -4618,7 +4440,6 @@
         <w:t>event.target</w:t>
       </w:r>
       <w:proofErr w:type="spellEnd"/>
-      <w:proofErr w:type="gramEnd"/>
       <w:r>
         <w:rPr>
           <w:lang w:val="es-ES"/>
@@ -4791,7 +4612,6 @@
               </w:rPr>
             </w:pPr>
             <w:proofErr w:type="spellStart"/>
-            <w:proofErr w:type="gramStart"/>
             <w:r>
               <w:rPr>
                 <w:b/>
@@ -4801,7 +4621,6 @@
               <w:t>event.target</w:t>
             </w:r>
             <w:proofErr w:type="spellEnd"/>
-            <w:proofErr w:type="gramEnd"/>
           </w:p>
         </w:tc>
         <w:tc>
@@ -4856,21 +4675,12 @@
                 <w:bCs/>
               </w:rPr>
             </w:pPr>
-            <w:proofErr w:type="gramStart"/>
             <w:r>
               <w:rPr>
                 <w:b/>
                 <w:bCs/>
               </w:rPr>
-              <w:t>.contains</w:t>
-            </w:r>
-            <w:proofErr w:type="gramEnd"/>
-            <w:r>
-              <w:rPr>
-                <w:b/>
-                <w:bCs/>
-              </w:rPr>
-              <w:t>()</w:t>
+              <w:t>.contains()</w:t>
             </w:r>
           </w:p>
         </w:tc>
@@ -4916,7 +4726,6 @@
                 <w:bCs/>
               </w:rPr>
             </w:pPr>
-            <w:proofErr w:type="gramStart"/>
             <w:r>
               <w:rPr>
                 <w:b/>
@@ -4930,15 +4739,7 @@
                 <w:b/>
                 <w:bCs/>
               </w:rPr>
-              <w:t>inputRef.current</w:t>
-            </w:r>
-            <w:proofErr w:type="gramEnd"/>
-            <w:r>
-              <w:rPr>
-                <w:b/>
-                <w:bCs/>
-              </w:rPr>
-              <w:t>.contains</w:t>
+              <w:t>inputRef.current.contains</w:t>
             </w:r>
             <w:proofErr w:type="spellEnd"/>
             <w:r>
@@ -4949,7 +4750,6 @@
               <w:t>(</w:t>
             </w:r>
             <w:proofErr w:type="spellStart"/>
-            <w:proofErr w:type="gramStart"/>
             <w:r>
               <w:rPr>
                 <w:b/>
@@ -4958,7 +4758,6 @@
               <w:t>event.target</w:t>
             </w:r>
             <w:proofErr w:type="spellEnd"/>
-            <w:proofErr w:type="gramEnd"/>
             <w:r>
               <w:rPr>
                 <w:b/>
@@ -5029,7 +4828,6 @@
               </w:rPr>
             </w:pPr>
             <w:proofErr w:type="spellStart"/>
-            <w:proofErr w:type="gramStart"/>
             <w:r>
               <w:rPr>
                 <w:b/>
@@ -5038,7 +4836,6 @@
               <w:t>document.addEventListener</w:t>
             </w:r>
             <w:proofErr w:type="spellEnd"/>
-            <w:proofErr w:type="gramEnd"/>
             <w:r>
               <w:rPr>
                 <w:b/>
@@ -5146,6 +4943,594 @@
           <w:lang w:val="es-ES"/>
         </w:rPr>
       </w:pPr>
+      <w:r>
+        <w:rPr>
+          <w:lang w:val="es-ES"/>
+        </w:rPr>
+        <w:t xml:space="preserve">Que hace un use </w:t>
+      </w:r>
+      <w:proofErr w:type="spellStart"/>
+      <w:r>
+        <w:rPr>
+          <w:lang w:val="es-ES"/>
+        </w:rPr>
+        <w:t>ref</w:t>
+      </w:r>
+      <w:proofErr w:type="spellEnd"/>
+      <w:r>
+        <w:rPr>
+          <w:lang w:val="es-ES"/>
+        </w:rPr>
+        <w:t>?</w:t>
+      </w:r>
+    </w:p>
+    <w:p>
+      <w:pPr>
+        <w:rPr>
+          <w:lang w:val="es-ES"/>
+        </w:rPr>
+      </w:pPr>
+    </w:p>
+    <w:p>
+      <w:pPr>
+        <w:rPr>
+          <w:lang w:val="es-ES"/>
+        </w:rPr>
+      </w:pPr>
+      <w:r>
+        <w:rPr>
+          <w:lang w:val="es-ES"/>
+        </w:rPr>
+        <w:t xml:space="preserve">Lo que hace es guardar un valor entre renderizados sin recargar la </w:t>
+      </w:r>
+      <w:proofErr w:type="spellStart"/>
+      <w:r>
+        <w:rPr>
+          <w:lang w:val="es-ES"/>
+        </w:rPr>
+        <w:t>pagina</w:t>
+      </w:r>
+      <w:proofErr w:type="spellEnd"/>
+      <w:r>
+        <w:rPr>
+          <w:lang w:val="es-ES"/>
+        </w:rPr>
+        <w:t xml:space="preserve"> cuando se actualiza</w:t>
+      </w:r>
+      <w:r>
+        <w:rPr>
+          <w:lang w:val="es-ES"/>
+        </w:rPr>
+        <w:t xml:space="preserve">, al crear el </w:t>
+      </w:r>
+      <w:proofErr w:type="spellStart"/>
+      <w:r>
+        <w:rPr>
+          <w:lang w:val="es-ES"/>
+        </w:rPr>
+        <w:t>useRef</w:t>
+      </w:r>
+      <w:proofErr w:type="spellEnd"/>
+      <w:r>
+        <w:rPr>
+          <w:lang w:val="es-ES"/>
+        </w:rPr>
+        <w:t xml:space="preserve"> este crea un objeto que es el que guarda dicho valor entre renderizados, el cual tendrá una propiedad que se llama “</w:t>
+      </w:r>
+      <w:proofErr w:type="spellStart"/>
+      <w:r>
+        <w:rPr>
+          <w:lang w:val="es-ES"/>
+        </w:rPr>
+        <w:t>current</w:t>
+      </w:r>
+      <w:proofErr w:type="spellEnd"/>
+      <w:r>
+        <w:rPr>
+          <w:lang w:val="es-ES"/>
+        </w:rPr>
+        <w:t>” en la cual se guarda dicho valor.</w:t>
+      </w:r>
+    </w:p>
+    <w:p>
+      <w:pPr>
+        <w:rPr>
+          <w:lang w:val="es-ES"/>
+        </w:rPr>
+      </w:pPr>
+    </w:p>
+    <w:p>
+      <w:pPr>
+        <w:shd w:val="clear" w:color="auto" w:fill="1F1F1F"/>
+        <w:spacing w:after="0" w:line="285" w:lineRule="atLeast"/>
+        <w:rPr>
+          <w:rFonts w:ascii="Consolas" w:eastAsia="Times New Roman" w:hAnsi="Consolas" w:cs="Times New Roman"/>
+          <w:color w:val="CCCCCC"/>
+          <w:kern w:val="0"/>
+          <w:sz w:val="21"/>
+          <w:szCs w:val="21"/>
+          <w14:ligatures w14:val="none"/>
+        </w:rPr>
+      </w:pPr>
+      <w:r>
+        <w:rPr>
+          <w:rFonts w:ascii="Consolas" w:eastAsia="Times New Roman" w:hAnsi="Consolas" w:cs="Times New Roman"/>
+          <w:color w:val="569CD6"/>
+          <w:kern w:val="0"/>
+          <w:sz w:val="21"/>
+          <w:szCs w:val="21"/>
+          <w14:ligatures w14:val="none"/>
+        </w:rPr>
+        <w:t>const</w:t>
+      </w:r>
+      <w:r>
+        <w:rPr>
+          <w:rFonts w:ascii="Consolas" w:eastAsia="Times New Roman" w:hAnsi="Consolas" w:cs="Times New Roman"/>
+          <w:color w:val="CCCCCC"/>
+          <w:kern w:val="0"/>
+          <w:sz w:val="21"/>
+          <w:szCs w:val="21"/>
+          <w14:ligatures w14:val="none"/>
+        </w:rPr>
+        <w:t xml:space="preserve"> </w:t>
+      </w:r>
+      <w:proofErr w:type="spellStart"/>
+      <w:r>
+        <w:rPr>
+          <w:rFonts w:ascii="Consolas" w:eastAsia="Times New Roman" w:hAnsi="Consolas" w:cs="Times New Roman"/>
+          <w:color w:val="4FC1FF"/>
+          <w:kern w:val="0"/>
+          <w:sz w:val="21"/>
+          <w:szCs w:val="21"/>
+          <w14:ligatures w14:val="none"/>
+        </w:rPr>
+        <w:t>refTest</w:t>
+      </w:r>
+      <w:proofErr w:type="spellEnd"/>
+      <w:r>
+        <w:rPr>
+          <w:rFonts w:ascii="Consolas" w:eastAsia="Times New Roman" w:hAnsi="Consolas" w:cs="Times New Roman"/>
+          <w:color w:val="CCCCCC"/>
+          <w:kern w:val="0"/>
+          <w:sz w:val="21"/>
+          <w:szCs w:val="21"/>
+          <w14:ligatures w14:val="none"/>
+        </w:rPr>
+        <w:t xml:space="preserve"> </w:t>
+      </w:r>
+      <w:r>
+        <w:rPr>
+          <w:rFonts w:ascii="Consolas" w:eastAsia="Times New Roman" w:hAnsi="Consolas" w:cs="Times New Roman"/>
+          <w:color w:val="D4D4D4"/>
+          <w:kern w:val="0"/>
+          <w:sz w:val="21"/>
+          <w:szCs w:val="21"/>
+          <w14:ligatures w14:val="none"/>
+        </w:rPr>
+        <w:t>=</w:t>
+      </w:r>
+      <w:r>
+        <w:rPr>
+          <w:rFonts w:ascii="Consolas" w:eastAsia="Times New Roman" w:hAnsi="Consolas" w:cs="Times New Roman"/>
+          <w:color w:val="CCCCCC"/>
+          <w:kern w:val="0"/>
+          <w:sz w:val="21"/>
+          <w:szCs w:val="21"/>
+          <w14:ligatures w14:val="none"/>
+        </w:rPr>
+        <w:t xml:space="preserve"> </w:t>
+      </w:r>
+      <w:proofErr w:type="spellStart"/>
+      <w:r>
+        <w:rPr>
+          <w:rFonts w:ascii="Consolas" w:eastAsia="Times New Roman" w:hAnsi="Consolas" w:cs="Times New Roman"/>
+          <w:color w:val="DCDCAA"/>
+          <w:kern w:val="0"/>
+          <w:sz w:val="21"/>
+          <w:szCs w:val="21"/>
+          <w14:ligatures w14:val="none"/>
+        </w:rPr>
+        <w:t>useRef</w:t>
+      </w:r>
+      <w:proofErr w:type="spellEnd"/>
+      <w:r>
+        <w:rPr>
+          <w:rFonts w:ascii="Consolas" w:eastAsia="Times New Roman" w:hAnsi="Consolas" w:cs="Times New Roman"/>
+          <w:color w:val="CCCCCC"/>
+          <w:kern w:val="0"/>
+          <w:sz w:val="21"/>
+          <w:szCs w:val="21"/>
+          <w14:ligatures w14:val="none"/>
+        </w:rPr>
+        <w:t>(</w:t>
+      </w:r>
+      <w:r>
+        <w:rPr>
+          <w:rFonts w:ascii="Consolas" w:eastAsia="Times New Roman" w:hAnsi="Consolas" w:cs="Times New Roman"/>
+          <w:color w:val="CE9178"/>
+          <w:kern w:val="0"/>
+          <w:sz w:val="21"/>
+          <w:szCs w:val="21"/>
+          <w14:ligatures w14:val="none"/>
+        </w:rPr>
+        <w:t>"</w:t>
+      </w:r>
+      <w:proofErr w:type="spellStart"/>
+      <w:r>
+        <w:rPr>
+          <w:rFonts w:ascii="Consolas" w:eastAsia="Times New Roman" w:hAnsi="Consolas" w:cs="Times New Roman"/>
+          <w:color w:val="CE9178"/>
+          <w:kern w:val="0"/>
+          <w:sz w:val="21"/>
+          <w:szCs w:val="21"/>
+          <w14:ligatures w14:val="none"/>
+        </w:rPr>
+        <w:t>hola</w:t>
+      </w:r>
+      <w:proofErr w:type="spellEnd"/>
+      <w:r>
+        <w:rPr>
+          <w:rFonts w:ascii="Consolas" w:eastAsia="Times New Roman" w:hAnsi="Consolas" w:cs="Times New Roman"/>
+          <w:color w:val="CE9178"/>
+          <w:kern w:val="0"/>
+          <w:sz w:val="21"/>
+          <w:szCs w:val="21"/>
+          <w14:ligatures w14:val="none"/>
+        </w:rPr>
+        <w:t>"</w:t>
+      </w:r>
+      <w:r>
+        <w:rPr>
+          <w:rFonts w:ascii="Consolas" w:eastAsia="Times New Roman" w:hAnsi="Consolas" w:cs="Times New Roman"/>
+          <w:color w:val="CCCCCC"/>
+          <w:kern w:val="0"/>
+          <w:sz w:val="21"/>
+          <w:szCs w:val="21"/>
+          <w14:ligatures w14:val="none"/>
+        </w:rPr>
+        <w:t>)</w:t>
+      </w:r>
+    </w:p>
+    <w:p>
+      <w:pPr>
+        <w:shd w:val="clear" w:color="auto" w:fill="1F1F1F"/>
+        <w:spacing w:after="0" w:line="285" w:lineRule="atLeast"/>
+        <w:rPr>
+          <w:rFonts w:ascii="Consolas" w:eastAsia="Times New Roman" w:hAnsi="Consolas" w:cs="Times New Roman"/>
+          <w:color w:val="CCCCCC"/>
+          <w:kern w:val="0"/>
+          <w:sz w:val="21"/>
+          <w:szCs w:val="21"/>
+          <w14:ligatures w14:val="none"/>
+        </w:rPr>
+      </w:pPr>
+      <w:r>
+        <w:rPr>
+          <w:rFonts w:ascii="Consolas" w:eastAsia="Times New Roman" w:hAnsi="Consolas" w:cs="Times New Roman"/>
+          <w:color w:val="CCCCCC"/>
+          <w:kern w:val="0"/>
+          <w:sz w:val="21"/>
+          <w:szCs w:val="21"/>
+          <w14:ligatures w14:val="none"/>
+        </w:rPr>
+        <w:t xml:space="preserve">    </w:t>
+      </w:r>
+      <w:r>
+        <w:rPr>
+          <w:rFonts w:ascii="Consolas" w:eastAsia="Times New Roman" w:hAnsi="Consolas" w:cs="Times New Roman"/>
+          <w:color w:val="9CDCFE"/>
+          <w:kern w:val="0"/>
+          <w:sz w:val="21"/>
+          <w:szCs w:val="21"/>
+          <w14:ligatures w14:val="none"/>
+        </w:rPr>
+        <w:t>console</w:t>
+      </w:r>
+      <w:r>
+        <w:rPr>
+          <w:rFonts w:ascii="Consolas" w:eastAsia="Times New Roman" w:hAnsi="Consolas" w:cs="Times New Roman"/>
+          <w:color w:val="CCCCCC"/>
+          <w:kern w:val="0"/>
+          <w:sz w:val="21"/>
+          <w:szCs w:val="21"/>
+          <w14:ligatures w14:val="none"/>
+        </w:rPr>
+        <w:t>.</w:t>
+      </w:r>
+      <w:r>
+        <w:rPr>
+          <w:rFonts w:ascii="Consolas" w:eastAsia="Times New Roman" w:hAnsi="Consolas" w:cs="Times New Roman"/>
+          <w:color w:val="DCDCAA"/>
+          <w:kern w:val="0"/>
+          <w:sz w:val="21"/>
+          <w:szCs w:val="21"/>
+          <w14:ligatures w14:val="none"/>
+        </w:rPr>
+        <w:t>log</w:t>
+      </w:r>
+      <w:r>
+        <w:rPr>
+          <w:rFonts w:ascii="Consolas" w:eastAsia="Times New Roman" w:hAnsi="Consolas" w:cs="Times New Roman"/>
+          <w:color w:val="CCCCCC"/>
+          <w:kern w:val="0"/>
+          <w:sz w:val="21"/>
+          <w:szCs w:val="21"/>
+          <w14:ligatures w14:val="none"/>
+        </w:rPr>
+        <w:t>(</w:t>
+      </w:r>
+      <w:proofErr w:type="spellStart"/>
+      <w:r>
+        <w:rPr>
+          <w:rFonts w:ascii="Consolas" w:eastAsia="Times New Roman" w:hAnsi="Consolas" w:cs="Times New Roman"/>
+          <w:color w:val="4FC1FF"/>
+          <w:kern w:val="0"/>
+          <w:sz w:val="21"/>
+          <w:szCs w:val="21"/>
+          <w14:ligatures w14:val="none"/>
+        </w:rPr>
+        <w:t>refTest</w:t>
+      </w:r>
+      <w:proofErr w:type="spellEnd"/>
+      <w:r>
+        <w:rPr>
+          <w:rFonts w:ascii="Consolas" w:eastAsia="Times New Roman" w:hAnsi="Consolas" w:cs="Times New Roman"/>
+          <w:color w:val="CCCCCC"/>
+          <w:kern w:val="0"/>
+          <w:sz w:val="21"/>
+          <w:szCs w:val="21"/>
+          <w14:ligatures w14:val="none"/>
+        </w:rPr>
+        <w:t>)</w:t>
+      </w:r>
+    </w:p>
+    <w:p/>
+    <w:p>
+      <w:pPr>
+        <w:rPr>
+          <w:lang w:val="es-ES"/>
+        </w:rPr>
+      </w:pPr>
+      <w:r>
+        <w:rPr>
+          <w:lang w:val="es-ES"/>
+        </w:rPr>
+        <w:t>consola: {</w:t>
+      </w:r>
+      <w:proofErr w:type="spellStart"/>
+      <w:r>
+        <w:rPr>
+          <w:lang w:val="es-ES"/>
+        </w:rPr>
+        <w:t>current</w:t>
+      </w:r>
+      <w:proofErr w:type="spellEnd"/>
+      <w:r>
+        <w:rPr>
+          <w:lang w:val="es-ES"/>
+        </w:rPr>
+        <w:t>: “hola”}</w:t>
+      </w:r>
+    </w:p>
+    <w:p>
+      <w:pPr>
+        <w:rPr>
+          <w:lang w:val="es-ES"/>
+        </w:rPr>
+      </w:pPr>
+      <w:r>
+        <w:rPr>
+          <w:lang w:val="es-ES"/>
+        </w:rPr>
+        <w:t xml:space="preserve">Sus dos </w:t>
+      </w:r>
+      <w:r>
+        <w:rPr>
+          <w:lang w:val="es-ES"/>
+        </w:rPr>
+        <w:t>usos casi únicos son:</w:t>
+      </w:r>
+    </w:p>
+    <w:p>
+      <w:pPr>
+        <w:pStyle w:val="ListParagraph"/>
+        <w:numPr>
+          <w:ilvl w:val="0"/>
+          <w:numId w:val="2"/>
+        </w:numPr>
+        <w:rPr>
+          <w:lang w:val="es-ES"/>
+        </w:rPr>
+      </w:pPr>
+      <w:r>
+        <w:rPr>
+          <w:lang w:val="es-ES"/>
+        </w:rPr>
+        <w:t>Guardar una referencia al DOM</w:t>
+      </w:r>
+    </w:p>
+    <w:p>
+      <w:pPr>
+        <w:pStyle w:val="ListParagraph"/>
+        <w:numPr>
+          <w:ilvl w:val="0"/>
+          <w:numId w:val="2"/>
+        </w:numPr>
+        <w:rPr>
+          <w:lang w:val="es-ES"/>
+        </w:rPr>
+      </w:pPr>
+    </w:p>
+    <w:p>
+      <w:pPr>
+        <w:rPr>
+          <w:b/>
+          <w:bCs/>
+          <w:lang w:val="es-ES"/>
+        </w:rPr>
+      </w:pPr>
+      <w:r>
+        <w:rPr>
+          <w:rFonts w:ascii="Segoe UI Emoji" w:hAnsi="Segoe UI Emoji" w:cs="Segoe UI Emoji"/>
+          <w:b/>
+          <w:bCs/>
+          <w:lang w:val="es-ES"/>
+        </w:rPr>
+        <w:t>⚙</w:t>
+      </w:r>
+      <w:r>
+        <w:rPr>
+          <w:rFonts w:ascii="Segoe UI Emoji" w:hAnsi="Segoe UI Emoji" w:cs="Segoe UI Emoji"/>
+          <w:b/>
+          <w:bCs/>
+        </w:rPr>
+        <w:t>️</w:t>
+      </w:r>
+      <w:r>
+        <w:rPr>
+          <w:b/>
+          <w:bCs/>
+          <w:lang w:val="es-ES"/>
+        </w:rPr>
+        <w:t xml:space="preserve"> 2. ¿Qué es </w:t>
+      </w:r>
+      <w:proofErr w:type="spellStart"/>
+      <w:r>
+        <w:rPr>
+          <w:b/>
+          <w:bCs/>
+          <w:lang w:val="es-ES"/>
+        </w:rPr>
+        <w:t>useEffect</w:t>
+      </w:r>
+      <w:proofErr w:type="spellEnd"/>
+      <w:r>
+        <w:rPr>
+          <w:b/>
+          <w:bCs/>
+          <w:lang w:val="es-ES"/>
+        </w:rPr>
+        <w:t>?</w:t>
+      </w:r>
+    </w:p>
+    <w:p>
+      <w:pPr>
+        <w:rPr>
+          <w:lang w:val="es-ES"/>
+        </w:rPr>
+      </w:pPr>
+      <w:proofErr w:type="spellStart"/>
+      <w:r>
+        <w:rPr>
+          <w:lang w:val="es-ES"/>
+        </w:rPr>
+        <w:t>useEffect</w:t>
+      </w:r>
+      <w:proofErr w:type="spellEnd"/>
+      <w:r>
+        <w:rPr>
+          <w:lang w:val="es-ES"/>
+        </w:rPr>
+        <w:t xml:space="preserve"> se usa para </w:t>
+      </w:r>
+      <w:r>
+        <w:rPr>
+          <w:b/>
+          <w:bCs/>
+          <w:lang w:val="es-ES"/>
+        </w:rPr>
+        <w:t>ejecutar efectos secundarios</w:t>
+      </w:r>
+      <w:r>
+        <w:rPr>
+          <w:lang w:val="es-ES"/>
+        </w:rPr>
+        <w:t xml:space="preserve"> en un componente funcional, como:</w:t>
+      </w:r>
+    </w:p>
+    <w:p>
+      <w:pPr>
+        <w:numPr>
+          <w:ilvl w:val="0"/>
+          <w:numId w:val="1"/>
+        </w:numPr>
+      </w:pPr>
+      <w:proofErr w:type="spellStart"/>
+      <w:r>
+        <w:t>Llamadas</w:t>
+      </w:r>
+      <w:proofErr w:type="spellEnd"/>
+      <w:r>
+        <w:t xml:space="preserve"> a APIs</w:t>
+      </w:r>
+    </w:p>
+    <w:p>
+      <w:pPr>
+        <w:numPr>
+          <w:ilvl w:val="0"/>
+          <w:numId w:val="1"/>
+        </w:numPr>
+      </w:pPr>
+      <w:r>
+        <w:t xml:space="preserve">Manipular </w:t>
+      </w:r>
+      <w:proofErr w:type="spellStart"/>
+      <w:r>
+        <w:t>el</w:t>
+      </w:r>
+      <w:proofErr w:type="spellEnd"/>
+      <w:r>
+        <w:t xml:space="preserve"> DOM</w:t>
+      </w:r>
+    </w:p>
+    <w:p>
+      <w:pPr>
+        <w:numPr>
+          <w:ilvl w:val="0"/>
+          <w:numId w:val="1"/>
+        </w:numPr>
+      </w:pPr>
+      <w:proofErr w:type="spellStart"/>
+      <w:r>
+        <w:t>Configurar</w:t>
+      </w:r>
+      <w:proofErr w:type="spellEnd"/>
+      <w:r>
+        <w:t xml:space="preserve"> o </w:t>
+      </w:r>
+      <w:proofErr w:type="spellStart"/>
+      <w:r>
+        <w:t>limpiar</w:t>
+      </w:r>
+      <w:proofErr w:type="spellEnd"/>
+      <w:r>
+        <w:t xml:space="preserve"> listeners</w:t>
+      </w:r>
+    </w:p>
+    <w:p>
+      <w:pPr>
+        <w:numPr>
+          <w:ilvl w:val="0"/>
+          <w:numId w:val="1"/>
+        </w:numPr>
+        <w:rPr>
+          <w:lang w:val="es-ES"/>
+        </w:rPr>
+      </w:pPr>
+      <w:r>
+        <w:rPr>
+          <w:lang w:val="es-ES"/>
+        </w:rPr>
+        <w:lastRenderedPageBreak/>
+        <w:t>Actualizar valores fuera del flujo del renderizado</w:t>
+      </w:r>
+    </w:p>
+    <w:p>
+      <w:pPr>
+        <w:rPr>
+          <w:lang w:val="es-ES"/>
+        </w:rPr>
+      </w:pPr>
     </w:p>
     <w:sectPr>
       <w:pgSz w:w="12240" w:h="15840"/>
@@ -5155,6 +5540,252 @@
     </w:sectPr>
   </w:body>
 </w:document>
+</file>
+
+<file path=word/numbering.xml><?xml version="1.0" encoding="utf-8"?>
+<w:numbering xmlns:wpc="http://schemas.microsoft.com/office/word/2010/wordprocessingCanvas" xmlns:cx="http://schemas.microsoft.com/office/drawing/2014/chartex" xmlns:cx1="http://schemas.microsoft.com/office/drawing/2015/9/8/chartex" xmlns:cx2="http://schemas.microsoft.com/office/drawing/2015/10/21/chartex" xmlns:cx3="http://schemas.microsoft.com/office/drawing/2016/5/9/chartex" xmlns:cx4="http://schemas.microsoft.com/office/drawing/2016/5/10/chartex" xmlns:cx5="http://schemas.microsoft.com/office/drawing/2016/5/11/chartex" xmlns:cx6="http://schemas.microsoft.com/office/drawing/2016/5/12/chartex" xmlns:cx7="http://schemas.microsoft.com/office/drawing/2016/5/13/chartex" xmlns:cx8="http://schemas.microsoft.com/office/drawing/2016/5/14/chartex" xmlns:mc="http://schemas.openxmlformats.org/markup-compatibility/2006" xmlns:aink="http://schemas.microsoft.com/office/drawing/2016/ink" xmlns:am3d="http://schemas.microsoft.com/office/drawing/2017/model3d" xmlns:o="urn:schemas-microsoft-com:office:office" xmlns:oel="http://schemas.microsoft.com/office/2019/extlst" xmlns:r="http://schemas.openxmlformats.org/officeDocument/2006/relationships" xmlns:m="http://schemas.openxmlformats.org/officeDocument/2006/math" xmlns:v="urn:schemas-microsoft-com:vml" xmlns:wp14="http://schemas.microsoft.com/office/word/2010/wordprocessingDrawing" xmlns:wp="http://schemas.openxmlformats.org/drawingml/2006/wordprocessingDrawing" xmlns:w10="urn:schemas-microsoft-com:office:word" xmlns:w="http://schemas.openxmlformats.org/wordprocessingml/2006/main" xmlns:w14="http://schemas.microsoft.com/office/word/2010/wordml" xmlns:w15="http://schemas.microsoft.com/office/word/2012/wordml" xmlns:w16cex="http://schemas.microsoft.com/office/word/2018/wordml/cex" xmlns:w16cid="http://schemas.microsoft.com/office/word/2016/wordml/cid" xmlns:w16="http://schemas.microsoft.com/office/word/2018/wordml" xmlns:w16du="http://schemas.microsoft.com/office/word/2023/wordml/word16du" xmlns:w16sdtdh="http://schemas.microsoft.com/office/word/2020/wordml/sdtdatahash" xmlns:w16sdtfl="http://schemas.microsoft.com/office/word/2024/wordml/sdtformatlock" xmlns:w16se="http://schemas.microsoft.com/office/word/2015/wordml/symex" xmlns:wpg="http://schemas.microsoft.com/office/word/2010/wordprocessingGroup" xmlns:wpi="http://schemas.microsoft.com/office/word/2010/wordprocessingInk" xmlns:wne="http://schemas.microsoft.com/office/word/2006/wordml" xmlns:wps="http://schemas.microsoft.com/office/word/2010/wordprocessingShape" mc:Ignorable="w14 w15 w16se w16cid w16 w16cex w16sdtdh w16sdtfl w16du wp14">
+  <w:abstractNum w:abstractNumId="0" w15:restartNumberingAfterBreak="0">
+    <w:nsid w:val="34513458"/>
+    <w:multiLevelType w:val="multilevel"/>
+    <w:tmpl w:val="9A3A5090"/>
+    <w:lvl w:ilvl="0">
+      <w:start w:val="1"/>
+      <w:numFmt w:val="bullet"/>
+      <w:lvlText w:val=""/>
+      <w:lvlJc w:val="left"/>
+      <w:pPr>
+        <w:tabs>
+          <w:tab w:val="num" w:pos="720"/>
+        </w:tabs>
+        <w:ind w:left="720" w:hanging="360"/>
+      </w:pPr>
+      <w:rPr>
+        <w:rFonts w:ascii="Symbol" w:hAnsi="Symbol" w:hint="default"/>
+        <w:sz w:val="20"/>
+      </w:rPr>
+    </w:lvl>
+    <w:lvl w:ilvl="1" w:tentative="1">
+      <w:start w:val="1"/>
+      <w:numFmt w:val="bullet"/>
+      <w:lvlText w:val="o"/>
+      <w:lvlJc w:val="left"/>
+      <w:pPr>
+        <w:tabs>
+          <w:tab w:val="num" w:pos="1440"/>
+        </w:tabs>
+        <w:ind w:left="1440" w:hanging="360"/>
+      </w:pPr>
+      <w:rPr>
+        <w:rFonts w:ascii="Courier New" w:hAnsi="Courier New" w:hint="default"/>
+        <w:sz w:val="20"/>
+      </w:rPr>
+    </w:lvl>
+    <w:lvl w:ilvl="2" w:tentative="1">
+      <w:start w:val="1"/>
+      <w:numFmt w:val="bullet"/>
+      <w:lvlText w:val=""/>
+      <w:lvlJc w:val="left"/>
+      <w:pPr>
+        <w:tabs>
+          <w:tab w:val="num" w:pos="2160"/>
+        </w:tabs>
+        <w:ind w:left="2160" w:hanging="360"/>
+      </w:pPr>
+      <w:rPr>
+        <w:rFonts w:ascii="Wingdings" w:hAnsi="Wingdings" w:hint="default"/>
+        <w:sz w:val="20"/>
+      </w:rPr>
+    </w:lvl>
+    <w:lvl w:ilvl="3" w:tentative="1">
+      <w:start w:val="1"/>
+      <w:numFmt w:val="bullet"/>
+      <w:lvlText w:val=""/>
+      <w:lvlJc w:val="left"/>
+      <w:pPr>
+        <w:tabs>
+          <w:tab w:val="num" w:pos="2880"/>
+        </w:tabs>
+        <w:ind w:left="2880" w:hanging="360"/>
+      </w:pPr>
+      <w:rPr>
+        <w:rFonts w:ascii="Wingdings" w:hAnsi="Wingdings" w:hint="default"/>
+        <w:sz w:val="20"/>
+      </w:rPr>
+    </w:lvl>
+    <w:lvl w:ilvl="4" w:tentative="1">
+      <w:start w:val="1"/>
+      <w:numFmt w:val="bullet"/>
+      <w:lvlText w:val=""/>
+      <w:lvlJc w:val="left"/>
+      <w:pPr>
+        <w:tabs>
+          <w:tab w:val="num" w:pos="3600"/>
+        </w:tabs>
+        <w:ind w:left="3600" w:hanging="360"/>
+      </w:pPr>
+      <w:rPr>
+        <w:rFonts w:ascii="Wingdings" w:hAnsi="Wingdings" w:hint="default"/>
+        <w:sz w:val="20"/>
+      </w:rPr>
+    </w:lvl>
+    <w:lvl w:ilvl="5" w:tentative="1">
+      <w:start w:val="1"/>
+      <w:numFmt w:val="bullet"/>
+      <w:lvlText w:val=""/>
+      <w:lvlJc w:val="left"/>
+      <w:pPr>
+        <w:tabs>
+          <w:tab w:val="num" w:pos="4320"/>
+        </w:tabs>
+        <w:ind w:left="4320" w:hanging="360"/>
+      </w:pPr>
+      <w:rPr>
+        <w:rFonts w:ascii="Wingdings" w:hAnsi="Wingdings" w:hint="default"/>
+        <w:sz w:val="20"/>
+      </w:rPr>
+    </w:lvl>
+    <w:lvl w:ilvl="6" w:tentative="1">
+      <w:start w:val="1"/>
+      <w:numFmt w:val="bullet"/>
+      <w:lvlText w:val=""/>
+      <w:lvlJc w:val="left"/>
+      <w:pPr>
+        <w:tabs>
+          <w:tab w:val="num" w:pos="5040"/>
+        </w:tabs>
+        <w:ind w:left="5040" w:hanging="360"/>
+      </w:pPr>
+      <w:rPr>
+        <w:rFonts w:ascii="Wingdings" w:hAnsi="Wingdings" w:hint="default"/>
+        <w:sz w:val="20"/>
+      </w:rPr>
+    </w:lvl>
+    <w:lvl w:ilvl="7" w:tentative="1">
+      <w:start w:val="1"/>
+      <w:numFmt w:val="bullet"/>
+      <w:lvlText w:val=""/>
+      <w:lvlJc w:val="left"/>
+      <w:pPr>
+        <w:tabs>
+          <w:tab w:val="num" w:pos="5760"/>
+        </w:tabs>
+        <w:ind w:left="5760" w:hanging="360"/>
+      </w:pPr>
+      <w:rPr>
+        <w:rFonts w:ascii="Wingdings" w:hAnsi="Wingdings" w:hint="default"/>
+        <w:sz w:val="20"/>
+      </w:rPr>
+    </w:lvl>
+    <w:lvl w:ilvl="8" w:tentative="1">
+      <w:start w:val="1"/>
+      <w:numFmt w:val="bullet"/>
+      <w:lvlText w:val=""/>
+      <w:lvlJc w:val="left"/>
+      <w:pPr>
+        <w:tabs>
+          <w:tab w:val="num" w:pos="6480"/>
+        </w:tabs>
+        <w:ind w:left="6480" w:hanging="360"/>
+      </w:pPr>
+      <w:rPr>
+        <w:rFonts w:ascii="Wingdings" w:hAnsi="Wingdings" w:hint="default"/>
+        <w:sz w:val="20"/>
+      </w:rPr>
+    </w:lvl>
+  </w:abstractNum>
+  <w:abstractNum w:abstractNumId="1" w15:restartNumberingAfterBreak="0">
+    <w:nsid w:val="3D2C1174"/>
+    <w:multiLevelType w:val="hybridMultilevel"/>
+    <w:tmpl w:val="66682468"/>
+    <w:lvl w:ilvl="0" w:tplc="0409000F">
+      <w:start w:val="1"/>
+      <w:numFmt w:val="decimal"/>
+      <w:lvlText w:val="%1."/>
+      <w:lvlJc w:val="left"/>
+      <w:pPr>
+        <w:ind w:left="720" w:hanging="360"/>
+      </w:pPr>
+    </w:lvl>
+    <w:lvl w:ilvl="1" w:tplc="04090019" w:tentative="1">
+      <w:start w:val="1"/>
+      <w:numFmt w:val="lowerLetter"/>
+      <w:lvlText w:val="%2."/>
+      <w:lvlJc w:val="left"/>
+      <w:pPr>
+        <w:ind w:left="1440" w:hanging="360"/>
+      </w:pPr>
+    </w:lvl>
+    <w:lvl w:ilvl="2" w:tplc="0409001B" w:tentative="1">
+      <w:start w:val="1"/>
+      <w:numFmt w:val="lowerRoman"/>
+      <w:lvlText w:val="%3."/>
+      <w:lvlJc w:val="right"/>
+      <w:pPr>
+        <w:ind w:left="2160" w:hanging="180"/>
+      </w:pPr>
+    </w:lvl>
+    <w:lvl w:ilvl="3" w:tplc="0409000F" w:tentative="1">
+      <w:start w:val="1"/>
+      <w:numFmt w:val="decimal"/>
+      <w:lvlText w:val="%4."/>
+      <w:lvlJc w:val="left"/>
+      <w:pPr>
+        <w:ind w:left="2880" w:hanging="360"/>
+      </w:pPr>
+    </w:lvl>
+    <w:lvl w:ilvl="4" w:tplc="04090019" w:tentative="1">
+      <w:start w:val="1"/>
+      <w:numFmt w:val="lowerLetter"/>
+      <w:lvlText w:val="%5."/>
+      <w:lvlJc w:val="left"/>
+      <w:pPr>
+        <w:ind w:left="3600" w:hanging="360"/>
+      </w:pPr>
+    </w:lvl>
+    <w:lvl w:ilvl="5" w:tplc="0409001B" w:tentative="1">
+      <w:start w:val="1"/>
+      <w:numFmt w:val="lowerRoman"/>
+      <w:lvlText w:val="%6."/>
+      <w:lvlJc w:val="right"/>
+      <w:pPr>
+        <w:ind w:left="4320" w:hanging="180"/>
+      </w:pPr>
+    </w:lvl>
+    <w:lvl w:ilvl="6" w:tplc="0409000F" w:tentative="1">
+      <w:start w:val="1"/>
+      <w:numFmt w:val="decimal"/>
+      <w:lvlText w:val="%7."/>
+      <w:lvlJc w:val="left"/>
+      <w:pPr>
+        <w:ind w:left="5040" w:hanging="360"/>
+      </w:pPr>
+    </w:lvl>
+    <w:lvl w:ilvl="7" w:tplc="04090019" w:tentative="1">
+      <w:start w:val="1"/>
+      <w:numFmt w:val="lowerLetter"/>
+      <w:lvlText w:val="%8."/>
+      <w:lvlJc w:val="left"/>
+      <w:pPr>
+        <w:ind w:left="5760" w:hanging="360"/>
+      </w:pPr>
+    </w:lvl>
+    <w:lvl w:ilvl="8" w:tplc="0409001B" w:tentative="1">
+      <w:start w:val="1"/>
+      <w:numFmt w:val="lowerRoman"/>
+      <w:lvlText w:val="%9."/>
+      <w:lvlJc w:val="right"/>
+      <w:pPr>
+        <w:ind w:left="6480" w:hanging="180"/>
+      </w:pPr>
+    </w:lvl>
+  </w:abstractNum>
+  <w:num w:numId="1" w16cid:durableId="2143695256">
+    <w:abstractNumId w:val="0"/>
+  </w:num>
+  <w:num w:numId="2" w16cid:durableId="1655446307">
+    <w:abstractNumId w:val="1"/>
+  </w:num>
+</w:numbering>
 </file>
 
 <file path=word/styles.xml><?xml version="1.0" encoding="utf-8"?>

</xml_diff>

<commit_message>
Add multi-step animated form with conditional transitions
Implemented a dynamic multi-step form for the travel planner.
Each section of the form (locations, dates, and traveler data) now appears and moves upward with smooth transitions once the previous input group is completed.
</commit_message>
<xml_diff>
--- a/Aprendizaje.docx
+++ b/Aprendizaje.docx
@@ -122,7 +122,21 @@
         <w:rPr>
           <w:lang w:val="es-ES"/>
         </w:rPr>
-        <w:t xml:space="preserve">to con otros archivos y lo que hice fue cambiar el nombre momentáneamente y volverlo a cambiar al  nombre que quiero, </w:t>
+        <w:t xml:space="preserve">to con otros archivos y lo que hice fue cambiar el nombre momentáneamente y volverlo a cambiar </w:t>
+      </w:r>
+      <w:proofErr w:type="gramStart"/>
+      <w:r>
+        <w:rPr>
+          <w:lang w:val="es-ES"/>
+        </w:rPr>
+        <w:t>al  nombre</w:t>
+      </w:r>
+      <w:proofErr w:type="gramEnd"/>
+      <w:r>
+        <w:rPr>
+          <w:lang w:val="es-ES"/>
+        </w:rPr>
+        <w:t xml:space="preserve"> que quiero, </w:t>
       </w:r>
       <w:proofErr w:type="spellStart"/>
       <w:r>
@@ -176,6 +190,7 @@
         <w:t>node_modules</w:t>
       </w:r>
       <w:proofErr w:type="spellEnd"/>
+      <w:proofErr w:type="gramStart"/>
       <w:r>
         <w:t>\.</w:t>
       </w:r>
@@ -184,6 +199,7 @@
         <w:t>vite</w:t>
       </w:r>
       <w:proofErr w:type="spellEnd"/>
+      <w:proofErr w:type="gramEnd"/>
       <w:r>
         <w:t>" -Recurse -Force</w:t>
       </w:r>
@@ -334,7 +350,21 @@
         <w:rPr>
           <w:lang w:val="es-ES"/>
         </w:rPr>
-        <w:t>lock: primero escribimos el nombre del bloque : .persona-de-palitos</w:t>
+        <w:t xml:space="preserve">lock: primero escribimos el nombre del </w:t>
+      </w:r>
+      <w:proofErr w:type="gramStart"/>
+      <w:r>
+        <w:rPr>
+          <w:lang w:val="es-ES"/>
+        </w:rPr>
+        <w:t>bloque :</w:t>
+      </w:r>
+      <w:proofErr w:type="gramEnd"/>
+      <w:r>
+        <w:rPr>
+          <w:lang w:val="es-ES"/>
+        </w:rPr>
+        <w:t xml:space="preserve"> .persona-de-palitos</w:t>
       </w:r>
     </w:p>
     <w:p>
@@ -369,9 +399,24 @@
         <w:rPr>
           <w:lang w:val="es-ES"/>
         </w:rPr>
-        <w:t xml:space="preserve">Brazos, cabeza.. </w:t>
-      </w:r>
-      <w:proofErr w:type="spellStart"/>
+        <w:t xml:space="preserve">Brazos, </w:t>
+      </w:r>
+      <w:proofErr w:type="gramStart"/>
+      <w:r>
+        <w:rPr>
+          <w:lang w:val="es-ES"/>
+        </w:rPr>
+        <w:t>cabeza..</w:t>
+      </w:r>
+      <w:proofErr w:type="gramEnd"/>
+      <w:r>
+        <w:rPr>
+          <w:lang w:val="es-ES"/>
+        </w:rPr>
+        <w:t xml:space="preserve"> </w:t>
+      </w:r>
+      <w:proofErr w:type="spellStart"/>
+      <w:proofErr w:type="gramStart"/>
       <w:r>
         <w:rPr>
           <w:lang w:val="es-ES"/>
@@ -383,7 +428,14 @@
         <w:rPr>
           <w:lang w:val="es-ES"/>
         </w:rPr>
-        <w:t xml:space="preserve"> .persona-de-palitos_ _cabeza</w:t>
+        <w:t xml:space="preserve"> .persona</w:t>
+      </w:r>
+      <w:proofErr w:type="gramEnd"/>
+      <w:r>
+        <w:rPr>
+          <w:lang w:val="es-ES"/>
+        </w:rPr>
+        <w:t>-de-palitos_ _cabeza</w:t>
       </w:r>
     </w:p>
     <w:p>
@@ -404,7 +456,21 @@
         <w:rPr>
           <w:lang w:val="es-ES"/>
         </w:rPr>
-        <w:t xml:space="preserve">odificador: rojo, verde, grande .. </w:t>
+        <w:t>odificador: rojo, verde, grande</w:t>
+      </w:r>
+      <w:proofErr w:type="gramStart"/>
+      <w:r>
+        <w:rPr>
+          <w:lang w:val="es-ES"/>
+        </w:rPr>
+        <w:t xml:space="preserve"> ..</w:t>
+      </w:r>
+      <w:proofErr w:type="gramEnd"/>
+      <w:r>
+        <w:rPr>
+          <w:lang w:val="es-ES"/>
+        </w:rPr>
+        <w:t xml:space="preserve"> </w:t>
       </w:r>
       <w:proofErr w:type="spellStart"/>
       <w:r>
@@ -431,7 +497,21 @@
         <w:rPr>
           <w:lang w:val="es-ES"/>
         </w:rPr>
-        <w:t xml:space="preserve">                       .persona-de-palitos_ _cabeza- - grande</w:t>
+        <w:t xml:space="preserve">                       </w:t>
+      </w:r>
+      <w:proofErr w:type="gramStart"/>
+      <w:r>
+        <w:rPr>
+          <w:lang w:val="es-ES"/>
+        </w:rPr>
+        <w:t>.persona</w:t>
+      </w:r>
+      <w:proofErr w:type="gramEnd"/>
+      <w:r>
+        <w:rPr>
+          <w:lang w:val="es-ES"/>
+        </w:rPr>
+        <w:t>-de-palitos_ _cabeza- - grande</w:t>
       </w:r>
     </w:p>
     <w:p>
@@ -475,6 +555,7 @@
           <w14:ligatures w14:val="none"/>
         </w:rPr>
       </w:pPr>
+      <w:proofErr w:type="gramStart"/>
       <w:r>
         <w:rPr>
           <w:rFonts w:ascii="Consolas" w:eastAsia="Times New Roman" w:hAnsi="Consolas" w:cs="Times New Roman"/>
@@ -500,6 +581,7 @@
         <w:t>formContainer</w:t>
       </w:r>
       <w:proofErr w:type="spellEnd"/>
+      <w:proofErr w:type="gramEnd"/>
       <w:r>
         <w:rPr>
           <w:rFonts w:ascii="Consolas" w:eastAsia="Times New Roman" w:hAnsi="Consolas" w:cs="Times New Roman"/>
@@ -512,6 +594,7 @@
         <w:t>__</w:t>
       </w:r>
       <w:proofErr w:type="spellStart"/>
+      <w:proofErr w:type="gramStart"/>
       <w:r>
         <w:rPr>
           <w:rFonts w:ascii="Consolas" w:eastAsia="Times New Roman" w:hAnsi="Consolas" w:cs="Times New Roman"/>
@@ -535,6 +618,7 @@
         </w:rPr>
         <w:t>{</w:t>
       </w:r>
+      <w:proofErr w:type="gramEnd"/>
     </w:p>
     <w:p>
       <w:pPr>
@@ -1197,13 +1281,7 @@
         <w:t>}</w:t>
       </w:r>
     </w:p>
-    <w:p>
-      <w:pPr>
-        <w:rPr>
-          <w:lang w:val="es-ES"/>
-        </w:rPr>
-      </w:pPr>
-    </w:p>
+    <w:p/>
     <w:p>
       <w:pPr>
         <w:shd w:val="clear" w:color="auto" w:fill="1F1F1F"/>
@@ -1217,6 +1295,7 @@
           <w14:ligatures w14:val="none"/>
         </w:rPr>
       </w:pPr>
+      <w:proofErr w:type="gramStart"/>
       <w:r>
         <w:rPr>
           <w:rFonts w:ascii="Consolas" w:eastAsia="Times New Roman" w:hAnsi="Consolas" w:cs="Times New Roman"/>
@@ -1241,6 +1320,7 @@
         <w:t>formContainer</w:t>
       </w:r>
       <w:proofErr w:type="spellEnd"/>
+      <w:proofErr w:type="gramEnd"/>
       <w:r>
         <w:rPr>
           <w:rFonts w:ascii="Consolas" w:eastAsia="Times New Roman" w:hAnsi="Consolas" w:cs="Times New Roman"/>
@@ -1252,6 +1332,7 @@
         </w:rPr>
         <w:t>__title</w:t>
       </w:r>
+      <w:proofErr w:type="gramStart"/>
       <w:r>
         <w:rPr>
           <w:rFonts w:ascii="Consolas" w:eastAsia="Times New Roman" w:hAnsi="Consolas" w:cs="Times New Roman"/>
@@ -1287,6 +1368,7 @@
         <w:t>formContainer</w:t>
       </w:r>
       <w:proofErr w:type="spellEnd"/>
+      <w:proofErr w:type="gramEnd"/>
       <w:r>
         <w:rPr>
           <w:rFonts w:ascii="Consolas" w:eastAsia="Times New Roman" w:hAnsi="Consolas" w:cs="Times New Roman"/>
@@ -1296,7 +1378,19 @@
           <w:szCs w:val="21"/>
           <w14:ligatures w14:val="none"/>
         </w:rPr>
-        <w:t>__title--secondary</w:t>
+        <w:t>__title--</w:t>
+      </w:r>
+      <w:proofErr w:type="gramStart"/>
+      <w:r>
+        <w:rPr>
+          <w:rFonts w:ascii="Consolas" w:eastAsia="Times New Roman" w:hAnsi="Consolas" w:cs="Times New Roman"/>
+          <w:color w:val="D7BA7D"/>
+          <w:kern w:val="0"/>
+          <w:sz w:val="21"/>
+          <w:szCs w:val="21"/>
+          <w14:ligatures w14:val="none"/>
+        </w:rPr>
+        <w:t>secondary</w:t>
       </w:r>
       <w:r>
         <w:rPr>
@@ -1309,6 +1403,7 @@
         </w:rPr>
         <w:t>{</w:t>
       </w:r>
+      <w:proofErr w:type="gramEnd"/>
     </w:p>
     <w:p>
       <w:pPr>
@@ -1356,6 +1451,7 @@
         </w:rPr>
         <w:t xml:space="preserve">: </w:t>
       </w:r>
+      <w:proofErr w:type="gramStart"/>
       <w:r>
         <w:rPr>
           <w:rFonts w:ascii="Consolas" w:eastAsia="Times New Roman" w:hAnsi="Consolas" w:cs="Times New Roman"/>
@@ -1378,6 +1474,7 @@
         </w:rPr>
         <w:t>(</w:t>
       </w:r>
+      <w:proofErr w:type="gramEnd"/>
       <w:r>
         <w:rPr>
           <w:rFonts w:ascii="Consolas" w:eastAsia="Times New Roman" w:hAnsi="Consolas" w:cs="Times New Roman"/>
@@ -1447,6 +1544,7 @@
         </w:rPr>
         <w:t xml:space="preserve">: </w:t>
       </w:r>
+      <w:proofErr w:type="gramStart"/>
       <w:r>
         <w:rPr>
           <w:rFonts w:ascii="Consolas" w:eastAsia="Times New Roman" w:hAnsi="Consolas" w:cs="Times New Roman"/>
@@ -1469,6 +1567,7 @@
         </w:rPr>
         <w:t>(</w:t>
       </w:r>
+      <w:proofErr w:type="gramEnd"/>
       <w:r>
         <w:rPr>
           <w:rFonts w:ascii="Consolas" w:eastAsia="Times New Roman" w:hAnsi="Consolas" w:cs="Times New Roman"/>
@@ -1539,6 +1638,7 @@
         <w:t xml:space="preserve">: </w:t>
       </w:r>
       <w:proofErr w:type="spellStart"/>
+      <w:proofErr w:type="gramStart"/>
       <w:r>
         <w:rPr>
           <w:rFonts w:ascii="Consolas" w:eastAsia="Times New Roman" w:hAnsi="Consolas" w:cs="Times New Roman"/>
@@ -1562,6 +1662,7 @@
         </w:rPr>
         <w:t>(</w:t>
       </w:r>
+      <w:proofErr w:type="gramEnd"/>
       <w:r>
         <w:rPr>
           <w:rFonts w:ascii="Consolas" w:eastAsia="Times New Roman" w:hAnsi="Consolas" w:cs="Times New Roman"/>
@@ -2124,7 +2225,19 @@
           <w:szCs w:val="21"/>
           <w14:ligatures w14:val="none"/>
         </w:rPr>
-        <w:t xml:space="preserve"> { </w:t>
+        <w:t xml:space="preserve"> </w:t>
+      </w:r>
+      <w:proofErr w:type="gramStart"/>
+      <w:r>
+        <w:rPr>
+          <w:rFonts w:ascii="Consolas" w:eastAsia="Times New Roman" w:hAnsi="Consolas" w:cs="Times New Roman"/>
+          <w:color w:val="CCCCCC"/>
+          <w:kern w:val="0"/>
+          <w:sz w:val="21"/>
+          <w:szCs w:val="21"/>
+          <w14:ligatures w14:val="none"/>
+        </w:rPr>
+        <w:t xml:space="preserve">{ </w:t>
       </w:r>
       <w:proofErr w:type="spellStart"/>
       <w:r>
@@ -2139,6 +2252,7 @@
         <w:t>useEffect</w:t>
       </w:r>
       <w:proofErr w:type="spellEnd"/>
+      <w:proofErr w:type="gramEnd"/>
       <w:r>
         <w:rPr>
           <w:rFonts w:ascii="Consolas" w:eastAsia="Times New Roman" w:hAnsi="Consolas" w:cs="Times New Roman"/>
@@ -2175,6 +2289,7 @@
         <w:t xml:space="preserve">, </w:t>
       </w:r>
       <w:proofErr w:type="spellStart"/>
+      <w:proofErr w:type="gramStart"/>
       <w:r>
         <w:rPr>
           <w:rFonts w:ascii="Consolas" w:eastAsia="Times New Roman" w:hAnsi="Consolas" w:cs="Times New Roman"/>
@@ -2196,7 +2311,19 @@
           <w:szCs w:val="21"/>
           <w14:ligatures w14:val="none"/>
         </w:rPr>
-        <w:t xml:space="preserve"> } </w:t>
+        <w:t xml:space="preserve"> }</w:t>
+      </w:r>
+      <w:proofErr w:type="gramEnd"/>
+      <w:r>
+        <w:rPr>
+          <w:rFonts w:ascii="Consolas" w:eastAsia="Times New Roman" w:hAnsi="Consolas" w:cs="Times New Roman"/>
+          <w:color w:val="CCCCCC"/>
+          <w:kern w:val="0"/>
+          <w:sz w:val="21"/>
+          <w:szCs w:val="21"/>
+          <w14:ligatures w14:val="none"/>
+        </w:rPr>
+        <w:t xml:space="preserve"> </w:t>
       </w:r>
       <w:r>
         <w:rPr>
@@ -2336,6 +2463,7 @@
         </w:rPr>
         <w:t xml:space="preserve"> </w:t>
       </w:r>
+      <w:proofErr w:type="gramStart"/>
       <w:r>
         <w:rPr>
           <w:rFonts w:ascii="Consolas" w:eastAsia="Times New Roman" w:hAnsi="Consolas" w:cs="Times New Roman"/>
@@ -2356,7 +2484,19 @@
           <w:szCs w:val="21"/>
           <w14:ligatures w14:val="none"/>
         </w:rPr>
-        <w:t>() {</w:t>
+        <w:t>(</w:t>
+      </w:r>
+      <w:proofErr w:type="gramEnd"/>
+      <w:r>
+        <w:rPr>
+          <w:rFonts w:ascii="Consolas" w:eastAsia="Times New Roman" w:hAnsi="Consolas" w:cs="Times New Roman"/>
+          <w:color w:val="CCCCCC"/>
+          <w:kern w:val="0"/>
+          <w:sz w:val="21"/>
+          <w:szCs w:val="21"/>
+          <w14:ligatures w14:val="none"/>
+        </w:rPr>
+        <w:t>) {</w:t>
       </w:r>
     </w:p>
     <w:p>
@@ -2700,6 +2840,7 @@
         <w:t xml:space="preserve">  </w:t>
       </w:r>
       <w:proofErr w:type="spellStart"/>
+      <w:proofErr w:type="gramStart"/>
       <w:r>
         <w:rPr>
           <w:rFonts w:ascii="Consolas" w:eastAsia="Times New Roman" w:hAnsi="Consolas" w:cs="Times New Roman"/>
@@ -2721,7 +2862,19 @@
           <w:szCs w:val="21"/>
           <w14:ligatures w14:val="none"/>
         </w:rPr>
-        <w:t xml:space="preserve">(() </w:t>
+        <w:t>(</w:t>
+      </w:r>
+      <w:proofErr w:type="gramEnd"/>
+      <w:r>
+        <w:rPr>
+          <w:rFonts w:ascii="Consolas" w:eastAsia="Times New Roman" w:hAnsi="Consolas" w:cs="Times New Roman"/>
+          <w:color w:val="CCCCCC"/>
+          <w:kern w:val="0"/>
+          <w:sz w:val="21"/>
+          <w:szCs w:val="21"/>
+          <w14:ligatures w14:val="none"/>
+        </w:rPr>
+        <w:t xml:space="preserve">() </w:t>
       </w:r>
       <w:r>
         <w:rPr>
@@ -2940,7 +3093,19 @@
           <w:szCs w:val="21"/>
           <w14:ligatures w14:val="none"/>
         </w:rPr>
-        <w:t>&amp;&amp;</w:t>
+        <w:t>&amp;</w:t>
+      </w:r>
+      <w:proofErr w:type="gramStart"/>
+      <w:r>
+        <w:rPr>
+          <w:rFonts w:ascii="Consolas" w:eastAsia="Times New Roman" w:hAnsi="Consolas" w:cs="Times New Roman"/>
+          <w:color w:val="D4D4D4"/>
+          <w:kern w:val="0"/>
+          <w:sz w:val="21"/>
+          <w:szCs w:val="21"/>
+          <w14:ligatures w14:val="none"/>
+        </w:rPr>
+        <w:t>&amp;</w:t>
       </w:r>
       <w:r>
         <w:rPr>
@@ -2965,6 +3130,7 @@
         <w:t>!</w:t>
       </w:r>
       <w:proofErr w:type="spellStart"/>
+      <w:proofErr w:type="gramEnd"/>
       <w:r>
         <w:rPr>
           <w:rFonts w:ascii="Consolas" w:eastAsia="Times New Roman" w:hAnsi="Consolas" w:cs="Times New Roman"/>
@@ -3033,6 +3199,7 @@
         <w:t>(</w:t>
       </w:r>
       <w:proofErr w:type="spellStart"/>
+      <w:proofErr w:type="gramStart"/>
       <w:r>
         <w:rPr>
           <w:rFonts w:ascii="Consolas" w:eastAsia="Times New Roman" w:hAnsi="Consolas" w:cs="Times New Roman"/>
@@ -3067,6 +3234,7 @@
         <w:t>target</w:t>
       </w:r>
       <w:proofErr w:type="spellEnd"/>
+      <w:proofErr w:type="gramEnd"/>
       <w:r>
         <w:rPr>
           <w:rFonts w:ascii="Consolas" w:eastAsia="Times New Roman" w:hAnsi="Consolas" w:cs="Times New Roman"/>
@@ -3239,6 +3407,7 @@
         <w:t xml:space="preserve">    </w:t>
       </w:r>
       <w:proofErr w:type="spellStart"/>
+      <w:proofErr w:type="gramStart"/>
       <w:r>
         <w:rPr>
           <w:rFonts w:ascii="Consolas" w:eastAsia="Times New Roman" w:hAnsi="Consolas" w:cs="Times New Roman"/>
@@ -3273,6 +3442,7 @@
         <w:t>addEventListener</w:t>
       </w:r>
       <w:proofErr w:type="spellEnd"/>
+      <w:proofErr w:type="gramEnd"/>
       <w:r>
         <w:rPr>
           <w:rFonts w:ascii="Consolas" w:eastAsia="Times New Roman" w:hAnsi="Consolas" w:cs="Times New Roman"/>
@@ -3463,6 +3633,7 @@
         <w:t xml:space="preserve">      </w:t>
       </w:r>
       <w:proofErr w:type="spellStart"/>
+      <w:proofErr w:type="gramStart"/>
       <w:r>
         <w:rPr>
           <w:rFonts w:ascii="Consolas" w:eastAsia="Times New Roman" w:hAnsi="Consolas" w:cs="Times New Roman"/>
@@ -3497,6 +3668,7 @@
         <w:t>removeEventListener</w:t>
       </w:r>
       <w:proofErr w:type="spellEnd"/>
+      <w:proofErr w:type="gramEnd"/>
       <w:r>
         <w:rPr>
           <w:rFonts w:ascii="Consolas" w:eastAsia="Times New Roman" w:hAnsi="Consolas" w:cs="Times New Roman"/>
@@ -3914,6 +4086,7 @@
         <w:t>onFocus</w:t>
       </w:r>
       <w:proofErr w:type="spellEnd"/>
+      <w:proofErr w:type="gramStart"/>
       <w:r>
         <w:rPr>
           <w:rFonts w:ascii="Consolas" w:eastAsia="Times New Roman" w:hAnsi="Consolas" w:cs="Times New Roman"/>
@@ -3936,6 +4109,7 @@
         </w:rPr>
         <w:t>{</w:t>
       </w:r>
+      <w:proofErr w:type="gramEnd"/>
       <w:r>
         <w:rPr>
           <w:rFonts w:ascii="Consolas" w:eastAsia="Times New Roman" w:hAnsi="Consolas" w:cs="Times New Roman"/>
@@ -4433,6 +4607,7 @@
         <w:t xml:space="preserve">Cuando manejas un evento de ratón, </w:t>
       </w:r>
       <w:proofErr w:type="spellStart"/>
+      <w:proofErr w:type="gramStart"/>
       <w:r>
         <w:rPr>
           <w:lang w:val="es-ES"/>
@@ -4440,6 +4615,7 @@
         <w:t>event.target</w:t>
       </w:r>
       <w:proofErr w:type="spellEnd"/>
+      <w:proofErr w:type="gramEnd"/>
       <w:r>
         <w:rPr>
           <w:lang w:val="es-ES"/>
@@ -4612,6 +4788,7 @@
               </w:rPr>
             </w:pPr>
             <w:proofErr w:type="spellStart"/>
+            <w:proofErr w:type="gramStart"/>
             <w:r>
               <w:rPr>
                 <w:b/>
@@ -4621,6 +4798,7 @@
               <w:t>event.target</w:t>
             </w:r>
             <w:proofErr w:type="spellEnd"/>
+            <w:proofErr w:type="gramEnd"/>
           </w:p>
         </w:tc>
         <w:tc>
@@ -4675,12 +4853,21 @@
                 <w:bCs/>
               </w:rPr>
             </w:pPr>
+            <w:proofErr w:type="gramStart"/>
             <w:r>
               <w:rPr>
                 <w:b/>
                 <w:bCs/>
               </w:rPr>
-              <w:t>.contains()</w:t>
+              <w:t>.contains</w:t>
+            </w:r>
+            <w:proofErr w:type="gramEnd"/>
+            <w:r>
+              <w:rPr>
+                <w:b/>
+                <w:bCs/>
+              </w:rPr>
+              <w:t>()</w:t>
             </w:r>
           </w:p>
         </w:tc>
@@ -4726,6 +4913,7 @@
                 <w:bCs/>
               </w:rPr>
             </w:pPr>
+            <w:proofErr w:type="gramStart"/>
             <w:r>
               <w:rPr>
                 <w:b/>
@@ -4739,7 +4927,15 @@
                 <w:b/>
                 <w:bCs/>
               </w:rPr>
-              <w:t>inputRef.current.contains</w:t>
+              <w:t>inputRef.current</w:t>
+            </w:r>
+            <w:proofErr w:type="gramEnd"/>
+            <w:r>
+              <w:rPr>
+                <w:b/>
+                <w:bCs/>
+              </w:rPr>
+              <w:t>.contains</w:t>
             </w:r>
             <w:proofErr w:type="spellEnd"/>
             <w:r>
@@ -4750,6 +4946,7 @@
               <w:t>(</w:t>
             </w:r>
             <w:proofErr w:type="spellStart"/>
+            <w:proofErr w:type="gramStart"/>
             <w:r>
               <w:rPr>
                 <w:b/>
@@ -4758,6 +4955,7 @@
               <w:t>event.target</w:t>
             </w:r>
             <w:proofErr w:type="spellEnd"/>
+            <w:proofErr w:type="gramEnd"/>
             <w:r>
               <w:rPr>
                 <w:b/>
@@ -4828,6 +5026,7 @@
               </w:rPr>
             </w:pPr>
             <w:proofErr w:type="spellStart"/>
+            <w:proofErr w:type="gramStart"/>
             <w:r>
               <w:rPr>
                 <w:b/>
@@ -4836,6 +5035,7 @@
               <w:t>document.addEventListener</w:t>
             </w:r>
             <w:proofErr w:type="spellEnd"/>
+            <w:proofErr w:type="gramEnd"/>
             <w:r>
               <w:rPr>
                 <w:b/>
@@ -4943,6 +5143,7 @@
           <w:lang w:val="es-ES"/>
         </w:rPr>
       </w:pPr>
+      <w:proofErr w:type="gramStart"/>
       <w:r>
         <w:rPr>
           <w:lang w:val="es-ES"/>
@@ -4963,6 +5164,7 @@
         </w:rPr>
         <w:t>?</w:t>
       </w:r>
+      <w:proofErr w:type="gramEnd"/>
     </w:p>
     <w:p>
       <w:pPr>
@@ -5524,6 +5726,1943 @@
         <w:lastRenderedPageBreak/>
         <w:t>Actualizar valores fuera del flujo del renderizado</w:t>
       </w:r>
+    </w:p>
+    <w:p>
+      <w:pPr>
+        <w:rPr>
+          <w:lang w:val="es-ES"/>
+        </w:rPr>
+      </w:pPr>
+    </w:p>
+    <w:p>
+      <w:pPr>
+        <w:rPr>
+          <w:lang w:val="es-ES"/>
+        </w:rPr>
+      </w:pPr>
+      <w:r>
+        <w:rPr>
+          <w:lang w:val="es-ES"/>
+        </w:rPr>
+        <w:t xml:space="preserve">Uso de </w:t>
+      </w:r>
+      <w:proofErr w:type="spellStart"/>
+      <w:r>
+        <w:rPr>
+          <w:lang w:val="es-ES"/>
+        </w:rPr>
+        <w:t>OnBlurr</w:t>
+      </w:r>
+      <w:proofErr w:type="spellEnd"/>
+      <w:r>
+        <w:rPr>
+          <w:lang w:val="es-ES"/>
+        </w:rPr>
+        <w:t xml:space="preserve"> y </w:t>
+      </w:r>
+      <w:proofErr w:type="spellStart"/>
+      <w:r>
+        <w:rPr>
+          <w:lang w:val="es-ES"/>
+        </w:rPr>
+        <w:t>handleEnterKey</w:t>
+      </w:r>
+      <w:proofErr w:type="spellEnd"/>
+      <w:r>
+        <w:rPr>
+          <w:lang w:val="es-ES"/>
+        </w:rPr>
+        <w:t xml:space="preserve">: </w:t>
+      </w:r>
+    </w:p>
+    <w:p>
+      <w:pPr>
+        <w:rPr>
+          <w:lang w:val="es-ES"/>
+        </w:rPr>
+      </w:pPr>
+      <w:proofErr w:type="spellStart"/>
+      <w:r>
+        <w:rPr>
+          <w:lang w:val="es-ES"/>
+        </w:rPr>
+        <w:t>OnBlurr</w:t>
+      </w:r>
+      <w:proofErr w:type="spellEnd"/>
+      <w:r>
+        <w:rPr>
+          <w:lang w:val="es-ES"/>
+        </w:rPr>
+        <w:t xml:space="preserve"> se ejecuta cuando un elemento pierde foco, y el </w:t>
+      </w:r>
+      <w:proofErr w:type="spellStart"/>
+      <w:r>
+        <w:rPr>
+          <w:lang w:val="es-ES"/>
+        </w:rPr>
+        <w:t>handleEnterKey</w:t>
+      </w:r>
+      <w:proofErr w:type="spellEnd"/>
+      <w:r>
+        <w:rPr>
+          <w:lang w:val="es-ES"/>
+        </w:rPr>
+        <w:t xml:space="preserve"> se ejecuta cuando una </w:t>
+      </w:r>
+      <w:proofErr w:type="spellStart"/>
+      <w:r>
+        <w:rPr>
+          <w:lang w:val="es-ES"/>
+        </w:rPr>
+        <w:t>key</w:t>
+      </w:r>
+      <w:proofErr w:type="spellEnd"/>
+      <w:r>
+        <w:rPr>
+          <w:lang w:val="es-ES"/>
+        </w:rPr>
+        <w:t xml:space="preserve"> especifica es pulsada</w:t>
+      </w:r>
+    </w:p>
+    <w:p>
+      <w:pPr>
+        <w:rPr>
+          <w:lang w:val="es-ES"/>
+        </w:rPr>
+      </w:pPr>
+      <w:r>
+        <w:rPr>
+          <w:lang w:val="es-ES"/>
+        </w:rPr>
+        <w:t xml:space="preserve">Esto solo aplica para inputs, y ofrece una forma fácil y rápida de hacer las cosas, ya si queremos hacerlo para cualquier otro elemento si debemos usar el </w:t>
+      </w:r>
+      <w:proofErr w:type="spellStart"/>
+      <w:r>
+        <w:rPr>
+          <w:lang w:val="es-ES"/>
+        </w:rPr>
+        <w:t>onRef</w:t>
+      </w:r>
+      <w:proofErr w:type="spellEnd"/>
+      <w:r>
+        <w:rPr>
+          <w:lang w:val="es-ES"/>
+        </w:rPr>
+        <w:t xml:space="preserve"> y el </w:t>
+      </w:r>
+      <w:proofErr w:type="spellStart"/>
+      <w:r>
+        <w:rPr>
+          <w:lang w:val="es-ES"/>
+        </w:rPr>
+        <w:t>useEffect</w:t>
+      </w:r>
+      <w:proofErr w:type="spellEnd"/>
+      <w:r>
+        <w:rPr>
+          <w:lang w:val="es-ES"/>
+        </w:rPr>
+        <w:t xml:space="preserve"> con un </w:t>
+      </w:r>
+      <w:proofErr w:type="spellStart"/>
+      <w:r>
+        <w:rPr>
+          <w:lang w:val="es-ES"/>
+        </w:rPr>
+        <w:t>listener</w:t>
+      </w:r>
+      <w:proofErr w:type="spellEnd"/>
+      <w:r>
+        <w:rPr>
+          <w:lang w:val="es-ES"/>
+        </w:rPr>
+        <w:t>.</w:t>
+      </w:r>
+    </w:p>
+    <w:p>
+      <w:pPr>
+        <w:shd w:val="clear" w:color="auto" w:fill="1F1F1F"/>
+        <w:spacing w:after="0" w:line="285" w:lineRule="atLeast"/>
+        <w:rPr>
+          <w:rFonts w:ascii="Consolas" w:eastAsia="Times New Roman" w:hAnsi="Consolas" w:cs="Times New Roman"/>
+          <w:color w:val="808080"/>
+          <w:kern w:val="0"/>
+          <w:sz w:val="21"/>
+          <w:szCs w:val="21"/>
+          <w:lang w:val="es-ES"/>
+          <w14:ligatures w14:val="none"/>
+        </w:rPr>
+      </w:pPr>
+      <w:r>
+        <w:rPr>
+          <w:rFonts w:ascii="Consolas" w:eastAsia="Times New Roman" w:hAnsi="Consolas" w:cs="Times New Roman"/>
+          <w:color w:val="CCCCCC"/>
+          <w:kern w:val="0"/>
+          <w:sz w:val="21"/>
+          <w:szCs w:val="21"/>
+          <w:lang w:val="es-ES"/>
+          <w14:ligatures w14:val="none"/>
+        </w:rPr>
+        <w:t xml:space="preserve">            </w:t>
+      </w:r>
+      <w:r>
+        <w:rPr>
+          <w:rFonts w:ascii="Consolas" w:eastAsia="Times New Roman" w:hAnsi="Consolas" w:cs="Times New Roman"/>
+          <w:color w:val="808080"/>
+          <w:kern w:val="0"/>
+          <w:sz w:val="21"/>
+          <w:szCs w:val="21"/>
+          <w:lang w:val="es-ES"/>
+          <w14:ligatures w14:val="none"/>
+        </w:rPr>
+        <w:t>&lt;</w:t>
+      </w:r>
+      <w:r>
+        <w:rPr>
+          <w:rFonts w:ascii="Consolas" w:eastAsia="Times New Roman" w:hAnsi="Consolas" w:cs="Times New Roman"/>
+          <w:color w:val="569CD6"/>
+          <w:kern w:val="0"/>
+          <w:sz w:val="21"/>
+          <w:szCs w:val="21"/>
+          <w:lang w:val="es-ES"/>
+          <w14:ligatures w14:val="none"/>
+        </w:rPr>
+        <w:t>input</w:t>
+      </w:r>
+      <w:r>
+        <w:rPr>
+          <w:rFonts w:ascii="Consolas" w:eastAsia="Times New Roman" w:hAnsi="Consolas" w:cs="Times New Roman"/>
+          <w:color w:val="CCCCCC"/>
+          <w:kern w:val="0"/>
+          <w:sz w:val="21"/>
+          <w:szCs w:val="21"/>
+          <w:lang w:val="es-ES"/>
+          <w14:ligatures w14:val="none"/>
+        </w:rPr>
+        <w:t xml:space="preserve"> </w:t>
+      </w:r>
+      <w:proofErr w:type="spellStart"/>
+      <w:r>
+        <w:rPr>
+          <w:rFonts w:ascii="Consolas" w:eastAsia="Times New Roman" w:hAnsi="Consolas" w:cs="Times New Roman"/>
+          <w:color w:val="9CDCFE"/>
+          <w:kern w:val="0"/>
+          <w:sz w:val="21"/>
+          <w:szCs w:val="21"/>
+          <w:lang w:val="es-ES"/>
+          <w14:ligatures w14:val="none"/>
+        </w:rPr>
+        <w:t>onBlur</w:t>
+      </w:r>
+      <w:proofErr w:type="spellEnd"/>
+      <w:r>
+        <w:rPr>
+          <w:rFonts w:ascii="Consolas" w:eastAsia="Times New Roman" w:hAnsi="Consolas" w:cs="Times New Roman"/>
+          <w:color w:val="D4D4D4"/>
+          <w:kern w:val="0"/>
+          <w:sz w:val="21"/>
+          <w:szCs w:val="21"/>
+          <w:lang w:val="es-ES"/>
+          <w14:ligatures w14:val="none"/>
+        </w:rPr>
+        <w:t>=</w:t>
+      </w:r>
+      <w:r>
+        <w:rPr>
+          <w:rFonts w:ascii="Consolas" w:eastAsia="Times New Roman" w:hAnsi="Consolas" w:cs="Times New Roman"/>
+          <w:color w:val="569CD6"/>
+          <w:kern w:val="0"/>
+          <w:sz w:val="21"/>
+          <w:szCs w:val="21"/>
+          <w:lang w:val="es-ES"/>
+          <w14:ligatures w14:val="none"/>
+        </w:rPr>
+        <w:t>{</w:t>
+      </w:r>
+      <w:proofErr w:type="spellStart"/>
+      <w:r>
+        <w:rPr>
+          <w:rFonts w:ascii="Consolas" w:eastAsia="Times New Roman" w:hAnsi="Consolas" w:cs="Times New Roman"/>
+          <w:color w:val="DCDCAA"/>
+          <w:kern w:val="0"/>
+          <w:sz w:val="21"/>
+          <w:szCs w:val="21"/>
+          <w:lang w:val="es-ES"/>
+          <w14:ligatures w14:val="none"/>
+        </w:rPr>
+        <w:t>handleOnBlur</w:t>
+      </w:r>
+      <w:proofErr w:type="spellEnd"/>
+      <w:r>
+        <w:rPr>
+          <w:rFonts w:ascii="Consolas" w:eastAsia="Times New Roman" w:hAnsi="Consolas" w:cs="Times New Roman"/>
+          <w:color w:val="569CD6"/>
+          <w:kern w:val="0"/>
+          <w:sz w:val="21"/>
+          <w:szCs w:val="21"/>
+          <w:lang w:val="es-ES"/>
+          <w14:ligatures w14:val="none"/>
+        </w:rPr>
+        <w:t>}</w:t>
+      </w:r>
+      <w:r>
+        <w:rPr>
+          <w:rFonts w:ascii="Consolas" w:eastAsia="Times New Roman" w:hAnsi="Consolas" w:cs="Times New Roman"/>
+          <w:color w:val="CCCCCC"/>
+          <w:kern w:val="0"/>
+          <w:sz w:val="21"/>
+          <w:szCs w:val="21"/>
+          <w:lang w:val="es-ES"/>
+          <w14:ligatures w14:val="none"/>
+        </w:rPr>
+        <w:t xml:space="preserve"> </w:t>
+      </w:r>
+      <w:proofErr w:type="spellStart"/>
+      <w:r>
+        <w:rPr>
+          <w:rFonts w:ascii="Consolas" w:eastAsia="Times New Roman" w:hAnsi="Consolas" w:cs="Times New Roman"/>
+          <w:color w:val="9CDCFE"/>
+          <w:kern w:val="0"/>
+          <w:sz w:val="21"/>
+          <w:szCs w:val="21"/>
+          <w:lang w:val="es-ES"/>
+          <w14:ligatures w14:val="none"/>
+        </w:rPr>
+        <w:t>onKeyDown</w:t>
+      </w:r>
+      <w:proofErr w:type="spellEnd"/>
+      <w:r>
+        <w:rPr>
+          <w:rFonts w:ascii="Consolas" w:eastAsia="Times New Roman" w:hAnsi="Consolas" w:cs="Times New Roman"/>
+          <w:color w:val="D4D4D4"/>
+          <w:kern w:val="0"/>
+          <w:sz w:val="21"/>
+          <w:szCs w:val="21"/>
+          <w:lang w:val="es-ES"/>
+          <w14:ligatures w14:val="none"/>
+        </w:rPr>
+        <w:t>=</w:t>
+      </w:r>
+      <w:r>
+        <w:rPr>
+          <w:rFonts w:ascii="Consolas" w:eastAsia="Times New Roman" w:hAnsi="Consolas" w:cs="Times New Roman"/>
+          <w:color w:val="569CD6"/>
+          <w:kern w:val="0"/>
+          <w:sz w:val="21"/>
+          <w:szCs w:val="21"/>
+          <w:lang w:val="es-ES"/>
+          <w14:ligatures w14:val="none"/>
+        </w:rPr>
+        <w:t>{</w:t>
+      </w:r>
+      <w:r>
+        <w:rPr>
+          <w:rFonts w:ascii="Consolas" w:eastAsia="Times New Roman" w:hAnsi="Consolas" w:cs="Times New Roman"/>
+          <w:color w:val="D4D4D4"/>
+          <w:kern w:val="0"/>
+          <w:sz w:val="21"/>
+          <w:szCs w:val="21"/>
+          <w:lang w:val="es-ES"/>
+          <w14:ligatures w14:val="none"/>
+        </w:rPr>
+        <w:t>(</w:t>
+      </w:r>
+      <w:r>
+        <w:rPr>
+          <w:rFonts w:ascii="Consolas" w:eastAsia="Times New Roman" w:hAnsi="Consolas" w:cs="Times New Roman"/>
+          <w:color w:val="9CDCFE"/>
+          <w:kern w:val="0"/>
+          <w:sz w:val="21"/>
+          <w:szCs w:val="21"/>
+          <w:lang w:val="es-ES"/>
+          <w14:ligatures w14:val="none"/>
+        </w:rPr>
+        <w:t>e</w:t>
+      </w:r>
+      <w:r>
+        <w:rPr>
+          <w:rFonts w:ascii="Consolas" w:eastAsia="Times New Roman" w:hAnsi="Consolas" w:cs="Times New Roman"/>
+          <w:color w:val="D4D4D4"/>
+          <w:kern w:val="0"/>
+          <w:sz w:val="21"/>
+          <w:szCs w:val="21"/>
+          <w:lang w:val="es-ES"/>
+          <w14:ligatures w14:val="none"/>
+        </w:rPr>
+        <w:t>)</w:t>
+      </w:r>
+      <w:r>
+        <w:rPr>
+          <w:rFonts w:ascii="Consolas" w:eastAsia="Times New Roman" w:hAnsi="Consolas" w:cs="Times New Roman"/>
+          <w:color w:val="569CD6"/>
+          <w:kern w:val="0"/>
+          <w:sz w:val="21"/>
+          <w:szCs w:val="21"/>
+          <w:lang w:val="es-ES"/>
+          <w14:ligatures w14:val="none"/>
+        </w:rPr>
+        <w:t>=&gt;</w:t>
+      </w:r>
+      <w:r>
+        <w:rPr>
+          <w:rFonts w:ascii="Consolas" w:eastAsia="Times New Roman" w:hAnsi="Consolas" w:cs="Times New Roman"/>
+          <w:color w:val="D4D4D4"/>
+          <w:kern w:val="0"/>
+          <w:sz w:val="21"/>
+          <w:szCs w:val="21"/>
+          <w:lang w:val="es-ES"/>
+          <w14:ligatures w14:val="none"/>
+        </w:rPr>
+        <w:t xml:space="preserve"> </w:t>
+      </w:r>
+      <w:proofErr w:type="spellStart"/>
+      <w:r>
+        <w:rPr>
+          <w:rFonts w:ascii="Consolas" w:eastAsia="Times New Roman" w:hAnsi="Consolas" w:cs="Times New Roman"/>
+          <w:color w:val="DCDCAA"/>
+          <w:kern w:val="0"/>
+          <w:sz w:val="21"/>
+          <w:szCs w:val="21"/>
+          <w:lang w:val="es-ES"/>
+          <w14:ligatures w14:val="none"/>
+        </w:rPr>
+        <w:t>handleEnterKey</w:t>
+      </w:r>
+      <w:proofErr w:type="spellEnd"/>
+      <w:r>
+        <w:rPr>
+          <w:rFonts w:ascii="Consolas" w:eastAsia="Times New Roman" w:hAnsi="Consolas" w:cs="Times New Roman"/>
+          <w:color w:val="D4D4D4"/>
+          <w:kern w:val="0"/>
+          <w:sz w:val="21"/>
+          <w:szCs w:val="21"/>
+          <w:lang w:val="es-ES"/>
+          <w14:ligatures w14:val="none"/>
+        </w:rPr>
+        <w:t>(</w:t>
+      </w:r>
+      <w:r>
+        <w:rPr>
+          <w:rFonts w:ascii="Consolas" w:eastAsia="Times New Roman" w:hAnsi="Consolas" w:cs="Times New Roman"/>
+          <w:color w:val="9CDCFE"/>
+          <w:kern w:val="0"/>
+          <w:sz w:val="21"/>
+          <w:szCs w:val="21"/>
+          <w:lang w:val="es-ES"/>
+          <w14:ligatures w14:val="none"/>
+        </w:rPr>
+        <w:t>e</w:t>
+      </w:r>
+      <w:r>
+        <w:rPr>
+          <w:rFonts w:ascii="Consolas" w:eastAsia="Times New Roman" w:hAnsi="Consolas" w:cs="Times New Roman"/>
+          <w:color w:val="D4D4D4"/>
+          <w:kern w:val="0"/>
+          <w:sz w:val="21"/>
+          <w:szCs w:val="21"/>
+          <w:lang w:val="es-ES"/>
+          <w14:ligatures w14:val="none"/>
+        </w:rPr>
+        <w:t>)</w:t>
+      </w:r>
+      <w:r>
+        <w:rPr>
+          <w:rFonts w:ascii="Consolas" w:eastAsia="Times New Roman" w:hAnsi="Consolas" w:cs="Times New Roman"/>
+          <w:color w:val="569CD6"/>
+          <w:kern w:val="0"/>
+          <w:sz w:val="21"/>
+          <w:szCs w:val="21"/>
+          <w:lang w:val="es-ES"/>
+          <w14:ligatures w14:val="none"/>
+        </w:rPr>
+        <w:t>}</w:t>
+      </w:r>
+      <w:r>
+        <w:rPr>
+          <w:rFonts w:ascii="Consolas" w:eastAsia="Times New Roman" w:hAnsi="Consolas" w:cs="Times New Roman"/>
+          <w:color w:val="CCCCCC"/>
+          <w:kern w:val="0"/>
+          <w:sz w:val="21"/>
+          <w:szCs w:val="21"/>
+          <w:lang w:val="es-ES"/>
+          <w14:ligatures w14:val="none"/>
+        </w:rPr>
+        <w:t xml:space="preserve"> </w:t>
+      </w:r>
+      <w:proofErr w:type="spellStart"/>
+      <w:r>
+        <w:rPr>
+          <w:rFonts w:ascii="Consolas" w:eastAsia="Times New Roman" w:hAnsi="Consolas" w:cs="Times New Roman"/>
+          <w:color w:val="9CDCFE"/>
+          <w:kern w:val="0"/>
+          <w:sz w:val="21"/>
+          <w:szCs w:val="21"/>
+          <w:lang w:val="es-ES"/>
+          <w14:ligatures w14:val="none"/>
+        </w:rPr>
+        <w:t>className</w:t>
+      </w:r>
+      <w:proofErr w:type="spellEnd"/>
+      <w:r>
+        <w:rPr>
+          <w:rFonts w:ascii="Consolas" w:eastAsia="Times New Roman" w:hAnsi="Consolas" w:cs="Times New Roman"/>
+          <w:color w:val="D4D4D4"/>
+          <w:kern w:val="0"/>
+          <w:sz w:val="21"/>
+          <w:szCs w:val="21"/>
+          <w:lang w:val="es-ES"/>
+          <w14:ligatures w14:val="none"/>
+        </w:rPr>
+        <w:t>=</w:t>
+      </w:r>
+      <w:r>
+        <w:rPr>
+          <w:rFonts w:ascii="Consolas" w:eastAsia="Times New Roman" w:hAnsi="Consolas" w:cs="Times New Roman"/>
+          <w:color w:val="569CD6"/>
+          <w:kern w:val="0"/>
+          <w:sz w:val="21"/>
+          <w:szCs w:val="21"/>
+          <w:lang w:val="es-ES"/>
+          <w14:ligatures w14:val="none"/>
+        </w:rPr>
+        <w:t>{</w:t>
+      </w:r>
+      <w:proofErr w:type="gramStart"/>
+      <w:r>
+        <w:rPr>
+          <w:rFonts w:ascii="Consolas" w:eastAsia="Times New Roman" w:hAnsi="Consolas" w:cs="Times New Roman"/>
+          <w:color w:val="9CDCFE"/>
+          <w:kern w:val="0"/>
+          <w:sz w:val="21"/>
+          <w:szCs w:val="21"/>
+          <w:lang w:val="es-ES"/>
+          <w14:ligatures w14:val="none"/>
+        </w:rPr>
+        <w:t>style</w:t>
+      </w:r>
+      <w:r>
+        <w:rPr>
+          <w:rFonts w:ascii="Consolas" w:eastAsia="Times New Roman" w:hAnsi="Consolas" w:cs="Times New Roman"/>
+          <w:color w:val="D4D4D4"/>
+          <w:kern w:val="0"/>
+          <w:sz w:val="21"/>
+          <w:szCs w:val="21"/>
+          <w:lang w:val="es-ES"/>
+          <w14:ligatures w14:val="none"/>
+        </w:rPr>
+        <w:t>.</w:t>
+      </w:r>
+      <w:proofErr w:type="spellStart"/>
+      <w:r>
+        <w:rPr>
+          <w:rFonts w:ascii="Consolas" w:eastAsia="Times New Roman" w:hAnsi="Consolas" w:cs="Times New Roman"/>
+          <w:color w:val="9CDCFE"/>
+          <w:kern w:val="0"/>
+          <w:sz w:val="21"/>
+          <w:szCs w:val="21"/>
+          <w:lang w:val="es-ES"/>
+          <w14:ligatures w14:val="none"/>
+        </w:rPr>
+        <w:t>form</w:t>
+      </w:r>
+      <w:proofErr w:type="spellEnd"/>
+      <w:proofErr w:type="gramEnd"/>
+      <w:r>
+        <w:rPr>
+          <w:rFonts w:ascii="Consolas" w:eastAsia="Times New Roman" w:hAnsi="Consolas" w:cs="Times New Roman"/>
+          <w:color w:val="9CDCFE"/>
+          <w:kern w:val="0"/>
+          <w:sz w:val="21"/>
+          <w:szCs w:val="21"/>
+          <w:lang w:val="es-ES"/>
+          <w14:ligatures w14:val="none"/>
+        </w:rPr>
+        <w:t>__</w:t>
+      </w:r>
+      <w:proofErr w:type="spellStart"/>
+      <w:r>
+        <w:rPr>
+          <w:rFonts w:ascii="Consolas" w:eastAsia="Times New Roman" w:hAnsi="Consolas" w:cs="Times New Roman"/>
+          <w:color w:val="9CDCFE"/>
+          <w:kern w:val="0"/>
+          <w:sz w:val="21"/>
+          <w:szCs w:val="21"/>
+          <w:lang w:val="es-ES"/>
+          <w14:ligatures w14:val="none"/>
+        </w:rPr>
+        <w:t>travelAreaInput</w:t>
+      </w:r>
+      <w:proofErr w:type="spellEnd"/>
+      <w:r>
+        <w:rPr>
+          <w:rFonts w:ascii="Consolas" w:eastAsia="Times New Roman" w:hAnsi="Consolas" w:cs="Times New Roman"/>
+          <w:color w:val="569CD6"/>
+          <w:kern w:val="0"/>
+          <w:sz w:val="21"/>
+          <w:szCs w:val="21"/>
+          <w:lang w:val="es-ES"/>
+          <w14:ligatures w14:val="none"/>
+        </w:rPr>
+        <w:t>}</w:t>
+      </w:r>
+      <w:r>
+        <w:rPr>
+          <w:rFonts w:ascii="Consolas" w:eastAsia="Times New Roman" w:hAnsi="Consolas" w:cs="Times New Roman"/>
+          <w:color w:val="CCCCCC"/>
+          <w:kern w:val="0"/>
+          <w:sz w:val="21"/>
+          <w:szCs w:val="21"/>
+          <w:lang w:val="es-ES"/>
+          <w14:ligatures w14:val="none"/>
+        </w:rPr>
+        <w:t xml:space="preserve"> </w:t>
+      </w:r>
+      <w:r>
+        <w:rPr>
+          <w:rFonts w:ascii="Consolas" w:eastAsia="Times New Roman" w:hAnsi="Consolas" w:cs="Times New Roman"/>
+          <w:color w:val="6A9955"/>
+          <w:kern w:val="0"/>
+          <w:sz w:val="21"/>
+          <w:szCs w:val="21"/>
+          <w:lang w:val="es-ES"/>
+          <w14:ligatures w14:val="none"/>
+        </w:rPr>
+        <w:t>/*</w:t>
+      </w:r>
+      <w:proofErr w:type="spellStart"/>
+      <w:r>
+        <w:rPr>
+          <w:rFonts w:ascii="Consolas" w:eastAsia="Times New Roman" w:hAnsi="Consolas" w:cs="Times New Roman"/>
+          <w:color w:val="6A9955"/>
+          <w:kern w:val="0"/>
+          <w:sz w:val="21"/>
+          <w:szCs w:val="21"/>
+          <w:lang w:val="es-ES"/>
+          <w14:ligatures w14:val="none"/>
+        </w:rPr>
+        <w:t>ref</w:t>
+      </w:r>
+      <w:proofErr w:type="spellEnd"/>
+      <w:r>
+        <w:rPr>
+          <w:rFonts w:ascii="Consolas" w:eastAsia="Times New Roman" w:hAnsi="Consolas" w:cs="Times New Roman"/>
+          <w:color w:val="6A9955"/>
+          <w:kern w:val="0"/>
+          <w:sz w:val="21"/>
+          <w:szCs w:val="21"/>
+          <w:lang w:val="es-ES"/>
+          <w14:ligatures w14:val="none"/>
+        </w:rPr>
+        <w:t>={</w:t>
+      </w:r>
+      <w:proofErr w:type="spellStart"/>
+      <w:r>
+        <w:rPr>
+          <w:rFonts w:ascii="Consolas" w:eastAsia="Times New Roman" w:hAnsi="Consolas" w:cs="Times New Roman"/>
+          <w:color w:val="6A9955"/>
+          <w:kern w:val="0"/>
+          <w:sz w:val="21"/>
+          <w:szCs w:val="21"/>
+          <w:lang w:val="es-ES"/>
+          <w14:ligatures w14:val="none"/>
+        </w:rPr>
+        <w:t>travelAreaRef</w:t>
+      </w:r>
+      <w:proofErr w:type="spellEnd"/>
+      <w:r>
+        <w:rPr>
+          <w:rFonts w:ascii="Consolas" w:eastAsia="Times New Roman" w:hAnsi="Consolas" w:cs="Times New Roman"/>
+          <w:color w:val="6A9955"/>
+          <w:kern w:val="0"/>
+          <w:sz w:val="21"/>
+          <w:szCs w:val="21"/>
+          <w:lang w:val="es-ES"/>
+          <w14:ligatures w14:val="none"/>
+        </w:rPr>
+        <w:t>}*/</w:t>
+      </w:r>
+      <w:r>
+        <w:rPr>
+          <w:rFonts w:ascii="Consolas" w:eastAsia="Times New Roman" w:hAnsi="Consolas" w:cs="Times New Roman"/>
+          <w:color w:val="CCCCCC"/>
+          <w:kern w:val="0"/>
+          <w:sz w:val="21"/>
+          <w:szCs w:val="21"/>
+          <w:lang w:val="es-ES"/>
+          <w14:ligatures w14:val="none"/>
+        </w:rPr>
+        <w:t xml:space="preserve"> </w:t>
+      </w:r>
+      <w:proofErr w:type="spellStart"/>
+      <w:r>
+        <w:rPr>
+          <w:rFonts w:ascii="Consolas" w:eastAsia="Times New Roman" w:hAnsi="Consolas" w:cs="Times New Roman"/>
+          <w:color w:val="9CDCFE"/>
+          <w:kern w:val="0"/>
+          <w:sz w:val="21"/>
+          <w:szCs w:val="21"/>
+          <w:lang w:val="es-ES"/>
+          <w14:ligatures w14:val="none"/>
+        </w:rPr>
+        <w:t>type</w:t>
+      </w:r>
+      <w:proofErr w:type="spellEnd"/>
+      <w:r>
+        <w:rPr>
+          <w:rFonts w:ascii="Consolas" w:eastAsia="Times New Roman" w:hAnsi="Consolas" w:cs="Times New Roman"/>
+          <w:color w:val="D4D4D4"/>
+          <w:kern w:val="0"/>
+          <w:sz w:val="21"/>
+          <w:szCs w:val="21"/>
+          <w:lang w:val="es-ES"/>
+          <w14:ligatures w14:val="none"/>
+        </w:rPr>
+        <w:t>=</w:t>
+      </w:r>
+      <w:r>
+        <w:rPr>
+          <w:rFonts w:ascii="Consolas" w:eastAsia="Times New Roman" w:hAnsi="Consolas" w:cs="Times New Roman"/>
+          <w:color w:val="CE9178"/>
+          <w:kern w:val="0"/>
+          <w:sz w:val="21"/>
+          <w:szCs w:val="21"/>
+          <w:lang w:val="es-ES"/>
+          <w14:ligatures w14:val="none"/>
+        </w:rPr>
+        <w:t>"</w:t>
+      </w:r>
+      <w:proofErr w:type="spellStart"/>
+      <w:r>
+        <w:rPr>
+          <w:rFonts w:ascii="Consolas" w:eastAsia="Times New Roman" w:hAnsi="Consolas" w:cs="Times New Roman"/>
+          <w:color w:val="CE9178"/>
+          <w:kern w:val="0"/>
+          <w:sz w:val="21"/>
+          <w:szCs w:val="21"/>
+          <w:lang w:val="es-ES"/>
+          <w14:ligatures w14:val="none"/>
+        </w:rPr>
+        <w:t>text</w:t>
+      </w:r>
+      <w:proofErr w:type="spellEnd"/>
+      <w:r>
+        <w:rPr>
+          <w:rFonts w:ascii="Consolas" w:eastAsia="Times New Roman" w:hAnsi="Consolas" w:cs="Times New Roman"/>
+          <w:color w:val="CE9178"/>
+          <w:kern w:val="0"/>
+          <w:sz w:val="21"/>
+          <w:szCs w:val="21"/>
+          <w:lang w:val="es-ES"/>
+          <w14:ligatures w14:val="none"/>
+        </w:rPr>
+        <w:t>"</w:t>
+      </w:r>
+      <w:r>
+        <w:rPr>
+          <w:rFonts w:ascii="Consolas" w:eastAsia="Times New Roman" w:hAnsi="Consolas" w:cs="Times New Roman"/>
+          <w:color w:val="CCCCCC"/>
+          <w:kern w:val="0"/>
+          <w:sz w:val="21"/>
+          <w:szCs w:val="21"/>
+          <w:lang w:val="es-ES"/>
+          <w14:ligatures w14:val="none"/>
+        </w:rPr>
+        <w:t xml:space="preserve"> </w:t>
+      </w:r>
+      <w:proofErr w:type="spellStart"/>
+      <w:r>
+        <w:rPr>
+          <w:rFonts w:ascii="Consolas" w:eastAsia="Times New Roman" w:hAnsi="Consolas" w:cs="Times New Roman"/>
+          <w:color w:val="9CDCFE"/>
+          <w:kern w:val="0"/>
+          <w:sz w:val="21"/>
+          <w:szCs w:val="21"/>
+          <w:lang w:val="es-ES"/>
+          <w14:ligatures w14:val="none"/>
+        </w:rPr>
+        <w:t>placeholder</w:t>
+      </w:r>
+      <w:proofErr w:type="spellEnd"/>
+      <w:r>
+        <w:rPr>
+          <w:rFonts w:ascii="Consolas" w:eastAsia="Times New Roman" w:hAnsi="Consolas" w:cs="Times New Roman"/>
+          <w:color w:val="D4D4D4"/>
+          <w:kern w:val="0"/>
+          <w:sz w:val="21"/>
+          <w:szCs w:val="21"/>
+          <w:lang w:val="es-ES"/>
+          <w14:ligatures w14:val="none"/>
+        </w:rPr>
+        <w:t>=</w:t>
+      </w:r>
+      <w:r>
+        <w:rPr>
+          <w:rFonts w:ascii="Consolas" w:eastAsia="Times New Roman" w:hAnsi="Consolas" w:cs="Times New Roman"/>
+          <w:color w:val="CE9178"/>
+          <w:kern w:val="0"/>
+          <w:sz w:val="21"/>
+          <w:szCs w:val="21"/>
+          <w:lang w:val="es-ES"/>
+          <w14:ligatures w14:val="none"/>
+        </w:rPr>
+        <w:t>"</w:t>
+      </w:r>
+      <w:proofErr w:type="spellStart"/>
+      <w:r>
+        <w:rPr>
+          <w:rFonts w:ascii="Consolas" w:eastAsia="Times New Roman" w:hAnsi="Consolas" w:cs="Times New Roman"/>
+          <w:color w:val="CE9178"/>
+          <w:kern w:val="0"/>
+          <w:sz w:val="21"/>
+          <w:szCs w:val="21"/>
+          <w:lang w:val="es-ES"/>
+          <w14:ligatures w14:val="none"/>
+        </w:rPr>
+        <w:t>Travel</w:t>
+      </w:r>
+      <w:proofErr w:type="spellEnd"/>
+      <w:r>
+        <w:rPr>
+          <w:rFonts w:ascii="Consolas" w:eastAsia="Times New Roman" w:hAnsi="Consolas" w:cs="Times New Roman"/>
+          <w:color w:val="CE9178"/>
+          <w:kern w:val="0"/>
+          <w:sz w:val="21"/>
+          <w:szCs w:val="21"/>
+          <w:lang w:val="es-ES"/>
+          <w14:ligatures w14:val="none"/>
+        </w:rPr>
+        <w:t xml:space="preserve"> </w:t>
+      </w:r>
+      <w:proofErr w:type="spellStart"/>
+      <w:r>
+        <w:rPr>
+          <w:rFonts w:ascii="Consolas" w:eastAsia="Times New Roman" w:hAnsi="Consolas" w:cs="Times New Roman"/>
+          <w:color w:val="CE9178"/>
+          <w:kern w:val="0"/>
+          <w:sz w:val="21"/>
+          <w:szCs w:val="21"/>
+          <w:lang w:val="es-ES"/>
+          <w14:ligatures w14:val="none"/>
+        </w:rPr>
+        <w:t>Area</w:t>
+      </w:r>
+      <w:proofErr w:type="spellEnd"/>
+      <w:r>
+        <w:rPr>
+          <w:rFonts w:ascii="Consolas" w:eastAsia="Times New Roman" w:hAnsi="Consolas" w:cs="Times New Roman"/>
+          <w:color w:val="CE9178"/>
+          <w:kern w:val="0"/>
+          <w:sz w:val="21"/>
+          <w:szCs w:val="21"/>
+          <w:lang w:val="es-ES"/>
+          <w14:ligatures w14:val="none"/>
+        </w:rPr>
+        <w:t>"</w:t>
+      </w:r>
+      <w:r>
+        <w:rPr>
+          <w:rFonts w:ascii="Consolas" w:eastAsia="Times New Roman" w:hAnsi="Consolas" w:cs="Times New Roman"/>
+          <w:color w:val="CCCCCC"/>
+          <w:kern w:val="0"/>
+          <w:sz w:val="21"/>
+          <w:szCs w:val="21"/>
+          <w:lang w:val="es-ES"/>
+          <w14:ligatures w14:val="none"/>
+        </w:rPr>
+        <w:t xml:space="preserve"> </w:t>
+      </w:r>
+      <w:proofErr w:type="spellStart"/>
+      <w:r>
+        <w:rPr>
+          <w:rFonts w:ascii="Consolas" w:eastAsia="Times New Roman" w:hAnsi="Consolas" w:cs="Times New Roman"/>
+          <w:color w:val="9CDCFE"/>
+          <w:kern w:val="0"/>
+          <w:sz w:val="21"/>
+          <w:szCs w:val="21"/>
+          <w:lang w:val="es-ES"/>
+          <w14:ligatures w14:val="none"/>
+        </w:rPr>
+        <w:t>onChange</w:t>
+      </w:r>
+      <w:proofErr w:type="spellEnd"/>
+      <w:r>
+        <w:rPr>
+          <w:rFonts w:ascii="Consolas" w:eastAsia="Times New Roman" w:hAnsi="Consolas" w:cs="Times New Roman"/>
+          <w:color w:val="D4D4D4"/>
+          <w:kern w:val="0"/>
+          <w:sz w:val="21"/>
+          <w:szCs w:val="21"/>
+          <w:lang w:val="es-ES"/>
+          <w14:ligatures w14:val="none"/>
+        </w:rPr>
+        <w:t>=</w:t>
+      </w:r>
+      <w:r>
+        <w:rPr>
+          <w:rFonts w:ascii="Consolas" w:eastAsia="Times New Roman" w:hAnsi="Consolas" w:cs="Times New Roman"/>
+          <w:color w:val="569CD6"/>
+          <w:kern w:val="0"/>
+          <w:sz w:val="21"/>
+          <w:szCs w:val="21"/>
+          <w:lang w:val="es-ES"/>
+          <w14:ligatures w14:val="none"/>
+        </w:rPr>
+        <w:t>{</w:t>
+      </w:r>
+      <w:r>
+        <w:rPr>
+          <w:rFonts w:ascii="Consolas" w:eastAsia="Times New Roman" w:hAnsi="Consolas" w:cs="Times New Roman"/>
+          <w:color w:val="D4D4D4"/>
+          <w:kern w:val="0"/>
+          <w:sz w:val="21"/>
+          <w:szCs w:val="21"/>
+          <w:lang w:val="es-ES"/>
+          <w14:ligatures w14:val="none"/>
+        </w:rPr>
+        <w:t>(</w:t>
+      </w:r>
+      <w:r>
+        <w:rPr>
+          <w:rFonts w:ascii="Consolas" w:eastAsia="Times New Roman" w:hAnsi="Consolas" w:cs="Times New Roman"/>
+          <w:color w:val="9CDCFE"/>
+          <w:kern w:val="0"/>
+          <w:sz w:val="21"/>
+          <w:szCs w:val="21"/>
+          <w:lang w:val="es-ES"/>
+          <w14:ligatures w14:val="none"/>
+        </w:rPr>
+        <w:t>e</w:t>
+      </w:r>
+      <w:r>
+        <w:rPr>
+          <w:rFonts w:ascii="Consolas" w:eastAsia="Times New Roman" w:hAnsi="Consolas" w:cs="Times New Roman"/>
+          <w:color w:val="D4D4D4"/>
+          <w:kern w:val="0"/>
+          <w:sz w:val="21"/>
+          <w:szCs w:val="21"/>
+          <w:lang w:val="es-ES"/>
+          <w14:ligatures w14:val="none"/>
+        </w:rPr>
+        <w:t>)</w:t>
+      </w:r>
+      <w:r>
+        <w:rPr>
+          <w:rFonts w:ascii="Consolas" w:eastAsia="Times New Roman" w:hAnsi="Consolas" w:cs="Times New Roman"/>
+          <w:color w:val="569CD6"/>
+          <w:kern w:val="0"/>
+          <w:sz w:val="21"/>
+          <w:szCs w:val="21"/>
+          <w:lang w:val="es-ES"/>
+          <w14:ligatures w14:val="none"/>
+        </w:rPr>
+        <w:t>=&gt;</w:t>
+      </w:r>
+      <w:proofErr w:type="spellStart"/>
+      <w:r>
+        <w:rPr>
+          <w:rFonts w:ascii="Consolas" w:eastAsia="Times New Roman" w:hAnsi="Consolas" w:cs="Times New Roman"/>
+          <w:color w:val="DCDCAA"/>
+          <w:kern w:val="0"/>
+          <w:sz w:val="21"/>
+          <w:szCs w:val="21"/>
+          <w:lang w:val="es-ES"/>
+          <w14:ligatures w14:val="none"/>
+        </w:rPr>
+        <w:t>setFormInformation</w:t>
+      </w:r>
+      <w:proofErr w:type="spellEnd"/>
+      <w:r>
+        <w:rPr>
+          <w:rFonts w:ascii="Consolas" w:eastAsia="Times New Roman" w:hAnsi="Consolas" w:cs="Times New Roman"/>
+          <w:color w:val="D4D4D4"/>
+          <w:kern w:val="0"/>
+          <w:sz w:val="21"/>
+          <w:szCs w:val="21"/>
+          <w:lang w:val="es-ES"/>
+          <w14:ligatures w14:val="none"/>
+        </w:rPr>
+        <w:t>(</w:t>
+      </w:r>
+      <w:proofErr w:type="spellStart"/>
+      <w:proofErr w:type="gramStart"/>
+      <w:r>
+        <w:rPr>
+          <w:rFonts w:ascii="Consolas" w:eastAsia="Times New Roman" w:hAnsi="Consolas" w:cs="Times New Roman"/>
+          <w:color w:val="9CDCFE"/>
+          <w:kern w:val="0"/>
+          <w:sz w:val="21"/>
+          <w:szCs w:val="21"/>
+          <w:lang w:val="es-ES"/>
+          <w14:ligatures w14:val="none"/>
+        </w:rPr>
+        <w:t>e</w:t>
+      </w:r>
+      <w:r>
+        <w:rPr>
+          <w:rFonts w:ascii="Consolas" w:eastAsia="Times New Roman" w:hAnsi="Consolas" w:cs="Times New Roman"/>
+          <w:color w:val="D4D4D4"/>
+          <w:kern w:val="0"/>
+          <w:sz w:val="21"/>
+          <w:szCs w:val="21"/>
+          <w:lang w:val="es-ES"/>
+          <w14:ligatures w14:val="none"/>
+        </w:rPr>
+        <w:t>.</w:t>
+      </w:r>
+      <w:r>
+        <w:rPr>
+          <w:rFonts w:ascii="Consolas" w:eastAsia="Times New Roman" w:hAnsi="Consolas" w:cs="Times New Roman"/>
+          <w:color w:val="9CDCFE"/>
+          <w:kern w:val="0"/>
+          <w:sz w:val="21"/>
+          <w:szCs w:val="21"/>
+          <w:lang w:val="es-ES"/>
+          <w14:ligatures w14:val="none"/>
+        </w:rPr>
+        <w:t>target</w:t>
+      </w:r>
+      <w:proofErr w:type="gramEnd"/>
+      <w:r>
+        <w:rPr>
+          <w:rFonts w:ascii="Consolas" w:eastAsia="Times New Roman" w:hAnsi="Consolas" w:cs="Times New Roman"/>
+          <w:color w:val="D4D4D4"/>
+          <w:kern w:val="0"/>
+          <w:sz w:val="21"/>
+          <w:szCs w:val="21"/>
+          <w:lang w:val="es-ES"/>
+          <w14:ligatures w14:val="none"/>
+        </w:rPr>
+        <w:t>.</w:t>
+      </w:r>
+      <w:r>
+        <w:rPr>
+          <w:rFonts w:ascii="Consolas" w:eastAsia="Times New Roman" w:hAnsi="Consolas" w:cs="Times New Roman"/>
+          <w:color w:val="9CDCFE"/>
+          <w:kern w:val="0"/>
+          <w:sz w:val="21"/>
+          <w:szCs w:val="21"/>
+          <w:lang w:val="es-ES"/>
+          <w14:ligatures w14:val="none"/>
+        </w:rPr>
+        <w:t>value</w:t>
+      </w:r>
+      <w:proofErr w:type="spellEnd"/>
+      <w:proofErr w:type="gramStart"/>
+      <w:r>
+        <w:rPr>
+          <w:rFonts w:ascii="Consolas" w:eastAsia="Times New Roman" w:hAnsi="Consolas" w:cs="Times New Roman"/>
+          <w:color w:val="D4D4D4"/>
+          <w:kern w:val="0"/>
+          <w:sz w:val="21"/>
+          <w:szCs w:val="21"/>
+          <w:lang w:val="es-ES"/>
+          <w14:ligatures w14:val="none"/>
+        </w:rPr>
+        <w:t>)</w:t>
+      </w:r>
+      <w:r>
+        <w:rPr>
+          <w:rFonts w:ascii="Consolas" w:eastAsia="Times New Roman" w:hAnsi="Consolas" w:cs="Times New Roman"/>
+          <w:color w:val="569CD6"/>
+          <w:kern w:val="0"/>
+          <w:sz w:val="21"/>
+          <w:szCs w:val="21"/>
+          <w:lang w:val="es-ES"/>
+          <w14:ligatures w14:val="none"/>
+        </w:rPr>
+        <w:t>}</w:t>
+      </w:r>
+      <w:r>
+        <w:rPr>
+          <w:rFonts w:ascii="Consolas" w:eastAsia="Times New Roman" w:hAnsi="Consolas" w:cs="Times New Roman"/>
+          <w:color w:val="808080"/>
+          <w:kern w:val="0"/>
+          <w:sz w:val="21"/>
+          <w:szCs w:val="21"/>
+          <w:lang w:val="es-ES"/>
+          <w14:ligatures w14:val="none"/>
+        </w:rPr>
+        <w:t>/</w:t>
+      </w:r>
+      <w:proofErr w:type="gramEnd"/>
+      <w:r>
+        <w:rPr>
+          <w:rFonts w:ascii="Consolas" w:eastAsia="Times New Roman" w:hAnsi="Consolas" w:cs="Times New Roman"/>
+          <w:color w:val="808080"/>
+          <w:kern w:val="0"/>
+          <w:sz w:val="21"/>
+          <w:szCs w:val="21"/>
+          <w:lang w:val="es-ES"/>
+          <w14:ligatures w14:val="none"/>
+        </w:rPr>
+        <w:t>&gt;</w:t>
+      </w:r>
+    </w:p>
+    <w:p>
+      <w:pPr>
+        <w:shd w:val="clear" w:color="auto" w:fill="1F1F1F"/>
+        <w:spacing w:after="0" w:line="285" w:lineRule="atLeast"/>
+        <w:rPr>
+          <w:rFonts w:ascii="Consolas" w:eastAsia="Times New Roman" w:hAnsi="Consolas" w:cs="Times New Roman"/>
+          <w:color w:val="CCCCCC"/>
+          <w:kern w:val="0"/>
+          <w:sz w:val="21"/>
+          <w:szCs w:val="21"/>
+          <w:lang w:val="es-ES"/>
+          <w14:ligatures w14:val="none"/>
+        </w:rPr>
+      </w:pPr>
+    </w:p>
+    <w:p>
+      <w:pPr>
+        <w:shd w:val="clear" w:color="auto" w:fill="1F1F1F"/>
+        <w:spacing w:after="0" w:line="285" w:lineRule="atLeast"/>
+        <w:rPr>
+          <w:rFonts w:ascii="Consolas" w:eastAsia="Times New Roman" w:hAnsi="Consolas" w:cs="Times New Roman"/>
+          <w:color w:val="CCCCCC"/>
+          <w:kern w:val="0"/>
+          <w:sz w:val="21"/>
+          <w:szCs w:val="21"/>
+          <w14:ligatures w14:val="none"/>
+        </w:rPr>
+      </w:pPr>
+      <w:r>
+        <w:rPr>
+          <w:rFonts w:ascii="Consolas" w:eastAsia="Times New Roman" w:hAnsi="Consolas" w:cs="Times New Roman"/>
+          <w:color w:val="CCCCCC"/>
+          <w:kern w:val="0"/>
+          <w:sz w:val="21"/>
+          <w:szCs w:val="21"/>
+          <w:lang w:val="es-ES"/>
+          <w14:ligatures w14:val="none"/>
+        </w:rPr>
+        <w:t xml:space="preserve">  </w:t>
+      </w:r>
+      <w:r>
+        <w:rPr>
+          <w:rFonts w:ascii="Consolas" w:eastAsia="Times New Roman" w:hAnsi="Consolas" w:cs="Times New Roman"/>
+          <w:color w:val="569CD6"/>
+          <w:kern w:val="0"/>
+          <w:sz w:val="21"/>
+          <w:szCs w:val="21"/>
+          <w14:ligatures w14:val="none"/>
+        </w:rPr>
+        <w:t>function</w:t>
+      </w:r>
+      <w:r>
+        <w:rPr>
+          <w:rFonts w:ascii="Consolas" w:eastAsia="Times New Roman" w:hAnsi="Consolas" w:cs="Times New Roman"/>
+          <w:color w:val="CCCCCC"/>
+          <w:kern w:val="0"/>
+          <w:sz w:val="21"/>
+          <w:szCs w:val="21"/>
+          <w14:ligatures w14:val="none"/>
+        </w:rPr>
+        <w:t xml:space="preserve"> </w:t>
+      </w:r>
+      <w:proofErr w:type="spellStart"/>
+      <w:r>
+        <w:rPr>
+          <w:rFonts w:ascii="Consolas" w:eastAsia="Times New Roman" w:hAnsi="Consolas" w:cs="Times New Roman"/>
+          <w:color w:val="DCDCAA"/>
+          <w:kern w:val="0"/>
+          <w:sz w:val="21"/>
+          <w:szCs w:val="21"/>
+          <w14:ligatures w14:val="none"/>
+        </w:rPr>
+        <w:t>handleOnBlur</w:t>
+      </w:r>
+      <w:proofErr w:type="spellEnd"/>
+      <w:r>
+        <w:rPr>
+          <w:rFonts w:ascii="Consolas" w:eastAsia="Times New Roman" w:hAnsi="Consolas" w:cs="Times New Roman"/>
+          <w:color w:val="CCCCCC"/>
+          <w:kern w:val="0"/>
+          <w:sz w:val="21"/>
+          <w:szCs w:val="21"/>
+          <w14:ligatures w14:val="none"/>
+        </w:rPr>
+        <w:t>(</w:t>
+      </w:r>
+      <w:r>
+        <w:rPr>
+          <w:rFonts w:ascii="Consolas" w:eastAsia="Times New Roman" w:hAnsi="Consolas" w:cs="Times New Roman"/>
+          <w:color w:val="9CDCFE"/>
+          <w:kern w:val="0"/>
+          <w:sz w:val="21"/>
+          <w:szCs w:val="21"/>
+          <w14:ligatures w14:val="none"/>
+        </w:rPr>
+        <w:t>event</w:t>
+      </w:r>
+      <w:proofErr w:type="gramStart"/>
+      <w:r>
+        <w:rPr>
+          <w:rFonts w:ascii="Consolas" w:eastAsia="Times New Roman" w:hAnsi="Consolas" w:cs="Times New Roman"/>
+          <w:color w:val="CCCCCC"/>
+          <w:kern w:val="0"/>
+          <w:sz w:val="21"/>
+          <w:szCs w:val="21"/>
+          <w14:ligatures w14:val="none"/>
+        </w:rPr>
+        <w:t>){</w:t>
+      </w:r>
+      <w:proofErr w:type="gramEnd"/>
+    </w:p>
+    <w:p>
+      <w:pPr>
+        <w:shd w:val="clear" w:color="auto" w:fill="1F1F1F"/>
+        <w:spacing w:after="0" w:line="285" w:lineRule="atLeast"/>
+        <w:rPr>
+          <w:rFonts w:ascii="Consolas" w:eastAsia="Times New Roman" w:hAnsi="Consolas" w:cs="Times New Roman"/>
+          <w:color w:val="CCCCCC"/>
+          <w:kern w:val="0"/>
+          <w:sz w:val="21"/>
+          <w:szCs w:val="21"/>
+          <w14:ligatures w14:val="none"/>
+        </w:rPr>
+      </w:pPr>
+      <w:r>
+        <w:rPr>
+          <w:rFonts w:ascii="Consolas" w:eastAsia="Times New Roman" w:hAnsi="Consolas" w:cs="Times New Roman"/>
+          <w:color w:val="CCCCCC"/>
+          <w:kern w:val="0"/>
+          <w:sz w:val="21"/>
+          <w:szCs w:val="21"/>
+          <w14:ligatures w14:val="none"/>
+        </w:rPr>
+        <w:t xml:space="preserve">        </w:t>
+      </w:r>
+      <w:proofErr w:type="gramStart"/>
+      <w:r>
+        <w:rPr>
+          <w:rFonts w:ascii="Consolas" w:eastAsia="Times New Roman" w:hAnsi="Consolas" w:cs="Times New Roman"/>
+          <w:color w:val="9CDCFE"/>
+          <w:kern w:val="0"/>
+          <w:sz w:val="21"/>
+          <w:szCs w:val="21"/>
+          <w14:ligatures w14:val="none"/>
+        </w:rPr>
+        <w:t>console</w:t>
+      </w:r>
+      <w:r>
+        <w:rPr>
+          <w:rFonts w:ascii="Consolas" w:eastAsia="Times New Roman" w:hAnsi="Consolas" w:cs="Times New Roman"/>
+          <w:color w:val="CCCCCC"/>
+          <w:kern w:val="0"/>
+          <w:sz w:val="21"/>
+          <w:szCs w:val="21"/>
+          <w14:ligatures w14:val="none"/>
+        </w:rPr>
+        <w:t>.</w:t>
+      </w:r>
+      <w:r>
+        <w:rPr>
+          <w:rFonts w:ascii="Consolas" w:eastAsia="Times New Roman" w:hAnsi="Consolas" w:cs="Times New Roman"/>
+          <w:color w:val="DCDCAA"/>
+          <w:kern w:val="0"/>
+          <w:sz w:val="21"/>
+          <w:szCs w:val="21"/>
+          <w14:ligatures w14:val="none"/>
+        </w:rPr>
+        <w:t>log</w:t>
+      </w:r>
+      <w:r>
+        <w:rPr>
+          <w:rFonts w:ascii="Consolas" w:eastAsia="Times New Roman" w:hAnsi="Consolas" w:cs="Times New Roman"/>
+          <w:color w:val="CCCCCC"/>
+          <w:kern w:val="0"/>
+          <w:sz w:val="21"/>
+          <w:szCs w:val="21"/>
+          <w14:ligatures w14:val="none"/>
+        </w:rPr>
+        <w:t>(</w:t>
+      </w:r>
+      <w:proofErr w:type="gramEnd"/>
+      <w:r>
+        <w:rPr>
+          <w:rFonts w:ascii="Consolas" w:eastAsia="Times New Roman" w:hAnsi="Consolas" w:cs="Times New Roman"/>
+          <w:color w:val="CE9178"/>
+          <w:kern w:val="0"/>
+          <w:sz w:val="21"/>
+          <w:szCs w:val="21"/>
+          <w14:ligatures w14:val="none"/>
+        </w:rPr>
+        <w:t>"this is the event "</w:t>
+      </w:r>
+      <w:r>
+        <w:rPr>
+          <w:rFonts w:ascii="Consolas" w:eastAsia="Times New Roman" w:hAnsi="Consolas" w:cs="Times New Roman"/>
+          <w:color w:val="CCCCCC"/>
+          <w:kern w:val="0"/>
+          <w:sz w:val="21"/>
+          <w:szCs w:val="21"/>
+          <w14:ligatures w14:val="none"/>
+        </w:rPr>
+        <w:t xml:space="preserve"> </w:t>
+      </w:r>
+      <w:r>
+        <w:rPr>
+          <w:rFonts w:ascii="Consolas" w:eastAsia="Times New Roman" w:hAnsi="Consolas" w:cs="Times New Roman"/>
+          <w:color w:val="D4D4D4"/>
+          <w:kern w:val="0"/>
+          <w:sz w:val="21"/>
+          <w:szCs w:val="21"/>
+          <w14:ligatures w14:val="none"/>
+        </w:rPr>
+        <w:t>+</w:t>
+      </w:r>
+      <w:r>
+        <w:rPr>
+          <w:rFonts w:ascii="Consolas" w:eastAsia="Times New Roman" w:hAnsi="Consolas" w:cs="Times New Roman"/>
+          <w:color w:val="CCCCCC"/>
+          <w:kern w:val="0"/>
+          <w:sz w:val="21"/>
+          <w:szCs w:val="21"/>
+          <w14:ligatures w14:val="none"/>
+        </w:rPr>
+        <w:t xml:space="preserve"> </w:t>
+      </w:r>
+      <w:proofErr w:type="spellStart"/>
+      <w:proofErr w:type="gramStart"/>
+      <w:r>
+        <w:rPr>
+          <w:rFonts w:ascii="Consolas" w:eastAsia="Times New Roman" w:hAnsi="Consolas" w:cs="Times New Roman"/>
+          <w:color w:val="9CDCFE"/>
+          <w:kern w:val="0"/>
+          <w:sz w:val="21"/>
+          <w:szCs w:val="21"/>
+          <w14:ligatures w14:val="none"/>
+        </w:rPr>
+        <w:t>event</w:t>
+      </w:r>
+      <w:r>
+        <w:rPr>
+          <w:rFonts w:ascii="Consolas" w:eastAsia="Times New Roman" w:hAnsi="Consolas" w:cs="Times New Roman"/>
+          <w:color w:val="CCCCCC"/>
+          <w:kern w:val="0"/>
+          <w:sz w:val="21"/>
+          <w:szCs w:val="21"/>
+          <w14:ligatures w14:val="none"/>
+        </w:rPr>
+        <w:t>.</w:t>
+      </w:r>
+      <w:r>
+        <w:rPr>
+          <w:rFonts w:ascii="Consolas" w:eastAsia="Times New Roman" w:hAnsi="Consolas" w:cs="Times New Roman"/>
+          <w:color w:val="9CDCFE"/>
+          <w:kern w:val="0"/>
+          <w:sz w:val="21"/>
+          <w:szCs w:val="21"/>
+          <w14:ligatures w14:val="none"/>
+        </w:rPr>
+        <w:t>target</w:t>
+      </w:r>
+      <w:proofErr w:type="spellEnd"/>
+      <w:proofErr w:type="gramEnd"/>
+      <w:r>
+        <w:rPr>
+          <w:rFonts w:ascii="Consolas" w:eastAsia="Times New Roman" w:hAnsi="Consolas" w:cs="Times New Roman"/>
+          <w:color w:val="CCCCCC"/>
+          <w:kern w:val="0"/>
+          <w:sz w:val="21"/>
+          <w:szCs w:val="21"/>
+          <w14:ligatures w14:val="none"/>
+        </w:rPr>
+        <w:t>)</w:t>
+      </w:r>
+    </w:p>
+    <w:p>
+      <w:pPr>
+        <w:shd w:val="clear" w:color="auto" w:fill="1F1F1F"/>
+        <w:spacing w:after="0" w:line="285" w:lineRule="atLeast"/>
+        <w:rPr>
+          <w:rFonts w:ascii="Consolas" w:eastAsia="Times New Roman" w:hAnsi="Consolas" w:cs="Times New Roman"/>
+          <w:color w:val="CCCCCC"/>
+          <w:kern w:val="0"/>
+          <w:sz w:val="21"/>
+          <w:szCs w:val="21"/>
+          <w14:ligatures w14:val="none"/>
+        </w:rPr>
+      </w:pPr>
+      <w:r>
+        <w:rPr>
+          <w:rFonts w:ascii="Consolas" w:eastAsia="Times New Roman" w:hAnsi="Consolas" w:cs="Times New Roman"/>
+          <w:color w:val="CCCCCC"/>
+          <w:kern w:val="0"/>
+          <w:sz w:val="21"/>
+          <w:szCs w:val="21"/>
+          <w14:ligatures w14:val="none"/>
+        </w:rPr>
+        <w:t>    }</w:t>
+      </w:r>
+    </w:p>
+    <w:p>
+      <w:pPr>
+        <w:shd w:val="clear" w:color="auto" w:fill="1F1F1F"/>
+        <w:spacing w:after="0" w:line="285" w:lineRule="atLeast"/>
+        <w:rPr>
+          <w:rFonts w:ascii="Consolas" w:eastAsia="Times New Roman" w:hAnsi="Consolas" w:cs="Times New Roman"/>
+          <w:color w:val="CCCCCC"/>
+          <w:kern w:val="0"/>
+          <w:sz w:val="21"/>
+          <w:szCs w:val="21"/>
+          <w14:ligatures w14:val="none"/>
+        </w:rPr>
+      </w:pPr>
+    </w:p>
+    <w:p>
+      <w:pPr>
+        <w:shd w:val="clear" w:color="auto" w:fill="1F1F1F"/>
+        <w:spacing w:after="0" w:line="285" w:lineRule="atLeast"/>
+        <w:rPr>
+          <w:rFonts w:ascii="Consolas" w:eastAsia="Times New Roman" w:hAnsi="Consolas" w:cs="Times New Roman"/>
+          <w:color w:val="CCCCCC"/>
+          <w:kern w:val="0"/>
+          <w:sz w:val="21"/>
+          <w:szCs w:val="21"/>
+          <w14:ligatures w14:val="none"/>
+        </w:rPr>
+      </w:pPr>
+      <w:r>
+        <w:rPr>
+          <w:rFonts w:ascii="Consolas" w:eastAsia="Times New Roman" w:hAnsi="Consolas" w:cs="Times New Roman"/>
+          <w:color w:val="CCCCCC"/>
+          <w:kern w:val="0"/>
+          <w:sz w:val="21"/>
+          <w:szCs w:val="21"/>
+          <w14:ligatures w14:val="none"/>
+        </w:rPr>
+        <w:t xml:space="preserve">    </w:t>
+      </w:r>
+      <w:r>
+        <w:rPr>
+          <w:rFonts w:ascii="Consolas" w:eastAsia="Times New Roman" w:hAnsi="Consolas" w:cs="Times New Roman"/>
+          <w:color w:val="569CD6"/>
+          <w:kern w:val="0"/>
+          <w:sz w:val="21"/>
+          <w:szCs w:val="21"/>
+          <w14:ligatures w14:val="none"/>
+        </w:rPr>
+        <w:t>function</w:t>
+      </w:r>
+      <w:r>
+        <w:rPr>
+          <w:rFonts w:ascii="Consolas" w:eastAsia="Times New Roman" w:hAnsi="Consolas" w:cs="Times New Roman"/>
+          <w:color w:val="CCCCCC"/>
+          <w:kern w:val="0"/>
+          <w:sz w:val="21"/>
+          <w:szCs w:val="21"/>
+          <w14:ligatures w14:val="none"/>
+        </w:rPr>
+        <w:t xml:space="preserve"> </w:t>
+      </w:r>
+      <w:proofErr w:type="spellStart"/>
+      <w:r>
+        <w:rPr>
+          <w:rFonts w:ascii="Consolas" w:eastAsia="Times New Roman" w:hAnsi="Consolas" w:cs="Times New Roman"/>
+          <w:color w:val="DCDCAA"/>
+          <w:kern w:val="0"/>
+          <w:sz w:val="21"/>
+          <w:szCs w:val="21"/>
+          <w14:ligatures w14:val="none"/>
+        </w:rPr>
+        <w:t>handleEnterKey</w:t>
+      </w:r>
+      <w:proofErr w:type="spellEnd"/>
+      <w:r>
+        <w:rPr>
+          <w:rFonts w:ascii="Consolas" w:eastAsia="Times New Roman" w:hAnsi="Consolas" w:cs="Times New Roman"/>
+          <w:color w:val="CCCCCC"/>
+          <w:kern w:val="0"/>
+          <w:sz w:val="21"/>
+          <w:szCs w:val="21"/>
+          <w14:ligatures w14:val="none"/>
+        </w:rPr>
+        <w:t>(</w:t>
+      </w:r>
+      <w:r>
+        <w:rPr>
+          <w:rFonts w:ascii="Consolas" w:eastAsia="Times New Roman" w:hAnsi="Consolas" w:cs="Times New Roman"/>
+          <w:color w:val="9CDCFE"/>
+          <w:kern w:val="0"/>
+          <w:sz w:val="21"/>
+          <w:szCs w:val="21"/>
+          <w14:ligatures w14:val="none"/>
+        </w:rPr>
+        <w:t>e</w:t>
+      </w:r>
+      <w:proofErr w:type="gramStart"/>
+      <w:r>
+        <w:rPr>
+          <w:rFonts w:ascii="Consolas" w:eastAsia="Times New Roman" w:hAnsi="Consolas" w:cs="Times New Roman"/>
+          <w:color w:val="CCCCCC"/>
+          <w:kern w:val="0"/>
+          <w:sz w:val="21"/>
+          <w:szCs w:val="21"/>
+          <w14:ligatures w14:val="none"/>
+        </w:rPr>
+        <w:t>){</w:t>
+      </w:r>
+      <w:proofErr w:type="gramEnd"/>
+    </w:p>
+    <w:p>
+      <w:pPr>
+        <w:shd w:val="clear" w:color="auto" w:fill="1F1F1F"/>
+        <w:spacing w:after="0" w:line="285" w:lineRule="atLeast"/>
+        <w:rPr>
+          <w:rFonts w:ascii="Consolas" w:eastAsia="Times New Roman" w:hAnsi="Consolas" w:cs="Times New Roman"/>
+          <w:color w:val="CCCCCC"/>
+          <w:kern w:val="0"/>
+          <w:sz w:val="21"/>
+          <w:szCs w:val="21"/>
+          <w14:ligatures w14:val="none"/>
+        </w:rPr>
+      </w:pPr>
+      <w:r>
+        <w:rPr>
+          <w:rFonts w:ascii="Consolas" w:eastAsia="Times New Roman" w:hAnsi="Consolas" w:cs="Times New Roman"/>
+          <w:color w:val="CCCCCC"/>
+          <w:kern w:val="0"/>
+          <w:sz w:val="21"/>
+          <w:szCs w:val="21"/>
+          <w14:ligatures w14:val="none"/>
+        </w:rPr>
+        <w:t xml:space="preserve">        </w:t>
+      </w:r>
+      <w:proofErr w:type="gramStart"/>
+      <w:r>
+        <w:rPr>
+          <w:rFonts w:ascii="Consolas" w:eastAsia="Times New Roman" w:hAnsi="Consolas" w:cs="Times New Roman"/>
+          <w:color w:val="C586C0"/>
+          <w:kern w:val="0"/>
+          <w:sz w:val="21"/>
+          <w:szCs w:val="21"/>
+          <w14:ligatures w14:val="none"/>
+        </w:rPr>
+        <w:t>if</w:t>
+      </w:r>
+      <w:r>
+        <w:rPr>
+          <w:rFonts w:ascii="Consolas" w:eastAsia="Times New Roman" w:hAnsi="Consolas" w:cs="Times New Roman"/>
+          <w:color w:val="CCCCCC"/>
+          <w:kern w:val="0"/>
+          <w:sz w:val="21"/>
+          <w:szCs w:val="21"/>
+          <w14:ligatures w14:val="none"/>
+        </w:rPr>
+        <w:t>(</w:t>
+      </w:r>
+      <w:proofErr w:type="spellStart"/>
+      <w:proofErr w:type="gramEnd"/>
+      <w:r>
+        <w:rPr>
+          <w:rFonts w:ascii="Consolas" w:eastAsia="Times New Roman" w:hAnsi="Consolas" w:cs="Times New Roman"/>
+          <w:color w:val="9CDCFE"/>
+          <w:kern w:val="0"/>
+          <w:sz w:val="21"/>
+          <w:szCs w:val="21"/>
+          <w14:ligatures w14:val="none"/>
+        </w:rPr>
+        <w:t>e</w:t>
+      </w:r>
+      <w:r>
+        <w:rPr>
+          <w:rFonts w:ascii="Consolas" w:eastAsia="Times New Roman" w:hAnsi="Consolas" w:cs="Times New Roman"/>
+          <w:color w:val="CCCCCC"/>
+          <w:kern w:val="0"/>
+          <w:sz w:val="21"/>
+          <w:szCs w:val="21"/>
+          <w14:ligatures w14:val="none"/>
+        </w:rPr>
+        <w:t>.</w:t>
+      </w:r>
+      <w:r>
+        <w:rPr>
+          <w:rFonts w:ascii="Consolas" w:eastAsia="Times New Roman" w:hAnsi="Consolas" w:cs="Times New Roman"/>
+          <w:color w:val="9CDCFE"/>
+          <w:kern w:val="0"/>
+          <w:sz w:val="21"/>
+          <w:szCs w:val="21"/>
+          <w14:ligatures w14:val="none"/>
+        </w:rPr>
+        <w:t>key</w:t>
+      </w:r>
+      <w:proofErr w:type="spellEnd"/>
+      <w:r>
+        <w:rPr>
+          <w:rFonts w:ascii="Consolas" w:eastAsia="Times New Roman" w:hAnsi="Consolas" w:cs="Times New Roman"/>
+          <w:color w:val="CCCCCC"/>
+          <w:kern w:val="0"/>
+          <w:sz w:val="21"/>
+          <w:szCs w:val="21"/>
+          <w14:ligatures w14:val="none"/>
+        </w:rPr>
+        <w:t xml:space="preserve"> </w:t>
+      </w:r>
+      <w:r>
+        <w:rPr>
+          <w:rFonts w:ascii="Consolas" w:eastAsia="Times New Roman" w:hAnsi="Consolas" w:cs="Times New Roman"/>
+          <w:color w:val="D4D4D4"/>
+          <w:kern w:val="0"/>
+          <w:sz w:val="21"/>
+          <w:szCs w:val="21"/>
+          <w14:ligatures w14:val="none"/>
+        </w:rPr>
+        <w:t>===</w:t>
+      </w:r>
+      <w:r>
+        <w:rPr>
+          <w:rFonts w:ascii="Consolas" w:eastAsia="Times New Roman" w:hAnsi="Consolas" w:cs="Times New Roman"/>
+          <w:color w:val="CCCCCC"/>
+          <w:kern w:val="0"/>
+          <w:sz w:val="21"/>
+          <w:szCs w:val="21"/>
+          <w14:ligatures w14:val="none"/>
+        </w:rPr>
+        <w:t xml:space="preserve"> </w:t>
+      </w:r>
+      <w:r>
+        <w:rPr>
+          <w:rFonts w:ascii="Consolas" w:eastAsia="Times New Roman" w:hAnsi="Consolas" w:cs="Times New Roman"/>
+          <w:color w:val="CE9178"/>
+          <w:kern w:val="0"/>
+          <w:sz w:val="21"/>
+          <w:szCs w:val="21"/>
+          <w14:ligatures w14:val="none"/>
+        </w:rPr>
+        <w:t>"Enter</w:t>
+      </w:r>
+      <w:proofErr w:type="gramStart"/>
+      <w:r>
+        <w:rPr>
+          <w:rFonts w:ascii="Consolas" w:eastAsia="Times New Roman" w:hAnsi="Consolas" w:cs="Times New Roman"/>
+          <w:color w:val="CE9178"/>
+          <w:kern w:val="0"/>
+          <w:sz w:val="21"/>
+          <w:szCs w:val="21"/>
+          <w14:ligatures w14:val="none"/>
+        </w:rPr>
+        <w:t>"</w:t>
+      </w:r>
+      <w:r>
+        <w:rPr>
+          <w:rFonts w:ascii="Consolas" w:eastAsia="Times New Roman" w:hAnsi="Consolas" w:cs="Times New Roman"/>
+          <w:color w:val="CCCCCC"/>
+          <w:kern w:val="0"/>
+          <w:sz w:val="21"/>
+          <w:szCs w:val="21"/>
+          <w14:ligatures w14:val="none"/>
+        </w:rPr>
+        <w:t>){</w:t>
+      </w:r>
+      <w:proofErr w:type="gramEnd"/>
+    </w:p>
+    <w:p>
+      <w:pPr>
+        <w:shd w:val="clear" w:color="auto" w:fill="1F1F1F"/>
+        <w:spacing w:after="0" w:line="285" w:lineRule="atLeast"/>
+        <w:rPr>
+          <w:rFonts w:ascii="Consolas" w:eastAsia="Times New Roman" w:hAnsi="Consolas" w:cs="Times New Roman"/>
+          <w:color w:val="CCCCCC"/>
+          <w:kern w:val="0"/>
+          <w:sz w:val="21"/>
+          <w:szCs w:val="21"/>
+          <w14:ligatures w14:val="none"/>
+        </w:rPr>
+      </w:pPr>
+      <w:r>
+        <w:rPr>
+          <w:rFonts w:ascii="Consolas" w:eastAsia="Times New Roman" w:hAnsi="Consolas" w:cs="Times New Roman"/>
+          <w:color w:val="CCCCCC"/>
+          <w:kern w:val="0"/>
+          <w:sz w:val="21"/>
+          <w:szCs w:val="21"/>
+          <w14:ligatures w14:val="none"/>
+        </w:rPr>
+        <w:t xml:space="preserve">            </w:t>
+      </w:r>
+      <w:proofErr w:type="spellStart"/>
+      <w:proofErr w:type="gramStart"/>
+      <w:r>
+        <w:rPr>
+          <w:rFonts w:ascii="Consolas" w:eastAsia="Times New Roman" w:hAnsi="Consolas" w:cs="Times New Roman"/>
+          <w:color w:val="9CDCFE"/>
+          <w:kern w:val="0"/>
+          <w:sz w:val="21"/>
+          <w:szCs w:val="21"/>
+          <w14:ligatures w14:val="none"/>
+        </w:rPr>
+        <w:t>e</w:t>
+      </w:r>
+      <w:r>
+        <w:rPr>
+          <w:rFonts w:ascii="Consolas" w:eastAsia="Times New Roman" w:hAnsi="Consolas" w:cs="Times New Roman"/>
+          <w:color w:val="CCCCCC"/>
+          <w:kern w:val="0"/>
+          <w:sz w:val="21"/>
+          <w:szCs w:val="21"/>
+          <w14:ligatures w14:val="none"/>
+        </w:rPr>
+        <w:t>.</w:t>
+      </w:r>
+      <w:r>
+        <w:rPr>
+          <w:rFonts w:ascii="Consolas" w:eastAsia="Times New Roman" w:hAnsi="Consolas" w:cs="Times New Roman"/>
+          <w:color w:val="DCDCAA"/>
+          <w:kern w:val="0"/>
+          <w:sz w:val="21"/>
+          <w:szCs w:val="21"/>
+          <w14:ligatures w14:val="none"/>
+        </w:rPr>
+        <w:t>preventDefault</w:t>
+      </w:r>
+      <w:proofErr w:type="spellEnd"/>
+      <w:proofErr w:type="gramEnd"/>
+      <w:r>
+        <w:rPr>
+          <w:rFonts w:ascii="Consolas" w:eastAsia="Times New Roman" w:hAnsi="Consolas" w:cs="Times New Roman"/>
+          <w:color w:val="CCCCCC"/>
+          <w:kern w:val="0"/>
+          <w:sz w:val="21"/>
+          <w:szCs w:val="21"/>
+          <w14:ligatures w14:val="none"/>
+        </w:rPr>
+        <w:t>()</w:t>
+      </w:r>
+    </w:p>
+    <w:p>
+      <w:pPr>
+        <w:shd w:val="clear" w:color="auto" w:fill="1F1F1F"/>
+        <w:spacing w:after="0" w:line="285" w:lineRule="atLeast"/>
+        <w:rPr>
+          <w:rFonts w:ascii="Consolas" w:eastAsia="Times New Roman" w:hAnsi="Consolas" w:cs="Times New Roman"/>
+          <w:color w:val="CCCCCC"/>
+          <w:kern w:val="0"/>
+          <w:sz w:val="21"/>
+          <w:szCs w:val="21"/>
+          <w14:ligatures w14:val="none"/>
+        </w:rPr>
+      </w:pPr>
+      <w:r>
+        <w:rPr>
+          <w:rFonts w:ascii="Consolas" w:eastAsia="Times New Roman" w:hAnsi="Consolas" w:cs="Times New Roman"/>
+          <w:color w:val="CCCCCC"/>
+          <w:kern w:val="0"/>
+          <w:sz w:val="21"/>
+          <w:szCs w:val="21"/>
+          <w14:ligatures w14:val="none"/>
+        </w:rPr>
+        <w:t xml:space="preserve">            </w:t>
+      </w:r>
+      <w:proofErr w:type="gramStart"/>
+      <w:r>
+        <w:rPr>
+          <w:rFonts w:ascii="Consolas" w:eastAsia="Times New Roman" w:hAnsi="Consolas" w:cs="Times New Roman"/>
+          <w:color w:val="9CDCFE"/>
+          <w:kern w:val="0"/>
+          <w:sz w:val="21"/>
+          <w:szCs w:val="21"/>
+          <w14:ligatures w14:val="none"/>
+        </w:rPr>
+        <w:t>console</w:t>
+      </w:r>
+      <w:r>
+        <w:rPr>
+          <w:rFonts w:ascii="Consolas" w:eastAsia="Times New Roman" w:hAnsi="Consolas" w:cs="Times New Roman"/>
+          <w:color w:val="CCCCCC"/>
+          <w:kern w:val="0"/>
+          <w:sz w:val="21"/>
+          <w:szCs w:val="21"/>
+          <w14:ligatures w14:val="none"/>
+        </w:rPr>
+        <w:t>.</w:t>
+      </w:r>
+      <w:r>
+        <w:rPr>
+          <w:rFonts w:ascii="Consolas" w:eastAsia="Times New Roman" w:hAnsi="Consolas" w:cs="Times New Roman"/>
+          <w:color w:val="DCDCAA"/>
+          <w:kern w:val="0"/>
+          <w:sz w:val="21"/>
+          <w:szCs w:val="21"/>
+          <w14:ligatures w14:val="none"/>
+        </w:rPr>
+        <w:t>log</w:t>
+      </w:r>
+      <w:r>
+        <w:rPr>
+          <w:rFonts w:ascii="Consolas" w:eastAsia="Times New Roman" w:hAnsi="Consolas" w:cs="Times New Roman"/>
+          <w:color w:val="CCCCCC"/>
+          <w:kern w:val="0"/>
+          <w:sz w:val="21"/>
+          <w:szCs w:val="21"/>
+          <w14:ligatures w14:val="none"/>
+        </w:rPr>
+        <w:t>(</w:t>
+      </w:r>
+      <w:proofErr w:type="gramEnd"/>
+      <w:r>
+        <w:rPr>
+          <w:rFonts w:ascii="Consolas" w:eastAsia="Times New Roman" w:hAnsi="Consolas" w:cs="Times New Roman"/>
+          <w:color w:val="CE9178"/>
+          <w:kern w:val="0"/>
+          <w:sz w:val="21"/>
+          <w:szCs w:val="21"/>
+          <w14:ligatures w14:val="none"/>
+        </w:rPr>
+        <w:t xml:space="preserve">"the enter key has been pressed, </w:t>
+      </w:r>
+      <w:proofErr w:type="gramStart"/>
+      <w:r>
+        <w:rPr>
+          <w:rFonts w:ascii="Consolas" w:eastAsia="Times New Roman" w:hAnsi="Consolas" w:cs="Times New Roman"/>
+          <w:color w:val="CE9178"/>
+          <w:kern w:val="0"/>
+          <w:sz w:val="21"/>
+          <w:szCs w:val="21"/>
+          <w14:ligatures w14:val="none"/>
+        </w:rPr>
+        <w:t>look :</w:t>
+      </w:r>
+      <w:proofErr w:type="gramEnd"/>
+      <w:r>
+        <w:rPr>
+          <w:rFonts w:ascii="Consolas" w:eastAsia="Times New Roman" w:hAnsi="Consolas" w:cs="Times New Roman"/>
+          <w:color w:val="CE9178"/>
+          <w:kern w:val="0"/>
+          <w:sz w:val="21"/>
+          <w:szCs w:val="21"/>
+          <w14:ligatures w14:val="none"/>
+        </w:rPr>
+        <w:t>"</w:t>
+      </w:r>
+      <w:r>
+        <w:rPr>
+          <w:rFonts w:ascii="Consolas" w:eastAsia="Times New Roman" w:hAnsi="Consolas" w:cs="Times New Roman"/>
+          <w:color w:val="D4D4D4"/>
+          <w:kern w:val="0"/>
+          <w:sz w:val="21"/>
+          <w:szCs w:val="21"/>
+          <w14:ligatures w14:val="none"/>
+        </w:rPr>
+        <w:t>+</w:t>
+      </w:r>
+      <w:r>
+        <w:rPr>
+          <w:rFonts w:ascii="Consolas" w:eastAsia="Times New Roman" w:hAnsi="Consolas" w:cs="Times New Roman"/>
+          <w:color w:val="CCCCCC"/>
+          <w:kern w:val="0"/>
+          <w:sz w:val="21"/>
+          <w:szCs w:val="21"/>
+          <w14:ligatures w14:val="none"/>
+        </w:rPr>
+        <w:t xml:space="preserve"> </w:t>
+      </w:r>
+      <w:proofErr w:type="spellStart"/>
+      <w:proofErr w:type="gramStart"/>
+      <w:r>
+        <w:rPr>
+          <w:rFonts w:ascii="Consolas" w:eastAsia="Times New Roman" w:hAnsi="Consolas" w:cs="Times New Roman"/>
+          <w:color w:val="9CDCFE"/>
+          <w:kern w:val="0"/>
+          <w:sz w:val="21"/>
+          <w:szCs w:val="21"/>
+          <w14:ligatures w14:val="none"/>
+        </w:rPr>
+        <w:t>e</w:t>
+      </w:r>
+      <w:r>
+        <w:rPr>
+          <w:rFonts w:ascii="Consolas" w:eastAsia="Times New Roman" w:hAnsi="Consolas" w:cs="Times New Roman"/>
+          <w:color w:val="CCCCCC"/>
+          <w:kern w:val="0"/>
+          <w:sz w:val="21"/>
+          <w:szCs w:val="21"/>
+          <w14:ligatures w14:val="none"/>
+        </w:rPr>
+        <w:t>.</w:t>
+      </w:r>
+      <w:r>
+        <w:rPr>
+          <w:rFonts w:ascii="Consolas" w:eastAsia="Times New Roman" w:hAnsi="Consolas" w:cs="Times New Roman"/>
+          <w:color w:val="9CDCFE"/>
+          <w:kern w:val="0"/>
+          <w:sz w:val="21"/>
+          <w:szCs w:val="21"/>
+          <w14:ligatures w14:val="none"/>
+        </w:rPr>
+        <w:t>key</w:t>
+      </w:r>
+      <w:proofErr w:type="spellEnd"/>
+      <w:r>
+        <w:rPr>
+          <w:rFonts w:ascii="Consolas" w:eastAsia="Times New Roman" w:hAnsi="Consolas" w:cs="Times New Roman"/>
+          <w:color w:val="CCCCCC"/>
+          <w:kern w:val="0"/>
+          <w:sz w:val="21"/>
+          <w:szCs w:val="21"/>
+          <w14:ligatures w14:val="none"/>
+        </w:rPr>
+        <w:t xml:space="preserve"> )</w:t>
+      </w:r>
+      <w:proofErr w:type="gramEnd"/>
+    </w:p>
+    <w:p>
+      <w:pPr>
+        <w:shd w:val="clear" w:color="auto" w:fill="1F1F1F"/>
+        <w:spacing w:after="0" w:line="285" w:lineRule="atLeast"/>
+        <w:rPr>
+          <w:rFonts w:ascii="Consolas" w:eastAsia="Times New Roman" w:hAnsi="Consolas" w:cs="Times New Roman"/>
+          <w:color w:val="CCCCCC"/>
+          <w:kern w:val="0"/>
+          <w:sz w:val="21"/>
+          <w:szCs w:val="21"/>
+          <w14:ligatures w14:val="none"/>
+        </w:rPr>
+      </w:pPr>
+      <w:r>
+        <w:rPr>
+          <w:rFonts w:ascii="Consolas" w:eastAsia="Times New Roman" w:hAnsi="Consolas" w:cs="Times New Roman"/>
+          <w:color w:val="CCCCCC"/>
+          <w:kern w:val="0"/>
+          <w:sz w:val="21"/>
+          <w:szCs w:val="21"/>
+          <w14:ligatures w14:val="none"/>
+        </w:rPr>
+        <w:t>        }</w:t>
+      </w:r>
+    </w:p>
+    <w:p>
+      <w:pPr>
+        <w:shd w:val="clear" w:color="auto" w:fill="1F1F1F"/>
+        <w:spacing w:after="0" w:line="285" w:lineRule="atLeast"/>
+        <w:rPr>
+          <w:rFonts w:ascii="Consolas" w:eastAsia="Times New Roman" w:hAnsi="Consolas" w:cs="Times New Roman"/>
+          <w:color w:val="CCCCCC"/>
+          <w:kern w:val="0"/>
+          <w:sz w:val="21"/>
+          <w:szCs w:val="21"/>
+          <w14:ligatures w14:val="none"/>
+        </w:rPr>
+      </w:pPr>
+      <w:r>
+        <w:rPr>
+          <w:rFonts w:ascii="Consolas" w:eastAsia="Times New Roman" w:hAnsi="Consolas" w:cs="Times New Roman"/>
+          <w:color w:val="CCCCCC"/>
+          <w:kern w:val="0"/>
+          <w:sz w:val="21"/>
+          <w:szCs w:val="21"/>
+          <w14:ligatures w14:val="none"/>
+        </w:rPr>
+        <w:t>    }</w:t>
+      </w:r>
+    </w:p>
+    <w:p>
+      <w:pPr>
+        <w:rPr>
+          <w:lang w:val="es-ES"/>
+        </w:rPr>
+      </w:pPr>
     </w:p>
     <w:p>
       <w:pPr>

</xml_diff>

<commit_message>
Add form validation, error messages, and conditional submit button visibility
- Implemented full form validation for all input sections
- Added and styled alert text for invalid input values
- Made the submit button visible only when the user reaches the final form section
</commit_message>
<xml_diff>
--- a/Aprendizaje.docx
+++ b/Aprendizaje.docx
@@ -7663,6 +7663,138 @@
           <w:lang w:val="es-ES"/>
         </w:rPr>
       </w:pPr>
+    </w:p>
+    <w:p>
+      <w:pPr>
+        <w:rPr>
+          <w:lang w:val="es-ES"/>
+        </w:rPr>
+      </w:pPr>
+      <w:r>
+        <w:rPr>
+          <w:lang w:val="es-ES"/>
+        </w:rPr>
+        <w:t>Box Shadow:</w:t>
+      </w:r>
+    </w:p>
+    <w:p>
+      <w:pPr>
+        <w:rPr>
+          <w:lang w:val="es-ES"/>
+        </w:rPr>
+      </w:pPr>
+      <w:r>
+        <w:rPr>
+          <w:lang w:val="es-ES"/>
+        </w:rPr>
+        <w:t>box-</w:t>
+      </w:r>
+      <w:proofErr w:type="spellStart"/>
+      <w:r>
+        <w:rPr>
+          <w:lang w:val="es-ES"/>
+        </w:rPr>
+        <w:t>shadow</w:t>
+      </w:r>
+      <w:proofErr w:type="spellEnd"/>
+      <w:r>
+        <w:rPr>
+          <w:lang w:val="es-ES"/>
+        </w:rPr>
+        <w:t xml:space="preserve">: </w:t>
+      </w:r>
+      <w:proofErr w:type="spellStart"/>
+      <w:r>
+        <w:rPr>
+          <w:lang w:val="es-ES"/>
+        </w:rPr>
+        <w:t>direccionHorizonta</w:t>
+      </w:r>
+      <w:proofErr w:type="spellEnd"/>
+      <w:r>
+        <w:rPr>
+          <w:lang w:val="es-ES"/>
+        </w:rPr>
+        <w:t xml:space="preserve">, </w:t>
+      </w:r>
+      <w:proofErr w:type="spellStart"/>
+      <w:r>
+        <w:rPr>
+          <w:lang w:val="es-ES"/>
+        </w:rPr>
+        <w:t>direccionDiagonal</w:t>
+      </w:r>
+      <w:proofErr w:type="spellEnd"/>
+      <w:r>
+        <w:rPr>
+          <w:lang w:val="es-ES"/>
+        </w:rPr>
+        <w:t xml:space="preserve">, </w:t>
+      </w:r>
+      <w:proofErr w:type="spellStart"/>
+      <w:r>
+        <w:rPr>
+          <w:lang w:val="es-ES"/>
+        </w:rPr>
+        <w:t>blur</w:t>
+      </w:r>
+      <w:proofErr w:type="spellEnd"/>
+      <w:r>
+        <w:rPr>
+          <w:lang w:val="es-ES"/>
+        </w:rPr>
+        <w:t xml:space="preserve">, inicio </w:t>
+      </w:r>
+      <w:proofErr w:type="spellStart"/>
+      <w:proofErr w:type="gramStart"/>
+      <w:r>
+        <w:rPr>
+          <w:lang w:val="es-ES"/>
+        </w:rPr>
+        <w:t>del</w:t>
+      </w:r>
+      <w:proofErr w:type="spellEnd"/>
+      <w:r>
+        <w:rPr>
+          <w:lang w:val="es-ES"/>
+        </w:rPr>
+        <w:t xml:space="preserve"> la sombra</w:t>
+      </w:r>
+      <w:proofErr w:type="gramEnd"/>
+      <w:r>
+        <w:rPr>
+          <w:lang w:val="es-ES"/>
+        </w:rPr>
+        <w:t xml:space="preserve">, </w:t>
+      </w:r>
+      <w:proofErr w:type="gramStart"/>
+      <w:r>
+        <w:rPr>
+          <w:lang w:val="es-ES"/>
+        </w:rPr>
+        <w:t>color(</w:t>
+      </w:r>
+      <w:proofErr w:type="gramEnd"/>
+      <w:r>
+        <w:rPr>
+          <w:lang w:val="es-ES"/>
+        </w:rPr>
+        <w:t xml:space="preserve">lo ideal es siempre poner un valor en el color, no atenerse a default por </w:t>
+      </w:r>
+      <w:proofErr w:type="spellStart"/>
+      <w:r>
+        <w:rPr>
+          <w:lang w:val="es-ES"/>
+        </w:rPr>
+        <w:t>zafari</w:t>
+      </w:r>
+      <w:proofErr w:type="spellEnd"/>
+      <w:r>
+        <w:rPr>
+          <w:lang w:val="es-ES"/>
+        </w:rPr>
+        <w:t>)</w:t>
+      </w:r>
     </w:p>
     <w:p>
       <w:pPr>
@@ -8530,6 +8662,7 @@
   <w:style w:type="character" w:default="1" w:styleId="DefaultParagraphFont">
     <w:name w:val="Default Paragraph Font"/>
     <w:uiPriority w:val="1"/>
+    <w:semiHidden/>
     <w:unhideWhenUsed/>
   </w:style>
   <w:style w:type="table" w:default="1" w:styleId="TableNormal">

</xml_diff>

<commit_message>
Responsive Fullscreen Video Background with Smooth Fade Transitions
Fullscreen video background that adapts to any screen.

Smooth fade transitions between videos using opacity effects.

Visually centered design for a balanced layout.

Layered opacity adjustments to enhance depth and visual character.
</commit_message>
<xml_diff>
--- a/Aprendizaje.docx
+++ b/Aprendizaje.docx
@@ -7795,6 +7795,87 @@
         </w:rPr>
         <w:t>)</w:t>
       </w:r>
+    </w:p>
+    <w:p>
+      <w:pPr>
+        <w:rPr>
+          <w:sz w:val="28"/>
+          <w:szCs w:val="28"/>
+          <w:lang w:val="es-ES"/>
+        </w:rPr>
+      </w:pPr>
+      <w:proofErr w:type="spellStart"/>
+      <w:r>
+        <w:rPr>
+          <w:sz w:val="28"/>
+          <w:szCs w:val="28"/>
+          <w:lang w:val="es-ES"/>
+        </w:rPr>
+        <w:t>Validacion</w:t>
+      </w:r>
+      <w:proofErr w:type="spellEnd"/>
+      <w:r>
+        <w:rPr>
+          <w:sz w:val="28"/>
+          <w:szCs w:val="28"/>
+          <w:lang w:val="es-ES"/>
+        </w:rPr>
+        <w:t xml:space="preserve"> de formularios usando </w:t>
+      </w:r>
+      <w:r>
+        <w:rPr>
+          <w:sz w:val="28"/>
+          <w:szCs w:val="28"/>
+          <w:lang w:val="es-ES"/>
+        </w:rPr>
+        <w:t>"</w:t>
+      </w:r>
+      <w:proofErr w:type="spellStart"/>
+      <w:r>
+        <w:rPr>
+          <w:sz w:val="28"/>
+          <w:szCs w:val="28"/>
+          <w:lang w:val="es-ES"/>
+        </w:rPr>
+        <w:t>react-hook-form</w:t>
+      </w:r>
+      <w:proofErr w:type="spellEnd"/>
+      <w:r>
+        <w:rPr>
+          <w:sz w:val="28"/>
+          <w:szCs w:val="28"/>
+          <w:lang w:val="es-ES"/>
+        </w:rPr>
+        <w:t>"</w:t>
+      </w:r>
+    </w:p>
+    <w:p>
+      <w:pPr>
+        <w:rPr>
+          <w:lang w:val="es-ES"/>
+        </w:rPr>
+      </w:pPr>
+    </w:p>
+    <w:p>
+      <w:pPr>
+        <w:rPr>
+          <w:lang w:val="es-ES"/>
+        </w:rPr>
+      </w:pPr>
+      <w:r>
+        <w:rPr>
+          <w:lang w:val="es-ES"/>
+        </w:rPr>
+        <w:t xml:space="preserve">Mucho por estudiar </w:t>
+      </w:r>
+      <w:proofErr w:type="spellStart"/>
+      <w:r>
+        <w:rPr>
+          <w:lang w:val="es-ES"/>
+        </w:rPr>
+        <w:t>aca</w:t>
+      </w:r>
+      <w:proofErr w:type="spellEnd"/>
     </w:p>
     <w:p>
       <w:pPr>
@@ -8662,7 +8743,6 @@
   <w:style w:type="character" w:default="1" w:styleId="DefaultParagraphFont">
     <w:name w:val="Default Paragraph Font"/>
     <w:uiPriority w:val="1"/>
-    <w:semiHidden/>
     <w:unhideWhenUsed/>
   </w:style>
   <w:style w:type="table" w:default="1" w:styleId="TableNormal">

</xml_diff>